<commit_message>
LaPLAS18 paper section 2 some
</commit_message>
<xml_diff>
--- a/Reports/LaPlas18/Spin-orbital_dynamics_Aksentev.docx
+++ b/Reports/LaPlas18/Spin-orbital_dynamics_Aksentev.docx
@@ -40,6 +40,7 @@
         <w:rPr>
           <w:position w:val="0"/>
           <w:sz w:val="22"/>
+          <w:sz w:val="22"/>
           <w:vertAlign w:val="baseline"/>
         </w:rPr>
         <w:t>,</w:t>
@@ -144,70 +145,7 @@
           <w:szCs w:val="22"/>
           <w:lang w:val="en"/>
         </w:rPr>
-        <w:t>he idea of searching for the electric dipole moment of the proton by using a polarized beam in a frozen spin storage ring was originally proposed at B</w:t>
-      </w:r>
-      <w:r>
-        <w:rPr>
-          <w:rFonts w:cs="Times New Roman" w:ascii="Times New Roman" w:hAnsi="Times New Roman"/>
-          <w:sz w:val="22"/>
-          <w:szCs w:val="22"/>
-          <w:lang w:val="en"/>
-        </w:rPr>
-        <w:t xml:space="preserve">rookhaven </w:t>
-      </w:r>
-      <w:r>
-        <w:rPr>
-          <w:rFonts w:cs="Times New Roman" w:ascii="Times New Roman" w:hAnsi="Times New Roman"/>
-          <w:sz w:val="22"/>
-          <w:szCs w:val="22"/>
-          <w:lang w:val="en"/>
-        </w:rPr>
-        <w:t>N</w:t>
-      </w:r>
-      <w:r>
-        <w:rPr>
-          <w:rFonts w:cs="Times New Roman" w:ascii="Times New Roman" w:hAnsi="Times New Roman"/>
-          <w:sz w:val="22"/>
-          <w:szCs w:val="22"/>
-          <w:lang w:val="en"/>
-        </w:rPr>
-        <w:t xml:space="preserve">ational </w:t>
-      </w:r>
-      <w:r>
-        <w:rPr>
-          <w:rFonts w:cs="Times New Roman" w:ascii="Times New Roman" w:hAnsi="Times New Roman"/>
-          <w:sz w:val="22"/>
-          <w:szCs w:val="22"/>
-          <w:lang w:val="en"/>
-        </w:rPr>
-        <w:t>L</w:t>
-      </w:r>
-      <w:r>
-        <w:rPr>
-          <w:rFonts w:cs="Times New Roman" w:ascii="Times New Roman" w:hAnsi="Times New Roman"/>
-          <w:sz w:val="22"/>
-          <w:szCs w:val="22"/>
-          <w:lang w:val="en"/>
-        </w:rPr>
-        <w:t>aboratory</w:t>
-      </w:r>
-      <w:r>
-        <w:rPr>
-          <w:rFonts w:cs="Times New Roman" w:ascii="Times New Roman" w:hAnsi="Times New Roman"/>
-          <w:sz w:val="22"/>
-          <w:szCs w:val="22"/>
-          <w:lang w:val="en"/>
-        </w:rPr>
-        <w:t xml:space="preserve"> (USA). </w:t>
-      </w:r>
-      <w:r>
-        <w:rPr>
-          <w:rFonts w:cs="Times New Roman" w:ascii="Times New Roman" w:hAnsi="Times New Roman"/>
-          <w:sz w:val="22"/>
-          <w:szCs w:val="22"/>
-          <w:lang w:val="en"/>
-        </w:rPr>
-        <w:t>Currently, the “Jülich Electric Dipole Moment Investigations” (JEDI) collaboration is developing the conceptual design of such a ring specifically for the search of the deuteron electric dipole moment. The present paper ...</w:t>
+        <w:t>he idea of searching for the electric dipole moment of the proton by using a polarized beam in a frozen spin storage ring was originally proposed at Brookhaven National Laboratory (USA). Currently, the “Jülich Electric Dipole Moment Investigations” (JEDI) collaboration is developing the conceptual design of such a ring specifically for the search of the deuteron electric dipole moment. The present paper ...</w:t>
       </w:r>
       <w:r/>
     </w:p>
@@ -216,16 +154,23 @@
         <w:pStyle w:val="Section"/>
         <w:numPr>
           <w:ilvl w:val="0"/>
-          <w:numId w:val="2"/>
+          <w:numId w:val="1"/>
         </w:numPr>
+        <w:rPr>
+          <w:sz w:val="22"/>
+          <w:b/>
+          <w:sz w:val="22"/>
+          <w:b/>
+          <w:szCs w:val="22"/>
+          <w:iCs/>
+          <w:rFonts w:ascii="Times" w:hAnsi="Times" w:eastAsia="Times New Roman" w:cs="Times New Roman"/>
+          <w:color w:val="000000"/>
+          <w:lang w:val="en-GB" w:eastAsia="en-US" w:bidi="ar-SA"/>
+        </w:rPr>
       </w:pPr>
       <w:r>
         <w:rPr/>
-        <w:t xml:space="preserve">The </w:t>
-      </w:r>
-      <w:r>
-        <w:rPr/>
-        <w:t>Frozen and Quasi-frozen Spin concepts</w:t>
+        <w:t>The Frozen and Quasi-frozen Spin concepts</w:t>
       </w:r>
       <w:r/>
     </w:p>
@@ -235,11 +180,7 @@
       </w:pPr>
       <w:r>
         <w:rPr/>
-        <w:t>The</w:t>
-      </w:r>
-      <w:r>
-        <w:rPr/>
-        <w:t xml:space="preserve">re exist two design approaches to the problem of measuring the deuteron Electric Dipole Moment (dEDM) inside a storage ring: the Frozen Spin (FS) lattice, and the Quasi-Frozen Spin (QFS) lattice. </w:t>
+        <w:t xml:space="preserve">There exist two design approaches to the problem of measuring the deuteron Electric Dipole Moment (dEDM) inside a storage ring: the Frozen Spin (FS) lattice, and the Quasi-Frozen Spin (QFS) lattice. </w:t>
       </w:r>
       <w:r/>
     </w:p>
@@ -247,10 +188,19 @@
       <w:pPr>
         <w:pStyle w:val="BodytextIndented"/>
         <w:ind w:left="0" w:firstLine="284"/>
+        <w:rPr>
+          <w:sz w:val="22"/>
+          <w:sz w:val="22"/>
+          <w:szCs w:val="22"/>
+          <w:iCs/>
+          <w:rFonts w:ascii="Times" w:hAnsi="Times" w:eastAsia="Times New Roman" w:cs="Times New Roman"/>
+          <w:color w:val="000000"/>
+          <w:lang w:val="en-US" w:eastAsia="en-US" w:bidi="ar-SA"/>
+        </w:rPr>
       </w:pPr>
       <w:r>
         <w:rPr/>
-        <w:t>In the FS ring design, the spin of a beam particle is aligned with its momentum at any point in time; this allows the maximization of the useful signal, but requires that the energy of the particle be its so-called “magical energy”  – a condition that cannot be fulfilled exactly for an ensemble of particles. The QFS design does not require the continuous fulfillment of the Frozen Spin condition; the cost for this is a slight (on the order of percents) degradation of the EDM signal.</w:t>
+        <w:t>In the FS ring design, the spin of a beam particle is aligned with its momentum at any point in time; this allows the maximization of the useful signal, but requires that the energy of the particle be its so-called “magic energy”  – a condition that cannot be fulfilled exactly for an ensemble of particles. The QFS design does not require the continuous fulfillment of the Frozen Spin condition; the cost for this is a slight (on the order of percents) degradation of the EDM signal.</w:t>
       </w:r>
       <w:r/>
     </w:p>
@@ -290,7 +240,7 @@
         <w:pStyle w:val="Section"/>
         <w:numPr>
           <w:ilvl w:val="0"/>
-          <w:numId w:val="2"/>
+          <w:numId w:val="1"/>
         </w:numPr>
         <w:rPr>
           <w:sz w:val="22"/>
@@ -313,19 +263,46 @@
     <w:p>
       <w:pPr>
         <w:pStyle w:val="Bodytext"/>
-        <w:rPr>
-          <w:sz w:val="22"/>
-          <w:sz w:val="22"/>
-          <w:szCs w:val="22"/>
-          <w:iCs/>
-          <w:rFonts w:ascii="Times" w:hAnsi="Times"/>
-          <w:color w:val="000000"/>
-          <w:lang w:val="en-US" w:eastAsia="en-US"/>
-        </w:rPr>
       </w:pPr>
       <w:r>
         <w:rPr/>
-        <w:t>The spin dynamics are determined by the Thomas-BMT equation:</w:t>
+        <w:t xml:space="preserve">In the original BNL proposal, a longitudinally polarized beam is injected in the storage ring, and the EDM is measured by the growth, over a long period, of its vertical polarization component. [1] </w:t>
+      </w:r>
+      <w:r>
+        <w:rPr/>
+        <w:t xml:space="preserve">The spin dynamics </w:t>
+      </w:r>
+      <w:r>
+        <w:rPr/>
+        <w:t xml:space="preserve">of a particle put into an electro-magnetic field </w:t>
+      </w:r>
+      <w:r>
+        <w:rPr/>
+        <w:t>are determined by the Thomas-B</w:t>
+      </w:r>
+      <w:r>
+        <w:rPr/>
+        <w:t>argmann-</w:t>
+      </w:r>
+      <w:r>
+        <w:rPr/>
+        <w:t>M</w:t>
+      </w:r>
+      <w:r>
+        <w:rPr/>
+        <w:t>ichel-</w:t>
+      </w:r>
+      <w:r>
+        <w:rPr/>
+        <w:t>T</w:t>
+      </w:r>
+      <w:r>
+        <w:rPr/>
+        <w:t>elegdi</w:t>
+      </w:r>
+      <w:r>
+        <w:rPr/>
+        <w:t xml:space="preserve"> equation:</w:t>
       </w:r>
       <w:r/>
     </w:p>
@@ -657,32 +634,612 @@
           <w:rPr>
             <w:rFonts w:ascii="Cambria Math" w:hAnsi="Cambria Math"/>
           </w:rPr>
-          <m:t xml:space="preserve">.</m:t>
+          <m:t xml:space="preserve">,</m:t>
+        </m:r>
+      </m:oMath>
+      <w:r>
+        <w:rPr/>
+        <w:t>(1)</w:t>
+      </w:r>
+      <w:r/>
+    </w:p>
+    <w:p>
+      <w:pPr>
+        <w:pStyle w:val="Bodytext"/>
+      </w:pPr>
+      <w:r>
+        <w:rPr/>
+        <w:t xml:space="preserve"> </w:t>
+      </w:r>
+      <w:r>
+        <w:rPr>
+          <w:iCs/>
+          <w:color w:val="000000"/>
+          <w:sz w:val="22"/>
+          <w:szCs w:val="22"/>
+          <w:lang w:val="en-US" w:eastAsia="en-US"/>
+        </w:rPr>
+        <w:t xml:space="preserve">where </w:t>
+      </w:r>
+      <w:r>
+        <w:rPr>
+          <w:iCs/>
+          <w:color w:val="000000"/>
+          <w:sz w:val="22"/>
+          <w:szCs w:val="22"/>
+          <w:lang w:val="en-US" w:eastAsia="en-US"/>
+        </w:rPr>
+      </w:r>
+      <m:oMath xmlns:m="http://schemas.openxmlformats.org/officeDocument/2006/math">
+        <m:r>
+          <w:rPr>
+            <w:rFonts w:ascii="Cambria Math" w:hAnsi="Cambria Math"/>
+          </w:rPr>
+          <m:t xml:space="preserve">G</m:t>
+        </m:r>
+        <m:r>
+          <w:rPr>
+            <w:rFonts w:ascii="Cambria Math" w:hAnsi="Cambria Math"/>
+          </w:rPr>
+          <m:t xml:space="preserve">=</m:t>
+        </m:r>
+        <m:f>
+          <m:fPr>
+            <m:type m:val="lin"/>
+          </m:fPr>
+          <m:num>
+            <m:d>
+              <m:dPr>
+                <m:begChr m:val="("/>
+                <m:endChr m:val=")"/>
+              </m:dPr>
+              <m:e>
+                <m:r>
+                  <w:rPr>
+                    <w:rFonts w:ascii="Cambria Math" w:hAnsi="Cambria Math"/>
+                  </w:rPr>
+                  <m:t xml:space="preserve">g</m:t>
+                </m:r>
+                <m:r>
+                  <w:rPr>
+                    <w:rFonts w:ascii="Cambria Math" w:hAnsi="Cambria Math"/>
+                  </w:rPr>
+                  <m:t xml:space="preserve">−</m:t>
+                </m:r>
+                <m:r>
+                  <w:rPr>
+                    <w:rFonts w:ascii="Cambria Math" w:hAnsi="Cambria Math"/>
+                  </w:rPr>
+                  <m:t xml:space="preserve">2</m:t>
+                </m:r>
+              </m:e>
+            </m:d>
+          </m:num>
+          <m:den>
+            <m:r>
+              <w:rPr>
+                <w:rFonts w:ascii="Cambria Math" w:hAnsi="Cambria Math"/>
+              </w:rPr>
+              <m:t xml:space="preserve">2</m:t>
+            </m:r>
+          </m:den>
+        </m:f>
+      </m:oMath>
+      <w:r>
+        <w:rPr>
+          <w:iCs/>
+          <w:color w:val="000000"/>
+          <w:sz w:val="22"/>
+          <w:szCs w:val="22"/>
+          <w:lang w:val="en-US" w:eastAsia="en-US"/>
+        </w:rPr>
+        <w:t xml:space="preserve">is the anomalous magnetic moment, g the gyromagnetic ratio, the first two terms are due to the Magnetic Dipole Moment (MDM), and the last two to the EDM. </w:t>
+      </w:r>
+      <w:r/>
+    </w:p>
+    <w:p>
+      <w:pPr>
+        <w:pStyle w:val="BodytextIndented"/>
+      </w:pPr>
+      <w:r>
+        <w:rPr>
+          <w:iCs/>
+          <w:color w:val="000000"/>
+          <w:sz w:val="22"/>
+          <w:szCs w:val="22"/>
+          <w:lang w:val="en-US" w:eastAsia="en-US"/>
+        </w:rPr>
+        <w:t>A</w:t>
+      </w:r>
+      <w:r>
+        <w:rPr>
+          <w:iCs/>
+          <w:color w:val="000000"/>
+          <w:sz w:val="22"/>
+          <w:szCs w:val="22"/>
+          <w:lang w:val="en-US" w:eastAsia="en-US"/>
+        </w:rPr>
+        <w:t xml:space="preserve">s </w:t>
+      </w:r>
+      <w:r>
+        <w:rPr>
+          <w:iCs/>
+          <w:color w:val="000000"/>
+          <w:sz w:val="22"/>
+          <w:szCs w:val="22"/>
+          <w:lang w:val="en-US" w:eastAsia="en-US"/>
+        </w:rPr>
+        <w:t xml:space="preserve">is readily observed from the above equation, the presence of a parasitic horizontal magnetic, or vertical electric, field caused by the imprecision of accelerator element positioning (specifically, tilts about the optical axis), induces a faking MDM signal in the measurement plane. To solve this problem, a CW/CCW procedure was proposed in Jülich. </w:t>
+      </w:r>
+      <w:r>
+        <w:rPr>
+          <w:iCs/>
+          <w:color w:val="000000"/>
+          <w:sz w:val="22"/>
+          <w:szCs w:val="22"/>
+          <w:lang w:val="en-US" w:eastAsia="en-US"/>
+        </w:rPr>
+        <w:t xml:space="preserve">[2] The idea behind this method is to estimate the net MDM+EDM spin precession frequency when the beam in injected into the ring counter-/clockwise, and then add the results. Since the magnetic field is reversed going from the CW to CCW case, the MDM frequency changes sign, and hence cancels in addition. One requirement of this method, though, is that the MDM frequency must be much </w:t>
+      </w:r>
+      <w:r>
+        <w:rPr>
+          <w:iCs/>
+          <w:color w:val="000000"/>
+          <w:sz w:val="22"/>
+          <w:szCs w:val="22"/>
+          <w:lang w:val="en-US" w:eastAsia="en-US"/>
+        </w:rPr>
+        <w:t>higher</w:t>
+      </w:r>
+      <w:r>
+        <w:rPr>
+          <w:iCs/>
+          <w:color w:val="000000"/>
+          <w:sz w:val="22"/>
+          <w:szCs w:val="22"/>
+          <w:lang w:val="en-US" w:eastAsia="en-US"/>
+        </w:rPr>
+        <w:t xml:space="preserve"> than </w:t>
+      </w:r>
+      <w:r>
+        <w:rPr>
+          <w:iCs/>
+          <w:color w:val="000000"/>
+          <w:sz w:val="22"/>
+          <w:szCs w:val="22"/>
+          <w:lang w:val="en-US" w:eastAsia="en-US"/>
+        </w:rPr>
+        <w:t>the one caused by</w:t>
+      </w:r>
+      <w:r>
+        <w:rPr>
+          <w:iCs/>
+          <w:color w:val="000000"/>
+          <w:sz w:val="22"/>
+          <w:szCs w:val="22"/>
+          <w:lang w:val="en-US" w:eastAsia="en-US"/>
+        </w:rPr>
+        <w:t xml:space="preserve"> </w:t>
+      </w:r>
+      <w:r>
+        <w:rPr>
+          <w:iCs/>
+          <w:color w:val="000000"/>
+          <w:sz w:val="22"/>
+          <w:szCs w:val="22"/>
+          <w:lang w:val="en-US" w:eastAsia="en-US"/>
+        </w:rPr>
+        <w:t>the</w:t>
+      </w:r>
+      <w:r>
+        <w:rPr>
+          <w:iCs/>
+          <w:color w:val="000000"/>
+          <w:sz w:val="22"/>
+          <w:szCs w:val="22"/>
+          <w:lang w:val="en-US" w:eastAsia="en-US"/>
+        </w:rPr>
+        <w:t xml:space="preserve"> EDM; th</w:t>
+      </w:r>
+      <w:r>
+        <w:rPr>
+          <w:iCs/>
+          <w:color w:val="000000"/>
+          <w:sz w:val="22"/>
+          <w:szCs w:val="22"/>
+          <w:lang w:val="en-US" w:eastAsia="en-US"/>
+        </w:rPr>
+        <w:t xml:space="preserve">e sensitivity of MDM precession to the element positioning inaccuracy </w:t>
+      </w:r>
+      <w:r>
+        <w:rPr>
+          <w:iCs/>
+          <w:color w:val="000000"/>
+          <w:sz w:val="22"/>
+          <w:szCs w:val="22"/>
+          <w:lang w:val="en-US" w:eastAsia="en-US"/>
+        </w:rPr>
+        <w:t xml:space="preserve">has to be </w:t>
+      </w:r>
+      <w:r>
+        <w:rPr>
+          <w:iCs/>
+          <w:color w:val="000000"/>
+          <w:sz w:val="22"/>
+          <w:szCs w:val="22"/>
+          <w:lang w:val="en-US" w:eastAsia="en-US"/>
+        </w:rPr>
+        <w:t>analyzed</w:t>
+      </w:r>
+      <w:r>
+        <w:rPr>
+          <w:iCs/>
+          <w:color w:val="000000"/>
+          <w:sz w:val="22"/>
+          <w:szCs w:val="22"/>
+          <w:lang w:val="en-US" w:eastAsia="en-US"/>
+        </w:rPr>
+        <w:t xml:space="preserve"> by simulation.</w:t>
+      </w:r>
+      <w:r/>
+    </w:p>
+    <w:p>
+      <w:pPr>
+        <w:pStyle w:val="BodytextIndented"/>
+      </w:pPr>
+      <w:r>
+        <w:rPr>
+          <w:iCs/>
+          <w:color w:val="000000"/>
+          <w:sz w:val="22"/>
+          <w:szCs w:val="22"/>
+          <w:lang w:val="en-US" w:eastAsia="en-US"/>
+        </w:rPr>
+        <w:t xml:space="preserve">Another problem encountered in the EDM search is the finite spin coherence time (SCT). Because the beam particles are injected into the ring at different energies and positions, and hence have different orbit lengths, their spins precess at different frequencies; due to this fact the net beam polarization vector dissipates over time. </w:t>
+      </w:r>
+      <w:r>
+        <w:rPr>
+          <w:iCs/>
+          <w:color w:val="000000"/>
+          <w:sz w:val="22"/>
+          <w:szCs w:val="22"/>
+          <w:lang w:val="en-US" w:eastAsia="en-US"/>
+        </w:rPr>
+        <w:t>By Taylor-expanding t</w:t>
+      </w:r>
+      <w:r>
+        <w:rPr>
+          <w:iCs/>
+          <w:color w:val="000000"/>
+          <w:sz w:val="22"/>
+          <w:szCs w:val="22"/>
+          <w:lang w:val="en-US" w:eastAsia="en-US"/>
+        </w:rPr>
+        <w:t xml:space="preserve">he </w:t>
+      </w:r>
+      <w:r>
+        <w:rPr>
+          <w:iCs/>
+          <w:color w:val="000000"/>
+          <w:sz w:val="22"/>
+          <w:szCs w:val="22"/>
+          <w:lang w:val="en-US" w:eastAsia="en-US"/>
+        </w:rPr>
+        <w:t xml:space="preserve">expressions for the </w:t>
+      </w:r>
+      <w:r>
+        <w:rPr>
+          <w:iCs/>
+          <w:color w:val="000000"/>
+          <w:sz w:val="22"/>
+          <w:szCs w:val="22"/>
+          <w:lang w:val="en-US" w:eastAsia="en-US"/>
+        </w:rPr>
+        <w:t xml:space="preserve">spin tune in the electric </w:t>
+      </w:r>
+      <w:r>
+        <w:rPr>
+          <w:iCs/>
+          <w:color w:val="000000"/>
+          <w:sz w:val="22"/>
+          <w:szCs w:val="22"/>
+          <w:lang w:val="en-US" w:eastAsia="en-US"/>
+        </w:rPr>
+        <w:t>and magnetic</w:t>
+      </w:r>
+      <w:r>
+        <w:rPr>
+          <w:iCs/>
+          <w:color w:val="000000"/>
+          <w:sz w:val="22"/>
+          <w:szCs w:val="22"/>
+          <w:lang w:val="en-US" w:eastAsia="en-US"/>
+        </w:rPr>
+        <w:t xml:space="preserve"> field</w:t>
+      </w:r>
+      <w:r>
+        <w:rPr>
+          <w:iCs/>
+          <w:color w:val="000000"/>
+          <w:sz w:val="22"/>
+          <w:szCs w:val="22"/>
+          <w:lang w:val="en-US" w:eastAsia="en-US"/>
+        </w:rPr>
+        <w:t xml:space="preserve">s around the value </w:t>
+      </w:r>
+      <w:r>
+        <w:rPr>
+          <w:iCs/>
+          <w:color w:val="000000"/>
+          <w:sz w:val="22"/>
+          <w:szCs w:val="22"/>
+          <w:lang w:val="en-US" w:eastAsia="en-US"/>
+        </w:rPr>
+      </w:r>
+      <m:oMath xmlns:m="http://schemas.openxmlformats.org/officeDocument/2006/math">
+        <m:sSub>
+          <m:e>
+            <m:r>
+              <w:rPr>
+                <w:rFonts w:ascii="Cambria Math" w:hAnsi="Cambria Math"/>
+              </w:rPr>
+              <m:t xml:space="preserve">γ</m:t>
+            </m:r>
+          </m:e>
+          <m:sub>
+            <m:r>
+              <w:rPr>
+                <w:rFonts w:ascii="Cambria Math" w:hAnsi="Cambria Math"/>
+              </w:rPr>
+              <m:t xml:space="preserve">0</m:t>
+            </m:r>
+          </m:sub>
+        </m:sSub>
+      </m:oMath>
+      <w:r>
+        <w:rPr>
+          <w:iCs/>
+          <w:color w:val="000000"/>
+          <w:sz w:val="22"/>
+          <w:szCs w:val="22"/>
+          <w:lang w:val="en-US" w:eastAsia="en-US"/>
+        </w:rPr>
+        <w:t xml:space="preserve"> of the reference particle, we arrive at:</w:t>
+      </w:r>
+      <w:r>
+        <w:rPr>
+          <w:iCs/>
+          <w:color w:val="000000"/>
+          <w:sz w:val="22"/>
+          <w:szCs w:val="22"/>
+          <w:lang w:val="en-US" w:eastAsia="en-US"/>
+        </w:rPr>
+        <w:t xml:space="preserve"> </w:t>
+      </w:r>
+      <w:r>
+        <w:rPr>
+          <w:iCs/>
+          <w:color w:val="000000"/>
+          <w:sz w:val="22"/>
+          <w:szCs w:val="22"/>
+          <w:lang w:val="en-US" w:eastAsia="en-US"/>
+        </w:rPr>
+        <w:t>[2]</w:t>
+      </w:r>
+      <w:r/>
+    </w:p>
+    <w:p>
+      <w:pPr>
+        <w:pStyle w:val="BodytextIndented"/>
+      </w:pPr>
+      <w:r>
+        <w:rPr>
+          <w:iCs/>
+          <w:color w:val="000000"/>
+          <w:sz w:val="22"/>
+          <w:szCs w:val="22"/>
+          <w:lang w:val="en-US" w:eastAsia="en-US"/>
+        </w:rPr>
+      </w:r>
+      <m:oMath xmlns:m="http://schemas.openxmlformats.org/officeDocument/2006/math">
+        <m:r>
+          <w:rPr>
+            <w:rFonts w:ascii="Cambria Math" w:hAnsi="Cambria Math"/>
+          </w:rPr>
+          <m:t xml:space="preserve">Δ</m:t>
+        </m:r>
+        <m:sSubSup>
+          <m:e>
+            <m:r>
+              <w:rPr>
+                <w:rFonts w:ascii="Cambria Math" w:hAnsi="Cambria Math"/>
+              </w:rPr>
+              <m:t xml:space="preserve">ν</m:t>
+            </m:r>
+          </m:e>
+          <m:sub>
+            <m:r>
+              <w:rPr>
+                <w:rFonts w:ascii="Cambria Math" w:hAnsi="Cambria Math"/>
+              </w:rPr>
+              <m:t xml:space="preserve">s</m:t>
+            </m:r>
+          </m:sub>
+          <m:sup>
+            <m:r>
+              <w:rPr>
+                <w:rFonts w:ascii="Cambria Math" w:hAnsi="Cambria Math"/>
+              </w:rPr>
+              <m:t xml:space="preserve">E</m:t>
+            </m:r>
+          </m:sup>
+        </m:sSubSup>
+        <m:r>
+          <w:rPr>
+            <w:rFonts w:ascii="Cambria Math" w:hAnsi="Cambria Math"/>
+          </w:rPr>
+          <m:t xml:space="preserve">=</m:t>
+        </m:r>
+        <m:sSub>
+          <m:e>
+            <m:r>
+              <w:rPr>
+                <w:rFonts w:ascii="Cambria Math" w:hAnsi="Cambria Math"/>
+              </w:rPr>
+              <m:t xml:space="preserve">G</m:t>
+            </m:r>
+          </m:e>
+          <m:sub>
+            <m:r>
+              <w:rPr>
+                <w:rFonts w:ascii="Cambria Math" w:hAnsi="Cambria Math"/>
+              </w:rPr>
+              <m:t xml:space="preserve">6</m:t>
+            </m:r>
+          </m:sub>
+        </m:sSub>
+        <m:r>
+          <w:rPr>
+            <w:rFonts w:ascii="Cambria Math" w:hAnsi="Cambria Math"/>
+          </w:rPr>
+          <m:t xml:space="preserve">⋅</m:t>
+        </m:r>
+        <m:r>
+          <w:rPr>
+            <w:rFonts w:ascii="Cambria Math" w:hAnsi="Cambria Math"/>
+          </w:rPr>
+          <m:t xml:space="preserve">Δ</m:t>
+        </m:r>
+        <m:r>
+          <w:rPr>
+            <w:rFonts w:ascii="Cambria Math" w:hAnsi="Cambria Math"/>
+          </w:rPr>
+          <m:t xml:space="preserve">γ</m:t>
+        </m:r>
+        <m:r>
+          <w:rPr>
+            <w:rFonts w:ascii="Cambria Math" w:hAnsi="Cambria Math"/>
+          </w:rPr>
+          <m:t xml:space="preserve">+</m:t>
+        </m:r>
+        <m:r>
+          <w:rPr>
+            <w:rFonts w:ascii="Cambria Math" w:hAnsi="Cambria Math"/>
+          </w:rPr>
+          <m:t xml:space="preserve">O</m:t>
+        </m:r>
+        <m:d>
+          <m:dPr>
+            <m:begChr m:val="("/>
+            <m:endChr m:val=")"/>
+          </m:dPr>
+          <m:e>
+            <m:r>
+              <w:rPr>
+                <w:rFonts w:ascii="Cambria Math" w:hAnsi="Cambria Math"/>
+              </w:rPr>
+              <m:t xml:space="preserve">Δ</m:t>
+            </m:r>
+            <m:r>
+              <w:rPr>
+                <w:rFonts w:ascii="Cambria Math" w:hAnsi="Cambria Math"/>
+              </w:rPr>
+              <m:t xml:space="preserve">γ</m:t>
+            </m:r>
+          </m:e>
+        </m:d>
+        <m:r>
+          <w:rPr>
+            <w:rFonts w:ascii="Cambria Math" w:hAnsi="Cambria Math"/>
+          </w:rPr>
+          <m:t xml:space="preserve">,</m:t>
         </m:r>
       </m:oMath>
       <w:r/>
     </w:p>
     <w:p>
       <w:pPr>
-        <w:pStyle w:val="Bodytext"/>
-        <w:rPr>
-          <w:sz w:val="22"/>
-          <w:sz w:val="22"/>
-          <w:szCs w:val="22"/>
-          <w:iCs/>
-          <w:rFonts w:ascii="Times" w:hAnsi="Times"/>
-          <w:color w:val="000000"/>
-          <w:lang w:val="en-US" w:eastAsia="en-US"/>
-        </w:rPr>
-      </w:pPr>
-      <w:r>
-        <w:rPr/>
-        <w:t xml:space="preserve"> </w:t>
-      </w:r>
-      <w:r>
-        <w:rPr/>
-        <w:t xml:space="preserve">In the above equation, the first two terms are caused by the </w:t>
-      </w:r>
+        <w:pStyle w:val="BodytextIndented"/>
+      </w:pPr>
+      <w:r>
+        <w:rPr>
+          <w:iCs/>
+          <w:color w:val="000000"/>
+          <w:sz w:val="22"/>
+          <w:szCs w:val="22"/>
+          <w:lang w:val="en-US" w:eastAsia="en-US"/>
+        </w:rPr>
+      </w:r>
+      <m:oMath xmlns:m="http://schemas.openxmlformats.org/officeDocument/2006/math">
+        <m:r>
+          <w:rPr>
+            <w:rFonts w:ascii="Cambria Math" w:hAnsi="Cambria Math"/>
+          </w:rPr>
+          <m:t xml:space="preserve">Δ</m:t>
+        </m:r>
+        <m:sSubSup>
+          <m:e>
+            <m:r>
+              <w:rPr>
+                <w:rFonts w:ascii="Cambria Math" w:hAnsi="Cambria Math"/>
+              </w:rPr>
+              <m:t xml:space="preserve">ν</m:t>
+            </m:r>
+          </m:e>
+          <m:sub>
+            <m:r>
+              <w:rPr>
+                <w:rFonts w:ascii="Cambria Math" w:hAnsi="Cambria Math"/>
+              </w:rPr>
+              <m:t xml:space="preserve">s</m:t>
+            </m:r>
+          </m:sub>
+          <m:sup>
+            <m:r>
+              <w:rPr>
+                <w:rFonts w:ascii="Cambria Math" w:hAnsi="Cambria Math"/>
+              </w:rPr>
+              <m:t xml:space="preserve">B</m:t>
+            </m:r>
+          </m:sup>
+        </m:sSubSup>
+        <m:r>
+          <w:rPr>
+            <w:rFonts w:ascii="Cambria Math" w:hAnsi="Cambria Math"/>
+          </w:rPr>
+          <m:t xml:space="preserve">=</m:t>
+        </m:r>
+        <m:r>
+          <w:rPr>
+            <w:rFonts w:ascii="Cambria Math" w:hAnsi="Cambria Math"/>
+          </w:rPr>
+          <m:t xml:space="preserve">G</m:t>
+        </m:r>
+        <m:r>
+          <w:rPr>
+            <w:rFonts w:ascii="Cambria Math" w:hAnsi="Cambria Math"/>
+          </w:rPr>
+          <m:t xml:space="preserve">⋅</m:t>
+        </m:r>
+        <m:r>
+          <w:rPr>
+            <w:rFonts w:ascii="Cambria Math" w:hAnsi="Cambria Math"/>
+          </w:rPr>
+          <m:t xml:space="preserve">Δ</m:t>
+        </m:r>
+        <m:r>
+          <w:rPr>
+            <w:rFonts w:ascii="Cambria Math" w:hAnsi="Cambria Math"/>
+          </w:rPr>
+          <m:t xml:space="preserve">γ</m:t>
+        </m:r>
+        <m:r>
+          <w:rPr>
+            <w:rFonts w:ascii="Cambria Math" w:hAnsi="Cambria Math"/>
+          </w:rPr>
+          <m:t xml:space="preserve">,</m:t>
+        </m:r>
+      </m:oMath>
       <w:r/>
     </w:p>
     <w:p>
@@ -690,37 +1247,682 @@
         <w:pStyle w:val="BodytextIndented"/>
       </w:pPr>
       <w:r>
-        <w:rPr/>
-        <w:t>Other paragraphs are indented (BodytextIndented style).</w:t>
+        <w:rPr>
+          <w:iCs/>
+          <w:color w:val="000000"/>
+          <w:sz w:val="22"/>
+          <w:szCs w:val="22"/>
+          <w:lang w:val="en-US" w:eastAsia="en-US"/>
+        </w:rPr>
+      </w:r>
+      <m:oMath xmlns:m="http://schemas.openxmlformats.org/officeDocument/2006/math">
+        <m:r>
+          <w:rPr>
+            <w:rFonts w:ascii="Cambria Math" w:hAnsi="Cambria Math"/>
+          </w:rPr>
+          <m:t xml:space="preserve">Δ</m:t>
+        </m:r>
+        <m:r>
+          <w:rPr>
+            <w:rFonts w:ascii="Cambria Math" w:hAnsi="Cambria Math"/>
+          </w:rPr>
+          <m:t xml:space="preserve">γ</m:t>
+        </m:r>
+        <m:d>
+          <m:dPr>
+            <m:begChr m:val="("/>
+            <m:endChr m:val=")"/>
+          </m:dPr>
+          <m:e>
+            <m:r>
+              <w:rPr>
+                <w:rFonts w:ascii="Cambria Math" w:hAnsi="Cambria Math"/>
+              </w:rPr>
+              <m:t xml:space="preserve">t</m:t>
+            </m:r>
+          </m:e>
+        </m:d>
+        <m:r>
+          <w:rPr>
+            <w:rFonts w:ascii="Cambria Math" w:hAnsi="Cambria Math"/>
+          </w:rPr>
+          <m:t xml:space="preserve">=</m:t>
+        </m:r>
+        <m:r>
+          <w:rPr>
+            <w:rFonts w:ascii="Cambria Math" w:hAnsi="Cambria Math"/>
+          </w:rPr>
+          <m:t xml:space="preserve">Δ</m:t>
+        </m:r>
+        <m:sSub>
+          <m:e>
+            <m:r>
+              <w:rPr>
+                <w:rFonts w:ascii="Cambria Math" w:hAnsi="Cambria Math"/>
+              </w:rPr>
+              <m:t xml:space="preserve">γ</m:t>
+            </m:r>
+          </m:e>
+          <m:sub>
+            <m:r>
+              <w:rPr>
+                <w:rFonts w:ascii="Cambria Math" w:hAnsi="Cambria Math"/>
+              </w:rPr>
+              <m:t xml:space="preserve">m</m:t>
+            </m:r>
+          </m:sub>
+        </m:sSub>
+        <m:r>
+          <w:rPr>
+            <w:rFonts w:ascii="Cambria Math" w:hAnsi="Cambria Math"/>
+          </w:rPr>
+          <m:t xml:space="preserve">cos</m:t>
+        </m:r>
+        <m:d>
+          <m:dPr>
+            <m:begChr m:val="("/>
+            <m:endChr m:val=")"/>
+          </m:dPr>
+          <m:e>
+            <m:sSub>
+              <m:e>
+                <m:r>
+                  <w:rPr>
+                    <w:rFonts w:ascii="Cambria Math" w:hAnsi="Cambria Math"/>
+                  </w:rPr>
+                  <m:t xml:space="preserve">Ω</m:t>
+                </m:r>
+              </m:e>
+              <m:sub>
+                <m:r>
+                  <w:rPr>
+                    <w:rFonts w:ascii="Cambria Math" w:hAnsi="Cambria Math"/>
+                  </w:rPr>
+                  <m:t xml:space="preserve">s</m:t>
+                </m:r>
+              </m:sub>
+            </m:sSub>
+            <m:r>
+              <w:rPr>
+                <w:rFonts w:ascii="Cambria Math" w:hAnsi="Cambria Math"/>
+              </w:rPr>
+              <m:t xml:space="preserve">t</m:t>
+            </m:r>
+          </m:e>
+        </m:d>
+        <m:r>
+          <w:rPr>
+            <w:rFonts w:ascii="Cambria Math" w:hAnsi="Cambria Math"/>
+          </w:rPr>
+          <m:t xml:space="preserve">+</m:t>
+        </m:r>
+        <m:r>
+          <w:rPr>
+            <w:rFonts w:ascii="Cambria Math" w:hAnsi="Cambria Math"/>
+          </w:rPr>
+          <m:t xml:space="preserve">f</m:t>
+        </m:r>
+        <m:d>
+          <m:dPr>
+            <m:begChr m:val="("/>
+            <m:endChr m:val=")"/>
+          </m:dPr>
+          <m:e>
+            <m:sSub>
+              <m:e>
+                <m:r>
+                  <w:rPr>
+                    <w:rFonts w:ascii="Cambria Math" w:hAnsi="Cambria Math"/>
+                  </w:rPr>
+                  <m:t xml:space="preserve">α</m:t>
+                </m:r>
+              </m:e>
+              <m:sub>
+                <m:r>
+                  <w:rPr>
+                    <w:rFonts w:ascii="Cambria Math" w:hAnsi="Cambria Math"/>
+                  </w:rPr>
+                  <m:t xml:space="preserve">1,</m:t>
+                </m:r>
+              </m:sub>
+            </m:sSub>
+            <m:r>
+              <w:rPr>
+                <w:rFonts w:ascii="Cambria Math" w:hAnsi="Cambria Math"/>
+              </w:rPr>
+              <m:t xml:space="preserve">η</m:t>
+            </m:r>
+            <m:r>
+              <w:rPr>
+                <w:rFonts w:ascii="Cambria Math" w:hAnsi="Cambria Math"/>
+              </w:rPr>
+              <m:t xml:space="preserve">,</m:t>
+            </m:r>
+            <m:r>
+              <w:rPr>
+                <w:rFonts w:ascii="Cambria Math" w:hAnsi="Cambria Math"/>
+              </w:rPr>
+              <m:t xml:space="preserve">γ</m:t>
+            </m:r>
+          </m:e>
+        </m:d>
+        <m:r>
+          <w:rPr>
+            <w:rFonts w:ascii="Cambria Math" w:hAnsi="Cambria Math"/>
+          </w:rPr>
+          <m:t xml:space="preserve">Δ</m:t>
+        </m:r>
+        <m:sSubSup>
+          <m:e>
+            <m:r>
+              <w:rPr>
+                <w:rFonts w:ascii="Cambria Math" w:hAnsi="Cambria Math"/>
+              </w:rPr>
+              <m:t xml:space="preserve">γ</m:t>
+            </m:r>
+          </m:e>
+          <m:sub>
+            <m:r>
+              <w:rPr>
+                <w:rFonts w:ascii="Cambria Math" w:hAnsi="Cambria Math"/>
+              </w:rPr>
+              <m:t xml:space="preserve">m</m:t>
+            </m:r>
+          </m:sub>
+          <m:sup>
+            <m:r>
+              <w:rPr>
+                <w:rFonts w:ascii="Cambria Math" w:hAnsi="Cambria Math"/>
+              </w:rPr>
+              <m:t xml:space="preserve">2</m:t>
+            </m:r>
+          </m:sup>
+        </m:sSubSup>
+        <m:r>
+          <w:rPr>
+            <w:rFonts w:ascii="Cambria Math" w:hAnsi="Cambria Math"/>
+          </w:rPr>
+          <m:t xml:space="preserve">+</m:t>
+        </m:r>
+        <m:r>
+          <w:rPr>
+            <w:rFonts w:ascii="Cambria Math" w:hAnsi="Cambria Math"/>
+          </w:rPr>
+          <m:t xml:space="preserve">g</m:t>
+        </m:r>
+        <m:d>
+          <m:dPr>
+            <m:begChr m:val="("/>
+            <m:endChr m:val=")"/>
+          </m:dPr>
+          <m:e>
+            <m:r>
+              <w:rPr>
+                <w:rFonts w:ascii="Cambria Math" w:hAnsi="Cambria Math"/>
+              </w:rPr>
+              <m:t xml:space="preserve">η</m:t>
+            </m:r>
+            <m:r>
+              <w:rPr>
+                <w:rFonts w:ascii="Cambria Math" w:hAnsi="Cambria Math"/>
+              </w:rPr>
+              <m:t xml:space="preserve">,</m:t>
+            </m:r>
+            <m:r>
+              <w:rPr>
+                <w:rFonts w:ascii="Cambria Math" w:hAnsi="Cambria Math"/>
+              </w:rPr>
+              <m:t xml:space="preserve">β</m:t>
+            </m:r>
+            <m:r>
+              <w:rPr>
+                <w:rFonts w:ascii="Cambria Math" w:hAnsi="Cambria Math"/>
+              </w:rPr>
+              <m:t xml:space="preserve">,</m:t>
+            </m:r>
+            <m:f>
+              <m:num>
+                <m:r>
+                  <w:rPr>
+                    <w:rFonts w:ascii="Cambria Math" w:hAnsi="Cambria Math"/>
+                  </w:rPr>
+                  <m:t xml:space="preserve">Δ</m:t>
+                </m:r>
+                <m:r>
+                  <w:rPr>
+                    <w:rFonts w:ascii="Cambria Math" w:hAnsi="Cambria Math"/>
+                  </w:rPr>
+                  <m:t xml:space="preserve">L</m:t>
+                </m:r>
+              </m:num>
+              <m:den>
+                <m:r>
+                  <w:rPr>
+                    <w:rFonts w:ascii="Cambria Math" w:hAnsi="Cambria Math"/>
+                  </w:rPr>
+                  <m:t xml:space="preserve">L</m:t>
+                </m:r>
+              </m:den>
+            </m:f>
+          </m:e>
+        </m:d>
+        <m:sSup>
+          <m:e>
+            <m:r>
+              <w:rPr>
+                <w:rFonts w:ascii="Cambria Math" w:hAnsi="Cambria Math"/>
+              </w:rPr>
+              <m:t xml:space="preserve">γ</m:t>
+            </m:r>
+          </m:e>
+          <m:sup>
+            <m:r>
+              <w:rPr>
+                <w:rFonts w:ascii="Cambria Math" w:hAnsi="Cambria Math"/>
+              </w:rPr>
+              <m:t xml:space="preserve">2,</m:t>
+            </m:r>
+          </m:sup>
+        </m:sSup>
+      </m:oMath>
+      <w:r>
+        <w:rPr>
+          <w:iCs/>
+          <w:color w:val="000000"/>
+          <w:sz w:val="22"/>
+          <w:szCs w:val="22"/>
+          <w:lang w:val="en-US" w:eastAsia="en-US"/>
+        </w:rPr>
+        <w:t>(2)</w:t>
       </w:r>
       <w:r/>
     </w:p>
     <w:p>
       <w:pPr>
-        <w:pStyle w:val="Heading2"/>
-      </w:pPr>
+        <w:pStyle w:val="BodytextIndented"/>
+        <w:ind w:hanging="0"/>
+      </w:pPr>
+      <w:r>
+        <w:rPr>
+          <w:iCs/>
+          <w:color w:val="000000"/>
+          <w:sz w:val="22"/>
+          <w:szCs w:val="22"/>
+          <w:lang w:val="en-US" w:eastAsia="en-US"/>
+        </w:rPr>
+        <w:t>where G</w:t>
+      </w:r>
+      <w:r>
+        <w:rPr>
+          <w:iCs/>
+          <w:color w:val="000000"/>
+          <w:sz w:val="22"/>
+          <w:szCs w:val="22"/>
+          <w:vertAlign w:val="subscript"/>
+          <w:lang w:val="en-US" w:eastAsia="en-US"/>
+        </w:rPr>
+        <w:t xml:space="preserve">6 </w:t>
+      </w:r>
+      <w:r>
+        <w:rPr>
+          <w:iCs/>
+          <w:color w:val="000000"/>
+          <w:position w:val="0"/>
+          <w:sz w:val="22"/>
+          <w:sz w:val="22"/>
+          <w:szCs w:val="22"/>
+          <w:vertAlign w:val="baseline"/>
+          <w:lang w:val="en-US" w:eastAsia="en-US"/>
+        </w:rPr>
+        <w:t xml:space="preserve">is a function of G and </w:t>
+      </w:r>
+      <w:r>
+        <w:rPr>
+          <w:iCs/>
+          <w:color w:val="000000"/>
+          <w:position w:val="0"/>
+          <w:sz w:val="22"/>
+          <w:sz w:val="22"/>
+          <w:szCs w:val="22"/>
+          <w:vertAlign w:val="baseline"/>
+          <w:lang w:val="en-US" w:eastAsia="en-US"/>
+        </w:rPr>
+      </w:r>
+      <m:oMath xmlns:m="http://schemas.openxmlformats.org/officeDocument/2006/math">
+        <m:sSub>
+          <m:e>
+            <m:r>
+              <w:rPr>
+                <w:rFonts w:ascii="Cambria Math" w:hAnsi="Cambria Math"/>
+              </w:rPr>
+              <m:t xml:space="preserve">γ</m:t>
+            </m:r>
+          </m:e>
+          <m:sub>
+            <m:r>
+              <w:rPr>
+                <w:rFonts w:ascii="Cambria Math" w:hAnsi="Cambria Math"/>
+              </w:rPr>
+              <m:t xml:space="preserve">0</m:t>
+            </m:r>
+          </m:sub>
+        </m:sSub>
+      </m:oMath>
+      <w:r>
+        <w:rPr>
+          <w:iCs/>
+          <w:color w:val="000000"/>
+          <w:position w:val="0"/>
+          <w:sz w:val="22"/>
+          <w:sz w:val="22"/>
+          <w:szCs w:val="22"/>
+          <w:vertAlign w:val="baseline"/>
+          <w:lang w:val="en-US" w:eastAsia="en-US"/>
+        </w:rPr>
+        <w:t xml:space="preserve">, </w:t>
+      </w:r>
+      <w:r>
+        <w:rPr>
+          <w:iCs/>
+          <w:color w:val="000000"/>
+          <w:position w:val="0"/>
+          <w:sz w:val="22"/>
+          <w:sz w:val="22"/>
+          <w:szCs w:val="22"/>
+          <w:vertAlign w:val="baseline"/>
+          <w:lang w:val="en-US" w:eastAsia="en-US"/>
+        </w:rPr>
+      </w:r>
+      <m:oMath xmlns:m="http://schemas.openxmlformats.org/officeDocument/2006/math">
+        <m:r>
+          <w:rPr>
+            <w:rFonts w:ascii="Cambria Math" w:hAnsi="Cambria Math"/>
+          </w:rPr>
+          <m:t xml:space="preserve">Δ</m:t>
+        </m:r>
+        <m:sSub>
+          <m:e>
+            <m:r>
+              <w:rPr>
+                <w:rFonts w:ascii="Cambria Math" w:hAnsi="Cambria Math"/>
+              </w:rPr>
+              <m:t xml:space="preserve">γ</m:t>
+            </m:r>
+          </m:e>
+          <m:sub>
+            <m:r>
+              <w:rPr>
+                <w:rFonts w:ascii="Cambria Math" w:hAnsi="Cambria Math"/>
+              </w:rPr>
+              <m:t xml:space="preserve">m</m:t>
+            </m:r>
+          </m:sub>
+        </m:sSub>
+      </m:oMath>
+      <w:r>
+        <w:rPr>
+          <w:iCs/>
+          <w:color w:val="000000"/>
+          <w:position w:val="0"/>
+          <w:sz w:val="22"/>
+          <w:sz w:val="22"/>
+          <w:szCs w:val="22"/>
+          <w:vertAlign w:val="baseline"/>
+          <w:lang w:val="en-US" w:eastAsia="en-US"/>
+        </w:rPr>
+        <w:t xml:space="preserve">is the synchrotron oscillation amplitude of the particle, </w:t>
+      </w:r>
+      <w:r>
+        <w:rPr>
+          <w:iCs/>
+          <w:color w:val="000000"/>
+          <w:position w:val="0"/>
+          <w:sz w:val="22"/>
+          <w:sz w:val="22"/>
+          <w:szCs w:val="22"/>
+          <w:vertAlign w:val="baseline"/>
+          <w:lang w:val="en-US" w:eastAsia="en-US"/>
+        </w:rPr>
+      </w:r>
+      <m:oMath xmlns:m="http://schemas.openxmlformats.org/officeDocument/2006/math">
+        <m:sSub>
+          <m:e>
+            <m:r>
+              <w:rPr>
+                <w:rFonts w:ascii="Cambria Math" w:hAnsi="Cambria Math"/>
+              </w:rPr>
+              <m:t xml:space="preserve">α</m:t>
+            </m:r>
+          </m:e>
+          <m:sub>
+            <m:r>
+              <w:rPr>
+                <w:rFonts w:ascii="Cambria Math" w:hAnsi="Cambria Math"/>
+              </w:rPr>
+              <m:t xml:space="preserve">1</m:t>
+            </m:r>
+          </m:sub>
+        </m:sSub>
+      </m:oMath>
+      <w:r>
+        <w:rPr>
+          <w:iCs/>
+          <w:color w:val="000000"/>
+          <w:position w:val="0"/>
+          <w:sz w:val="22"/>
+          <w:sz w:val="22"/>
+          <w:szCs w:val="22"/>
+          <w:vertAlign w:val="baseline"/>
+          <w:lang w:val="en-US" w:eastAsia="en-US"/>
+        </w:rPr>
+        <w:t xml:space="preserve">is the second-order momentum compaction factor, </w:t>
+      </w:r>
+      <w:r>
+        <w:rPr>
+          <w:iCs/>
+          <w:color w:val="000000"/>
+          <w:position w:val="0"/>
+          <w:sz w:val="22"/>
+          <w:sz w:val="22"/>
+          <w:szCs w:val="22"/>
+          <w:vertAlign w:val="baseline"/>
+          <w:lang w:val="en-US" w:eastAsia="en-US"/>
+        </w:rPr>
+      </w:r>
+      <m:oMath xmlns:m="http://schemas.openxmlformats.org/officeDocument/2006/math">
+        <m:r>
+          <w:rPr>
+            <w:rFonts w:ascii="Cambria Math" w:hAnsi="Cambria Math"/>
+          </w:rPr>
+          <m:t xml:space="preserve">η</m:t>
+        </m:r>
+      </m:oMath>
+      <w:r>
+        <w:rPr>
+          <w:iCs/>
+          <w:color w:val="000000"/>
+          <w:position w:val="0"/>
+          <w:sz w:val="22"/>
+          <w:sz w:val="22"/>
+          <w:szCs w:val="22"/>
+          <w:vertAlign w:val="baseline"/>
+          <w:lang w:val="en-US" w:eastAsia="en-US"/>
+        </w:rPr>
+        <w:t xml:space="preserve">the slip factor, </w:t>
+      </w:r>
+      <w:r>
+        <w:rPr>
+          <w:iCs/>
+          <w:color w:val="000000"/>
+          <w:position w:val="0"/>
+          <w:sz w:val="22"/>
+          <w:sz w:val="22"/>
+          <w:szCs w:val="22"/>
+          <w:vertAlign w:val="baseline"/>
+          <w:lang w:val="en-US" w:eastAsia="en-US"/>
+        </w:rPr>
+      </w:r>
+      <m:oMath xmlns:m="http://schemas.openxmlformats.org/officeDocument/2006/math">
+        <m:sSub>
+          <m:e>
+            <m:r>
+              <w:rPr>
+                <w:rFonts w:ascii="Cambria Math" w:hAnsi="Cambria Math"/>
+              </w:rPr>
+              <m:t xml:space="preserve">Ω</m:t>
+            </m:r>
+          </m:e>
+          <m:sub>
+            <m:r>
+              <w:rPr>
+                <w:rFonts w:ascii="Cambria Math" w:hAnsi="Cambria Math"/>
+              </w:rPr>
+              <m:t xml:space="preserve">s</m:t>
+            </m:r>
+          </m:sub>
+        </m:sSub>
+      </m:oMath>
+      <w:r>
+        <w:rPr>
+          <w:iCs/>
+          <w:color w:val="000000"/>
+          <w:position w:val="0"/>
+          <w:sz w:val="22"/>
+          <w:sz w:val="22"/>
+          <w:szCs w:val="22"/>
+          <w:vertAlign w:val="baseline"/>
+          <w:lang w:val="en-US" w:eastAsia="en-US"/>
+        </w:rPr>
+        <w:t xml:space="preserve">the synchrotron oscillation frequency, </w:t>
+      </w:r>
+      <w:r>
+        <w:rPr>
+          <w:iCs/>
+          <w:color w:val="000000"/>
+          <w:position w:val="0"/>
+          <w:sz w:val="22"/>
+          <w:sz w:val="22"/>
+          <w:szCs w:val="22"/>
+          <w:vertAlign w:val="baseline"/>
+          <w:lang w:val="en-US" w:eastAsia="en-US"/>
+        </w:rPr>
+        <w:t xml:space="preserve">and </w:t>
+      </w:r>
+      <w:r>
+        <w:rPr>
+          <w:iCs/>
+          <w:color w:val="000000"/>
+          <w:position w:val="0"/>
+          <w:sz w:val="22"/>
+          <w:sz w:val="22"/>
+          <w:szCs w:val="22"/>
+          <w:vertAlign w:val="baseline"/>
+          <w:lang w:val="en-US" w:eastAsia="en-US"/>
+        </w:rPr>
+      </w:r>
+      <m:oMath xmlns:m="http://schemas.openxmlformats.org/officeDocument/2006/math">
+        <m:f>
+          <m:fPr>
+            <m:type m:val="lin"/>
+          </m:fPr>
+          <m:num>
+            <m:r>
+              <w:rPr>
+                <w:rFonts w:ascii="Cambria Math" w:hAnsi="Cambria Math"/>
+              </w:rPr>
+              <m:t xml:space="preserve">Δ</m:t>
+            </m:r>
+            <m:r>
+              <w:rPr>
+                <w:rFonts w:ascii="Cambria Math" w:hAnsi="Cambria Math"/>
+              </w:rPr>
+              <m:t xml:space="preserve">L</m:t>
+            </m:r>
+          </m:num>
+          <m:den>
+            <m:r>
+              <w:rPr>
+                <w:rFonts w:ascii="Cambria Math" w:hAnsi="Cambria Math"/>
+              </w:rPr>
+              <m:t xml:space="preserve">L</m:t>
+            </m:r>
+          </m:den>
+        </m:f>
+      </m:oMath>
+      <w:r>
+        <w:rPr>
+          <w:iCs/>
+          <w:color w:val="000000"/>
+          <w:position w:val="0"/>
+          <w:sz w:val="22"/>
+          <w:sz w:val="22"/>
+          <w:szCs w:val="22"/>
+          <w:vertAlign w:val="baseline"/>
+          <w:lang w:val="en-US" w:eastAsia="en-US"/>
+        </w:rPr>
+        <w:t>is the orbit lengthening due to betatron motion</w:t>
+      </w:r>
+      <w:r>
+        <w:rPr>
+          <w:iCs/>
+          <w:color w:val="000000"/>
+          <w:position w:val="0"/>
+          <w:sz w:val="22"/>
+          <w:sz w:val="22"/>
+          <w:szCs w:val="22"/>
+          <w:vertAlign w:val="baseline"/>
+          <w:lang w:val="en-US" w:eastAsia="en-US"/>
+        </w:rPr>
+        <w:t xml:space="preserve">. </w:t>
+      </w:r>
       <w:r>
         <w:rPr/>
-        <w:t>A subsection</w:t>
+        <w:t>The first term in (2) is averaged out as a result of synchrotron oscillation; the orbit-lengthening-related decoherence effect is mitigated by the introduction of sextupole fields.</w:t>
       </w:r>
       <w:r/>
     </w:p>
     <w:p>
       <w:pPr>
-        <w:pStyle w:val="Bodytext"/>
-      </w:pPr>
-      <w:r>
-        <w:rPr/>
-        <w:t xml:space="preserve">Some text. </w:t>
+        <w:pStyle w:val="Section"/>
+      </w:pPr>
+      <w:r>
+        <w:rPr>
+          <w:iCs/>
+          <w:color w:val="000000"/>
+          <w:sz w:val="22"/>
+          <w:szCs w:val="22"/>
+          <w:lang w:val="en-US" w:eastAsia="en-US"/>
+        </w:rPr>
+        <w:t xml:space="preserve">3. </w:t>
       </w:r>
       <w:r/>
     </w:p>
     <w:p>
       <w:pPr>
+        <w:pStyle w:val="Heading2"/>
+      </w:pPr>
+      <w:r>
+        <w:rPr/>
+        <w:t>A subsection</w:t>
+      </w:r>
+      <w:r/>
+    </w:p>
+    <w:p>
+      <w:pPr>
+        <w:pStyle w:val="Bodytext"/>
+      </w:pPr>
+      <w:r>
+        <w:rPr/>
+        <w:t xml:space="preserve">Some text. </w:t>
+      </w:r>
+      <w:r/>
+    </w:p>
+    <w:p>
+      <w:pPr>
         <w:pStyle w:val="Subsubsection"/>
         <w:numPr>
           <w:ilvl w:val="2"/>
-          <w:numId w:val="2"/>
+          <w:numId w:val="1"/>
         </w:numPr>
         <w:rPr>
           <w:i w:val="false"/>
@@ -754,20 +1956,92 @@
         <w:pStyle w:val="Reference"/>
         <w:numPr>
           <w:ilvl w:val="0"/>
-          <w:numId w:val="3"/>
+          <w:numId w:val="2"/>
         </w:numPr>
-        <w:rPr>
-          <w:sz w:val="22"/>
-          <w:sz w:val="22"/>
-          <w:szCs w:val="22"/>
-          <w:iCs/>
-          <w:rFonts w:ascii="Times" w:hAnsi="Times"/>
-          <w:color w:val="000000"/>
+      </w:pPr>
+      <w:r>
+        <w:rPr>
+          <w:iCs/>
+          <w:color w:val="000000"/>
+          <w:sz w:val="22"/>
+          <w:szCs w:val="22"/>
           <w:lang w:eastAsia="en-US"/>
         </w:rPr>
-      </w:pPr>
-      <w:r>
-        <w:rPr/>
+        <w:t xml:space="preserve">Anastassopoulos </w:t>
+      </w:r>
+      <w:r>
+        <w:rPr>
+          <w:iCs/>
+          <w:color w:val="000000"/>
+          <w:sz w:val="22"/>
+          <w:szCs w:val="22"/>
+          <w:lang w:eastAsia="en-US"/>
+        </w:rPr>
+        <w:t xml:space="preserve">D </w:t>
+      </w:r>
+      <w:r>
+        <w:rPr>
+          <w:iCs/>
+          <w:color w:val="000000"/>
+          <w:sz w:val="22"/>
+          <w:szCs w:val="22"/>
+          <w:lang w:eastAsia="en-US"/>
+        </w:rPr>
+        <w:t xml:space="preserve">et al. </w:t>
+      </w:r>
+      <w:r>
+        <w:rPr>
+          <w:iCs/>
+          <w:color w:val="000000"/>
+          <w:sz w:val="22"/>
+          <w:szCs w:val="22"/>
+          <w:lang w:eastAsia="en-US"/>
+        </w:rPr>
+        <w:t>2008</w:t>
+      </w:r>
+      <w:r>
+        <w:rPr>
+          <w:iCs/>
+          <w:color w:val="000000"/>
+          <w:sz w:val="22"/>
+          <w:szCs w:val="22"/>
+          <w:lang w:eastAsia="en-US"/>
+        </w:rPr>
+        <w:t xml:space="preserve"> </w:t>
+      </w:r>
+      <w:r>
+        <w:rPr>
+          <w:i/>
+          <w:iCs/>
+          <w:color w:val="000000"/>
+          <w:sz w:val="22"/>
+          <w:szCs w:val="22"/>
+          <w:lang w:eastAsia="en-US"/>
+        </w:rPr>
+        <w:t>AGS Proposal: Search for a permanent electric dipole moment of the deuteron nucleus at the 10</w:t>
+      </w:r>
+      <w:r>
+        <w:rPr>
+          <w:i/>
+          <w:iCs/>
+          <w:color w:val="000000"/>
+          <w:sz w:val="22"/>
+          <w:szCs w:val="22"/>
+          <w:vertAlign w:val="superscript"/>
+          <w:lang w:eastAsia="en-US"/>
+        </w:rPr>
+        <w:t xml:space="preserve"> −29</w:t>
+      </w:r>
+      <w:r>
+        <w:rPr>
+          <w:i/>
+          <w:iCs/>
+          <w:color w:val="000000"/>
+          <w:sz w:val="22"/>
+          <w:szCs w:val="22"/>
+          <w:lang w:eastAsia="en-US"/>
+        </w:rPr>
+        <w:t xml:space="preserve"> e · cm level. </w:t>
       </w:r>
       <w:r/>
     </w:p>
@@ -776,21 +2050,41 @@
         <w:pStyle w:val="Reference"/>
         <w:numPr>
           <w:ilvl w:val="0"/>
-          <w:numId w:val="3"/>
+          <w:numId w:val="2"/>
         </w:numPr>
-        <w:rPr>
-          <w:sz w:val="22"/>
-          <w:sz w:val="22"/>
-          <w:szCs w:val="22"/>
-          <w:iCs/>
-          <w:rFonts w:ascii="Times" w:hAnsi="Times"/>
-          <w:color w:val="000000"/>
+      </w:pPr>
+      <w:r>
+        <w:rPr>
+          <w:i w:val="false"/>
+          <w:iCs w:val="false"/>
+          <w:color w:val="000000"/>
+          <w:sz w:val="22"/>
+          <w:szCs w:val="22"/>
           <w:lang w:eastAsia="en-US"/>
         </w:rPr>
-      </w:pPr>
-      <w:r>
-        <w:rPr/>
-        <w:t>Another reference</w:t>
+        <w:t xml:space="preserve">Senichev Y, Andrianov S, Ivanov A, Chekmenev S, Berz M, Valetov E 2015 </w:t>
+      </w:r>
+      <w:r>
+        <w:rPr>
+          <w:i/>
+          <w:iCs/>
+          <w:color w:val="000000"/>
+          <w:sz w:val="22"/>
+          <w:szCs w:val="22"/>
+          <w:lang w:eastAsia="en-US"/>
+        </w:rPr>
+        <w:t>Investigation of lattice for deuteron EDM ring</w:t>
+      </w:r>
+      <w:r>
+        <w:rPr>
+          <w:i w:val="false"/>
+          <w:iCs w:val="false"/>
+          <w:color w:val="000000"/>
+          <w:sz w:val="22"/>
+          <w:szCs w:val="22"/>
+          <w:lang w:eastAsia="en-US"/>
+        </w:rPr>
+        <w:t>. Proc. ICAP2015 (Shanghai, China)</w:t>
       </w:r>
       <w:r/>
     </w:p>
@@ -799,7 +2093,68 @@
         <w:pStyle w:val="Reference"/>
         <w:numPr>
           <w:ilvl w:val="0"/>
-          <w:numId w:val="3"/>
+          <w:numId w:val="2"/>
+        </w:numPr>
+      </w:pPr>
+      <w:r>
+        <w:rPr>
+          <w:iCs/>
+          <w:color w:val="000000"/>
+          <w:sz w:val="22"/>
+          <w:szCs w:val="22"/>
+          <w:lang w:eastAsia="en-US"/>
+        </w:rPr>
+        <w:t xml:space="preserve">Senichev Y 2016 </w:t>
+      </w:r>
+      <w:r>
+        <w:rPr>
+          <w:i/>
+          <w:iCs/>
+          <w:color w:val="000000"/>
+          <w:sz w:val="22"/>
+          <w:szCs w:val="22"/>
+          <w:lang w:eastAsia="en-US"/>
+        </w:rPr>
+        <w:t>Search for the Charged Particle Electric Dipole Moments in Storage Rings</w:t>
+      </w:r>
+      <w:r>
+        <w:rPr>
+          <w:iCs/>
+          <w:color w:val="000000"/>
+          <w:sz w:val="22"/>
+          <w:szCs w:val="22"/>
+          <w:lang w:eastAsia="en-US"/>
+        </w:rPr>
+        <w:t xml:space="preserve">. Proc. RuPAC2016 (St. Petersburg, </w:t>
+      </w:r>
+      <w:r>
+        <w:rPr>
+          <w:iCs/>
+          <w:color w:val="000000"/>
+          <w:sz w:val="22"/>
+          <w:szCs w:val="22"/>
+          <w:lang w:eastAsia="en-US"/>
+        </w:rPr>
+        <w:t>Russia</w:t>
+      </w:r>
+      <w:r>
+        <w:rPr>
+          <w:iCs/>
+          <w:color w:val="000000"/>
+          <w:sz w:val="22"/>
+          <w:szCs w:val="22"/>
+          <w:lang w:eastAsia="en-US"/>
+        </w:rPr>
+        <w:t>)</w:t>
+      </w:r>
+      <w:r/>
+    </w:p>
+    <w:p>
+      <w:pPr>
+        <w:pStyle w:val="Reference"/>
+        <w:numPr>
+          <w:ilvl w:val="0"/>
+          <w:numId w:val="2"/>
         </w:numPr>
         <w:rPr>
           <w:sz w:val="22"/>
@@ -913,117 +2268,6 @@
   <w:abstractNum w:abstractNumId="1">
     <w:lvl w:ilvl="0">
       <w:start w:val="1"/>
-      <w:numFmt w:val="upperRoman"/>
-      <w:lvlText w:val="Article %1."/>
-      <w:lvlJc w:val="left"/>
-      <w:pPr>
-        <w:tabs>
-          <w:tab w:val="num" w:pos="1440"/>
-        </w:tabs>
-        <w:ind w:left="0" w:hanging="0"/>
-      </w:pPr>
-    </w:lvl>
-    <w:lvl w:ilvl="1">
-      <w:start w:val="1"/>
-      <w:numFmt w:val="none"/>
-      <w:suff w:val="nothing"/>
-      <w:lvlText w:val=""/>
-      <w:lvlJc w:val="left"/>
-      <w:pPr>
-        <w:tabs>
-          <w:tab w:val="num" w:pos="576"/>
-        </w:tabs>
-        <w:ind w:left="576" w:hanging="576"/>
-      </w:pPr>
-    </w:lvl>
-    <w:lvl w:ilvl="2">
-      <w:start w:val="1"/>
-      <w:numFmt w:val="lowerLetter"/>
-      <w:lvlText w:val="(%3)"/>
-      <w:lvlJc w:val="left"/>
-      <w:pPr>
-        <w:tabs>
-          <w:tab w:val="num" w:pos="720"/>
-        </w:tabs>
-        <w:ind w:left="720" w:hanging="432"/>
-      </w:pPr>
-    </w:lvl>
-    <w:lvl w:ilvl="3">
-      <w:start w:val="1"/>
-      <w:numFmt w:val="lowerRoman"/>
-      <w:lvlText w:val="(%4)"/>
-      <w:lvlJc w:val="right"/>
-      <w:pPr>
-        <w:tabs>
-          <w:tab w:val="num" w:pos="864"/>
-        </w:tabs>
-        <w:ind w:left="864" w:hanging="144"/>
-      </w:pPr>
-    </w:lvl>
-    <w:lvl w:ilvl="4">
-      <w:start w:val="1"/>
-      <w:numFmt w:val="decimal"/>
-      <w:lvlText w:val="%5)"/>
-      <w:lvlJc w:val="left"/>
-      <w:pPr>
-        <w:tabs>
-          <w:tab w:val="num" w:pos="1008"/>
-        </w:tabs>
-        <w:ind w:left="1008" w:hanging="432"/>
-      </w:pPr>
-    </w:lvl>
-    <w:lvl w:ilvl="5">
-      <w:start w:val="1"/>
-      <w:numFmt w:val="lowerLetter"/>
-      <w:lvlText w:val="%6)"/>
-      <w:lvlJc w:val="left"/>
-      <w:pPr>
-        <w:tabs>
-          <w:tab w:val="num" w:pos="1152"/>
-        </w:tabs>
-        <w:ind w:left="1152" w:hanging="432"/>
-      </w:pPr>
-    </w:lvl>
-    <w:lvl w:ilvl="6">
-      <w:start w:val="1"/>
-      <w:numFmt w:val="lowerRoman"/>
-      <w:lvlText w:val="%7)"/>
-      <w:lvlJc w:val="right"/>
-      <w:pPr>
-        <w:tabs>
-          <w:tab w:val="num" w:pos="1296"/>
-        </w:tabs>
-        <w:ind w:left="1296" w:hanging="288"/>
-      </w:pPr>
-    </w:lvl>
-    <w:lvl w:ilvl="7">
-      <w:start w:val="1"/>
-      <w:numFmt w:val="lowerLetter"/>
-      <w:lvlText w:val="%8."/>
-      <w:lvlJc w:val="left"/>
-      <w:pPr>
-        <w:tabs>
-          <w:tab w:val="num" w:pos="1440"/>
-        </w:tabs>
-        <w:ind w:left="1440" w:hanging="432"/>
-      </w:pPr>
-    </w:lvl>
-    <w:lvl w:ilvl="8">
-      <w:start w:val="1"/>
-      <w:numFmt w:val="lowerRoman"/>
-      <w:lvlText w:val="%9."/>
-      <w:lvlJc w:val="right"/>
-      <w:pPr>
-        <w:tabs>
-          <w:tab w:val="num" w:pos="1584"/>
-        </w:tabs>
-        <w:ind w:left="1584" w:hanging="144"/>
-      </w:pPr>
-    </w:lvl>
-  </w:abstractNum>
-  <w:abstractNum w:abstractNumId="2">
-    <w:lvl w:ilvl="0">
-      <w:start w:val="1"/>
       <w:numFmt w:val="decimal"/>
       <w:suff w:val="nothing"/>
       <w:lvlText w:val="%1.  "/>
@@ -1128,7 +2372,7 @@
       </w:pPr>
     </w:lvl>
   </w:abstractNum>
-  <w:abstractNum w:abstractNumId="3">
+  <w:abstractNum w:abstractNumId="2">
     <w:lvl w:ilvl="0">
       <w:start w:val="1"/>
       <w:numFmt w:val="decimal"/>
@@ -1232,6 +2476,125 @@
           <w:tab w:val="num" w:pos="6480"/>
         </w:tabs>
         <w:ind w:left="6480" w:hanging="180"/>
+      </w:pPr>
+    </w:lvl>
+  </w:abstractNum>
+  <w:abstractNum w:abstractNumId="3">
+    <w:lvl w:ilvl="0">
+      <w:start w:val="1"/>
+      <w:numFmt w:val="none"/>
+      <w:suff w:val="nothing"/>
+      <w:lvlText w:val=""/>
+      <w:lvlJc w:val="left"/>
+      <w:pPr>
+        <w:tabs>
+          <w:tab w:val="num" w:pos="432"/>
+        </w:tabs>
+        <w:ind w:left="432" w:hanging="432"/>
+      </w:pPr>
+    </w:lvl>
+    <w:lvl w:ilvl="1">
+      <w:start w:val="1"/>
+      <w:numFmt w:val="none"/>
+      <w:suff w:val="nothing"/>
+      <w:lvlText w:val=""/>
+      <w:lvlJc w:val="left"/>
+      <w:pPr>
+        <w:tabs>
+          <w:tab w:val="num" w:pos="576"/>
+        </w:tabs>
+        <w:ind w:left="576" w:hanging="576"/>
+      </w:pPr>
+    </w:lvl>
+    <w:lvl w:ilvl="2">
+      <w:start w:val="1"/>
+      <w:numFmt w:val="none"/>
+      <w:suff w:val="nothing"/>
+      <w:lvlText w:val=""/>
+      <w:lvlJc w:val="left"/>
+      <w:pPr>
+        <w:tabs>
+          <w:tab w:val="num" w:pos="720"/>
+        </w:tabs>
+        <w:ind w:left="720" w:hanging="720"/>
+      </w:pPr>
+    </w:lvl>
+    <w:lvl w:ilvl="3">
+      <w:start w:val="1"/>
+      <w:numFmt w:val="none"/>
+      <w:suff w:val="nothing"/>
+      <w:lvlText w:val=""/>
+      <w:lvlJc w:val="left"/>
+      <w:pPr>
+        <w:tabs>
+          <w:tab w:val="num" w:pos="864"/>
+        </w:tabs>
+        <w:ind w:left="864" w:hanging="864"/>
+      </w:pPr>
+    </w:lvl>
+    <w:lvl w:ilvl="4">
+      <w:start w:val="1"/>
+      <w:numFmt w:val="none"/>
+      <w:suff w:val="nothing"/>
+      <w:lvlText w:val=""/>
+      <w:lvlJc w:val="left"/>
+      <w:pPr>
+        <w:tabs>
+          <w:tab w:val="num" w:pos="1008"/>
+        </w:tabs>
+        <w:ind w:left="1008" w:hanging="1008"/>
+      </w:pPr>
+    </w:lvl>
+    <w:lvl w:ilvl="5">
+      <w:start w:val="1"/>
+      <w:numFmt w:val="none"/>
+      <w:suff w:val="nothing"/>
+      <w:lvlText w:val=""/>
+      <w:lvlJc w:val="left"/>
+      <w:pPr>
+        <w:tabs>
+          <w:tab w:val="num" w:pos="1152"/>
+        </w:tabs>
+        <w:ind w:left="1152" w:hanging="1152"/>
+      </w:pPr>
+    </w:lvl>
+    <w:lvl w:ilvl="6">
+      <w:start w:val="1"/>
+      <w:numFmt w:val="none"/>
+      <w:suff w:val="nothing"/>
+      <w:lvlText w:val=""/>
+      <w:lvlJc w:val="left"/>
+      <w:pPr>
+        <w:tabs>
+          <w:tab w:val="num" w:pos="1296"/>
+        </w:tabs>
+        <w:ind w:left="1296" w:hanging="1296"/>
+      </w:pPr>
+    </w:lvl>
+    <w:lvl w:ilvl="7">
+      <w:start w:val="1"/>
+      <w:numFmt w:val="none"/>
+      <w:suff w:val="nothing"/>
+      <w:lvlText w:val=""/>
+      <w:lvlJc w:val="left"/>
+      <w:pPr>
+        <w:tabs>
+          <w:tab w:val="num" w:pos="1440"/>
+        </w:tabs>
+        <w:ind w:left="1440" w:hanging="1440"/>
+      </w:pPr>
+    </w:lvl>
+    <w:lvl w:ilvl="8">
+      <w:start w:val="1"/>
+      <w:numFmt w:val="none"/>
+      <w:suff w:val="nothing"/>
+      <w:lvlText w:val=""/>
+      <w:lvlJc w:val="left"/>
+      <w:pPr>
+        <w:tabs>
+          <w:tab w:val="num" w:pos="1584"/>
+        </w:tabs>
+        <w:ind w:left="1584" w:hanging="1584"/>
       </w:pPr>
     </w:lvl>
   </w:abstractNum>
@@ -1410,10 +2773,10 @@
     </w:pPr>
     <w:rPr>
       <w:rFonts w:ascii="Times" w:hAnsi="Times" w:eastAsia="Times New Roman" w:cs="Times New Roman"/>
-      <w:color w:val="auto"/>
+      <w:color w:val="00000A"/>
       <w:sz w:val="22"/>
       <w:szCs w:val="20"/>
-      <w:lang w:eastAsia="en-US" w:val="en-GB" w:bidi="ar-SA"/>
+      <w:lang w:val="en-GB" w:eastAsia="en-US" w:bidi="ar-SA"/>
     </w:rPr>
   </w:style>
   <w:style w:type="paragraph" w:styleId="Heading1">
@@ -1424,12 +2787,7 @@
     <w:pPr>
       <w:keepNext/>
       <w:widowControl w:val="false"/>
-      <w:numPr>
-        <w:ilvl w:val="0"/>
-        <w:numId w:val="1"/>
-      </w:numPr>
       <w:jc w:val="both"/>
-      <w:outlineLvl w:val="0"/>
       <w:outlineLvl w:val="0"/>
     </w:pPr>
     <w:rPr>
@@ -1442,6 +2800,7 @@
   </w:style>
   <w:style w:type="paragraph" w:styleId="Heading2">
     <w:name w:val="Heading 2"/>
+    <w:basedOn w:val="Heading"/>
     <w:next w:val="Normal"/>
     <w:autoRedefine/>
     <w:qFormat/>
@@ -1449,12 +2808,14 @@
     <w:pPr>
       <w:widowControl w:val="false"/>
       <w:suppressAutoHyphens w:val="true"/>
+      <w:bidi w:val="0"/>
+      <w:jc w:val="left"/>
       <w:outlineLvl w:val="1"/>
     </w:pPr>
     <w:rPr>
       <w:rFonts w:ascii="Times New Roman" w:hAnsi="Times New Roman" w:eastAsia="Times New Roman" w:cs="Times New Roman"/>
       <w:i/>
-      <w:color w:val="auto"/>
+      <w:color w:val="00000A"/>
       <w:sz w:val="22"/>
       <w:szCs w:val="20"/>
       <w:lang w:val="en-GB" w:eastAsia="en-GB" w:bidi="ar-SA"/>
@@ -1467,12 +2828,7 @@
     <w:qFormat/>
     <w:pPr>
       <w:keepNext/>
-      <w:numPr>
-        <w:ilvl w:val="2"/>
-        <w:numId w:val="1"/>
-      </w:numPr>
       <w:spacing w:before="240" w:after="60"/>
-      <w:outlineLvl w:val="2"/>
       <w:outlineLvl w:val="2"/>
     </w:pPr>
     <w:rPr>
@@ -1490,12 +2846,7 @@
     <w:qFormat/>
     <w:pPr>
       <w:keepNext/>
-      <w:numPr>
-        <w:ilvl w:val="3"/>
-        <w:numId w:val="1"/>
-      </w:numPr>
       <w:spacing w:before="240" w:after="60"/>
-      <w:outlineLvl w:val="3"/>
       <w:outlineLvl w:val="3"/>
     </w:pPr>
     <w:rPr>
@@ -1512,12 +2863,7 @@
     <w:next w:val="Normal"/>
     <w:qFormat/>
     <w:pPr>
-      <w:numPr>
-        <w:ilvl w:val="4"/>
-        <w:numId w:val="1"/>
-      </w:numPr>
       <w:spacing w:before="240" w:after="60"/>
-      <w:outlineLvl w:val="4"/>
       <w:outlineLvl w:val="4"/>
     </w:pPr>
     <w:rPr>
@@ -1535,12 +2881,7 @@
     <w:next w:val="Normal"/>
     <w:qFormat/>
     <w:pPr>
-      <w:numPr>
-        <w:ilvl w:val="5"/>
-        <w:numId w:val="1"/>
-      </w:numPr>
       <w:spacing w:before="240" w:after="60"/>
-      <w:outlineLvl w:val="5"/>
       <w:outlineLvl w:val="5"/>
     </w:pPr>
     <w:rPr>
@@ -1556,12 +2897,7 @@
     <w:next w:val="Normal"/>
     <w:qFormat/>
     <w:pPr>
-      <w:numPr>
-        <w:ilvl w:val="6"/>
-        <w:numId w:val="1"/>
-      </w:numPr>
       <w:spacing w:before="240" w:after="60"/>
-      <w:outlineLvl w:val="6"/>
       <w:outlineLvl w:val="6"/>
     </w:pPr>
     <w:rPr>
@@ -1576,12 +2912,7 @@
     <w:next w:val="Normal"/>
     <w:qFormat/>
     <w:pPr>
-      <w:numPr>
-        <w:ilvl w:val="7"/>
-        <w:numId w:val="1"/>
-      </w:numPr>
       <w:spacing w:before="240" w:after="60"/>
-      <w:outlineLvl w:val="7"/>
       <w:outlineLvl w:val="7"/>
     </w:pPr>
     <w:rPr>
@@ -1598,12 +2929,7 @@
     <w:next w:val="Normal"/>
     <w:qFormat/>
     <w:pPr>
-      <w:numPr>
-        <w:ilvl w:val="8"/>
-        <w:numId w:val="1"/>
-      </w:numPr>
       <w:spacing w:before="240" w:after="60"/>
-      <w:outlineLvl w:val="8"/>
       <w:outlineLvl w:val="8"/>
     </w:pPr>
     <w:rPr>
@@ -1670,9 +2996,19 @@
       <w:i/>
     </w:rPr>
   </w:style>
-  <w:style w:type="character" w:styleId="EndnoteCharacters">
-    <w:name w:val="Endnote Characters"/>
-    <w:rPr/>
+  <w:style w:type="character" w:styleId="ListLabel4">
+    <w:name w:val="ListLabel 4"/>
+    <w:rPr>
+      <w:i/>
+    </w:rPr>
+  </w:style>
+  <w:style w:type="character" w:styleId="InternetLink">
+    <w:name w:val="Internet Link"/>
+    <w:rPr>
+      <w:color w:val="000080"/>
+      <w:u w:val="single"/>
+      <w:lang w:val="zxx" w:eastAsia="zxx" w:bidi="zxx"/>
+    </w:rPr>
   </w:style>
   <w:style w:type="paragraph" w:styleId="Heading">
     <w:name w:val="Heading"/>
@@ -1747,7 +3083,7 @@
       <w:color w:val="000000"/>
       <w:sz w:val="22"/>
       <w:szCs w:val="22"/>
-      <w:lang w:eastAsia="en-US" w:val="en-GB" w:bidi="ar-SA"/>
+      <w:lang w:val="en-GB" w:eastAsia="en-US" w:bidi="ar-SA"/>
     </w:rPr>
   </w:style>
   <w:style w:type="paragraph" w:styleId="Bodytext" w:customStyle="1">
@@ -1792,7 +3128,7 @@
       <w:color w:val="000000"/>
       <w:sz w:val="22"/>
       <w:szCs w:val="22"/>
-      <w:lang w:eastAsia="en-US" w:val="en-GB" w:bidi="ar-SA"/>
+      <w:lang w:val="en-GB" w:eastAsia="en-US" w:bidi="ar-SA"/>
     </w:rPr>
   </w:style>
   <w:style w:type="paragraph" w:styleId="Footnotetext">
@@ -1817,7 +3153,7 @@
       <w:color w:val="000000"/>
       <w:sz w:val="22"/>
       <w:szCs w:val="22"/>
-      <w:lang w:eastAsia="en-US" w:val="en-GB" w:bidi="ar-SA"/>
+      <w:lang w:val="en-GB" w:eastAsia="en-US" w:bidi="ar-SA"/>
     </w:rPr>
   </w:style>
   <w:style w:type="paragraph" w:styleId="Endnotetext">
@@ -1845,7 +3181,7 @@
       <w:color w:val="000000"/>
       <w:sz w:val="22"/>
       <w:szCs w:val="22"/>
-      <w:lang w:eastAsia="en-US" w:val="en-GB" w:bidi="ar-SA"/>
+      <w:lang w:val="en-GB" w:eastAsia="en-US" w:bidi="ar-SA"/>
     </w:rPr>
   </w:style>
   <w:style w:type="paragraph" w:styleId="Email" w:customStyle="1">
@@ -1860,7 +3196,7 @@
     </w:pPr>
     <w:rPr>
       <w:rFonts w:ascii="Times" w:hAnsi="Times" w:eastAsia="Times New Roman" w:cs="Times New Roman"/>
-      <w:color w:val="auto"/>
+      <w:color w:val="00000A"/>
       <w:sz w:val="22"/>
       <w:szCs w:val="22"/>
       <w:lang w:val="en-US" w:eastAsia="en-US" w:bidi="ar-SA"/>
@@ -1882,7 +3218,7 @@
       <w:color w:val="000000"/>
       <w:sz w:val="22"/>
       <w:szCs w:val="20"/>
-      <w:lang w:eastAsia="en-US" w:val="en-GB" w:bidi="ar-SA"/>
+      <w:lang w:val="en-GB" w:eastAsia="en-US" w:bidi="ar-SA"/>
     </w:rPr>
   </w:style>
   <w:style w:type="paragraph" w:styleId="Sectionnonumber" w:customStyle="1">
@@ -1931,15 +3267,14 @@
     <w:rPr>
       <w:rFonts w:ascii="Times" w:hAnsi="Times" w:eastAsia="Times New Roman" w:cs="Times New Roman"/>
       <w:b/>
-      <w:color w:val="auto"/>
+      <w:color w:val="00000A"/>
       <w:sz w:val="22"/>
       <w:szCs w:val="22"/>
-      <w:lang w:eastAsia="en-US" w:val="en-GB" w:bidi="ar-SA"/>
+      <w:lang w:val="en-GB" w:eastAsia="en-US" w:bidi="ar-SA"/>
     </w:rPr>
   </w:style>
   <w:style w:type="paragraph" w:styleId="Addresses" w:customStyle="1">
     <w:name w:val="Addresses"/>
-    <w:next w:val="Email"/>
     <w:pPr>
       <w:widowControl/>
       <w:suppressAutoHyphens w:val="true"/>
@@ -1950,10 +3285,10 @@
     </w:pPr>
     <w:rPr>
       <w:rFonts w:ascii="Times" w:hAnsi="Times" w:eastAsia="Times New Roman" w:cs="Times New Roman"/>
-      <w:color w:val="auto"/>
+      <w:color w:val="00000A"/>
       <w:sz w:val="22"/>
       <w:szCs w:val="22"/>
-      <w:lang w:eastAsia="en-US" w:val="en-GB" w:bidi="ar-SA"/>
+      <w:lang w:val="en-GB" w:eastAsia="en-US" w:bidi="ar-SA"/>
     </w:rPr>
   </w:style>
   <w:style w:type="paragraph" w:styleId="FigureCaption" w:customStyle="1">
@@ -1971,7 +3306,7 @@
       <w:color w:val="000000"/>
       <w:sz w:val="22"/>
       <w:szCs w:val="22"/>
-      <w:lang w:eastAsia="en-US" w:val="en-GB" w:bidi="ar-SA"/>
+      <w:lang w:val="en-GB" w:eastAsia="en-US" w:bidi="ar-SA"/>
     </w:rPr>
   </w:style>
   <w:style w:type="paragraph" w:styleId="Referencenonumber" w:customStyle="1">
@@ -1979,11 +3314,13 @@
     <w:pPr>
       <w:widowControl w:val="false"/>
       <w:suppressAutoHyphens w:val="true"/>
+      <w:bidi w:val="0"/>
       <w:ind w:left="851" w:hanging="284"/>
+      <w:jc w:val="left"/>
     </w:pPr>
     <w:rPr>
       <w:rFonts w:ascii="Times New Roman" w:hAnsi="Times New Roman" w:eastAsia="Times New Roman" w:cs="Times New Roman"/>
-      <w:color w:val="auto"/>
+      <w:color w:val="00000A"/>
       <w:sz w:val="22"/>
       <w:szCs w:val="20"/>
       <w:lang w:val="en-GB" w:eastAsia="en-GB" w:bidi="ar-SA"/>
@@ -2007,12 +3344,24 @@
       <w:color w:val="000000"/>
       <w:sz w:val="22"/>
       <w:szCs w:val="22"/>
-      <w:lang w:eastAsia="en-US" w:val="en-GB" w:bidi="ar-SA"/>
+      <w:lang w:val="en-GB" w:eastAsia="en-US" w:bidi="ar-SA"/>
     </w:rPr>
   </w:style>
   <w:style w:type="paragraph" w:styleId="Header">
     <w:name w:val="Header"/>
     <w:basedOn w:val="Normal"/>
+    <w:pPr/>
+    <w:rPr/>
+  </w:style>
+  <w:style w:type="paragraph" w:styleId="Quotations">
+    <w:name w:val="Quotations"/>
+    <w:basedOn w:val="Normal"/>
+    <w:pPr/>
+    <w:rPr/>
+  </w:style>
+  <w:style w:type="paragraph" w:styleId="Subtitle">
+    <w:name w:val="Subtitle"/>
+    <w:basedOn w:val="Heading"/>
     <w:pPr/>
     <w:rPr/>
   </w:style>

</xml_diff>

<commit_message>
sec 1: three lattice designs, sec 3: python code description
</commit_message>
<xml_diff>
--- a/Reports/LaPlas18/Spin-orbital_dynamics_Aksentev.docx
+++ b/Reports/LaPlas18/Spin-orbital_dynamics_Aksentev.docx
@@ -181,19 +181,22 @@
       <w:pPr>
         <w:pStyle w:val="BodytextIndented"/>
         <w:ind w:left="0" w:firstLine="284"/>
-        <w:rPr>
-          <w:sz w:val="22"/>
-          <w:sz w:val="22"/>
-          <w:szCs w:val="22"/>
-          <w:iCs/>
-          <w:rFonts w:ascii="Times" w:hAnsi="Times" w:eastAsia="Times New Roman" w:cs="Times New Roman"/>
-          <w:color w:val="000000"/>
-          <w:lang w:val="en-US" w:eastAsia="en-US" w:bidi="ar-SA"/>
-        </w:rPr>
-      </w:pPr>
-      <w:r>
-        <w:rPr/>
-        <w:t>In the FS ring design, the spin of a beam particle is aligned with its momentum at any point in time; this allows the maximization of the useful signal, but requires that the energy of the particle be its so-called “magic energy”  – a condition that cannot be fulfilled exactly for an ensemble of particles. The QFS design does not require the continuous fulfillment of the Frozen Spin condition; the cost for this is a slight (on the order of percents) degradation of the EDM signal.</w:t>
+      </w:pPr>
+      <w:r>
+        <w:rPr/>
+        <w:t xml:space="preserve">In the FS ring design, the spin of a beam particle is aligned with its momentum at any point in time; this allows the maximization of the useful signal, but requires that the energy of the particle be its so-called “magic energy”  – a condition that cannot be fulfilled exactly for an ensemble of particles. </w:t>
+      </w:r>
+      <w:r>
+        <w:rPr/>
+        <w:t>Also, in this design, combined E+B field elements in the arcs must be used, which further complicates the construction of such a lattice.</w:t>
+      </w:r>
+      <w:r>
+        <w:rPr/>
+        <w:t xml:space="preserve"> The QFS design does not require the continuous fulfillment of the Frozen Spin condition; the cost for this is a slight (on the order of percents) degradation of the EDM signal. </w:t>
+      </w:r>
+      <w:r>
+        <w:rPr/>
+        <w:t>It can also be implemented in two versions: one in which the E- and B-field elements are separated, and another in which the E+B elements are located in the straight sections of the lattice. [1]</w:t>
       </w:r>
       <w:r/>
     </w:p>
@@ -224,7 +227,23 @@
       </w:r>
       <w:r>
         <w:rPr/>
-        <w:t>cm) one has to model the spin-orbital dynamics of the beam inside both lattices. The present work deals with some problems that are inherent in this enterprise.</w:t>
+        <w:t xml:space="preserve">cm) one has to model the spin-orbital dynamics of the beam inside both </w:t>
+      </w:r>
+      <w:r>
+        <w:rPr/>
+        <w:t>structures</w:t>
+      </w:r>
+      <w:r>
+        <w:rPr/>
+        <w:t xml:space="preserve">. The present work deals with some problems that are inherent in this enterprise, </w:t>
+      </w:r>
+      <w:r>
+        <w:rPr/>
+        <w:t>on the example of an FS lattice design with E+B elements in the arcs</w:t>
+      </w:r>
+      <w:r>
+        <w:rPr/>
+        <w:t>.</w:t>
       </w:r>
       <w:r/>
     </w:p>
@@ -1635,6 +1654,32 @@
           <w:lang w:val="en-US" w:eastAsia="en-US"/>
         </w:rPr>
         <w:t xml:space="preserve">3. </w:t>
+      </w:r>
+      <w:r>
+        <w:rPr>
+          <w:iCs/>
+          <w:color w:val="000000"/>
+          <w:sz w:val="22"/>
+          <w:szCs w:val="22"/>
+          <w:lang w:val="en-US" w:eastAsia="en-US"/>
+        </w:rPr>
+        <w:t>ODE integrator</w:t>
+      </w:r>
+      <w:r/>
+    </w:p>
+    <w:p>
+      <w:pPr>
+        <w:pStyle w:val="Bodytext"/>
+      </w:pPr>
+      <w:r>
+        <w:rPr>
+          <w:iCs/>
+          <w:color w:val="000000"/>
+          <w:sz w:val="22"/>
+          <w:szCs w:val="22"/>
+          <w:lang w:val="en-US" w:eastAsia="en-US"/>
+        </w:rPr>
+        <w:t>For the analysis of the lattice designs a tracking code was written in python, utilizing a conventional Runge-Kutta integrator from Scipy's Odeint package. Major elements used in the construction of a lattice, such as the magnetic dipole, quadrupole, electric cylindrical deflector and Wien filter are implemented, with two ways to simulate element positioning error: 1) via the computation of a tilt matrix, which is applied to the computed field vector at run time (which is the more general, but computationally inefficient approach), and 2) customized tilting of E+B and quadrupole elements. The computation of the right-hand side of the system of ODEs is vectorized, due to the use of Numpy arrays.</w:t>
       </w:r>
       <w:r/>
     </w:p>

</xml_diff>

<commit_message>
pre pubcom version of LaPLAS18 paper
</commit_message>
<xml_diff>
--- a/Reports/LaPlas18/Spin-orbital_dynamics_Aksentev.docx
+++ b/Reports/LaPlas18/Spin-orbital_dynamics_Aksentev.docx
@@ -181,22 +181,19 @@
       <w:pPr>
         <w:pStyle w:val="BodytextIndented"/>
         <w:ind w:left="0" w:firstLine="284"/>
+        <w:rPr>
+          <w:sz w:val="22"/>
+          <w:sz w:val="22"/>
+          <w:szCs w:val="22"/>
+          <w:iCs/>
+          <w:rFonts w:ascii="Times" w:hAnsi="Times" w:eastAsia="Times New Roman" w:cs="Times New Roman"/>
+          <w:color w:val="000000"/>
+          <w:lang w:val="en-US" w:eastAsia="en-US" w:bidi="ar-SA"/>
+        </w:rPr>
       </w:pPr>
       <w:r>
         <w:rPr/>
-        <w:t xml:space="preserve">In the FS ring design, the spin of a beam particle is aligned with its momentum at any point in time; this allows the maximization of the useful signal, but requires that the energy of the particle be its so-called “magic energy”  – a condition that cannot be fulfilled exactly for an ensemble of particles. </w:t>
-      </w:r>
-      <w:r>
-        <w:rPr/>
-        <w:t>Also, in this design, combined E+B field elements in the arcs must be used, which further complicates the construction of such a lattice.</w:t>
-      </w:r>
-      <w:r>
-        <w:rPr/>
-        <w:t xml:space="preserve"> The QFS design does not require the continuous fulfillment of the Frozen Spin condition; the cost for this is a slight (on the order of percents) degradation of the EDM signal. </w:t>
-      </w:r>
-      <w:r>
-        <w:rPr/>
-        <w:t>It can also be implemented in two versions: one in which the E- and B-field elements are separated, and another in which the E+B elements are located in the straight sections of the lattice. [1]</w:t>
+        <w:t>In the FS ring design, the spin of a beam particle is aligned with its momentum at any point in time; this allows the maximization of the useful signal, but requires that the energy of the particle be its so-called “magic energy”  – a condition that cannot be fulfilled exactly for an ensemble of particles. Also, in this design, combined E+B field elements in the arcs must be used, which further complicates the construction of such a lattice. The QFS design does not require the continuous fulfillment of the Frozen Spin condition; the cost for this is a slight (on the order of percents) degradation of the EDM signal. It can also be implemented in two versions: one in which the E- and B-field elements are separated, and another in which the E+B elements are located in the straight sections of the lattice. [1]</w:t>
       </w:r>
       <w:r/>
     </w:p>
@@ -227,23 +224,7 @@
       </w:r>
       <w:r>
         <w:rPr/>
-        <w:t xml:space="preserve">cm) one has to model the spin-orbital dynamics of the beam inside both </w:t>
-      </w:r>
-      <w:r>
-        <w:rPr/>
-        <w:t>structures</w:t>
-      </w:r>
-      <w:r>
-        <w:rPr/>
-        <w:t xml:space="preserve">. The present work deals with some problems that are inherent in this enterprise, </w:t>
-      </w:r>
-      <w:r>
-        <w:rPr/>
-        <w:t>on the example of an FS lattice design with E+B elements in the arcs</w:t>
-      </w:r>
-      <w:r>
-        <w:rPr/>
-        <w:t>.</w:t>
+        <w:t>cm) one has to model the spin-orbital dynamics of the beam inside both structures. The present work deals with some problems that are inherent in this enterprise, on the example of an FS lattice design with E+B elements in the arcs.</w:t>
       </w:r>
       <w:r/>
     </w:p>
@@ -278,15 +259,7 @@
       </w:pPr>
       <w:r>
         <w:rPr/>
-        <w:t>In the original BNL proposal, a longitudinally polarized beam is injected in the storage ring, and the EDM is measured by the growth, over a long period, of its vertical polarization component. [</w:t>
-      </w:r>
-      <w:r>
-        <w:rPr/>
-        <w:t>2</w:t>
-      </w:r>
-      <w:r>
-        <w:rPr/>
-        <w:t>] The spin dynamics of a particle put into an electro-magnetic field are determined by the Thomas-Bargmann-Michel-Telegdi equation:</w:t>
+        <w:t>In the original BNL proposal, a longitudinally polarized beam is injected in the storage ring, and the EDM is measured by the growth, over a long period, of its vertical polarization component. [2] The spin dynamics of a particle put into an electro-magnetic field are determined by the Thomas-Bargmann-Michel-Telegdi equation:</w:t>
       </w:r>
       <w:r/>
     </w:p>
@@ -733,27 +706,7 @@
           <w:szCs w:val="22"/>
           <w:lang w:val="en-US" w:eastAsia="en-US"/>
         </w:rPr>
-        <w:t>As is readily observed from the above equation, the presence of a parasitic horizontal magnetic, or vertical electric, field caused by the imprecision of accelerator element positioning (specifically, tilts about the optical axis), induces a faking MDM signal in the measurement plane. To solve this problem, a CW/CCW procedure was proposed in Jülich. [</w:t>
-      </w:r>
-      <w:r>
-        <w:rPr>
-          <w:iCs/>
-          <w:color w:val="000000"/>
-          <w:sz w:val="22"/>
-          <w:szCs w:val="22"/>
-          <w:lang w:val="en-US" w:eastAsia="en-US"/>
-        </w:rPr>
-        <w:t>3</w:t>
-      </w:r>
-      <w:r>
-        <w:rPr>
-          <w:iCs/>
-          <w:color w:val="000000"/>
-          <w:sz w:val="22"/>
-          <w:szCs w:val="22"/>
-          <w:lang w:val="en-US" w:eastAsia="en-US"/>
-        </w:rPr>
-        <w:t>] The idea behind this method is to estimate the net MDM+EDM spin precession frequency when the beam in injected into the ring counter-/clockwise, and then add the results. Since the magnetic field is reversed going from the CW to CCW case, the MDM frequency changes sign, and hence cancels in addition. One requirement of this method, though, is that the MDM frequency must be much higher than the one caused by the EDM; the sensitivity of MDM precession to the element positioning inaccuracy has to be analyzed by simulation.</w:t>
+        <w:t>As is readily observed from the above equation, the presence of a parasitic horizontal magnetic, or vertical electric, field caused by the imprecision of accelerator element positioning (specifically, tilts about the optical axis), induces a faking MDM signal in the measurement plane. To solve this problem, a CW/CCW procedure was proposed in Jülich. [3] The idea behind this method is to estimate the net MDM+EDM spin precession frequency when the beam in injected into the ring counter-/clockwise, and then add the results. Since the magnetic field is reversed going from the CW to CCW case, the MDM frequency changes sign, and hence cancels in addition. One requirement of this method, though, is that the MDM frequency must be much higher than the one caused by the EDM; the sensitivity of MDM precession to the element positioning inaccuracy has to be analyzed by simulation.</w:t>
       </w:r>
       <w:r/>
     </w:p>
@@ -808,27 +761,7 @@
           <w:szCs w:val="22"/>
           <w:lang w:val="en-US" w:eastAsia="en-US"/>
         </w:rPr>
-        <w:t xml:space="preserve"> of the reference particle, we arrive at: [</w:t>
-      </w:r>
-      <w:r>
-        <w:rPr>
-          <w:iCs/>
-          <w:color w:val="000000"/>
-          <w:sz w:val="22"/>
-          <w:szCs w:val="22"/>
-          <w:lang w:val="en-US" w:eastAsia="en-US"/>
-        </w:rPr>
-        <w:t>3</w:t>
-      </w:r>
-      <w:r>
-        <w:rPr>
-          <w:iCs/>
-          <w:color w:val="000000"/>
-          <w:sz w:val="22"/>
-          <w:szCs w:val="22"/>
-          <w:lang w:val="en-US" w:eastAsia="en-US"/>
-        </w:rPr>
-        <w:t>]</w:t>
+        <w:t xml:space="preserve"> of the reference particle, we arrive at: [3]</w:t>
       </w:r>
       <w:r/>
     </w:p>
@@ -1653,17 +1586,7 @@
           <w:szCs w:val="22"/>
           <w:lang w:val="en-US" w:eastAsia="en-US"/>
         </w:rPr>
-        <w:t xml:space="preserve">3. </w:t>
-      </w:r>
-      <w:r>
-        <w:rPr>
-          <w:iCs/>
-          <w:color w:val="000000"/>
-          <w:sz w:val="22"/>
-          <w:szCs w:val="22"/>
-          <w:lang w:val="en-US" w:eastAsia="en-US"/>
-        </w:rPr>
-        <w:t>ODE integrator</w:t>
+        <w:t>3. ODE integrator</w:t>
       </w:r>
       <w:r/>
     </w:p>
@@ -2070,6 +1993,23 @@
     <w:p>
       <w:pPr>
         <w:pStyle w:val="Bodytext"/>
+        <w:numPr>
+          <w:ilvl w:val="0"/>
+          <w:numId w:val="0"/>
+        </w:numPr>
+        <w:rPr>
+          <w:i w:val="false"/>
+          <w:i w:val="false"/>
+        </w:rPr>
+      </w:pPr>
+      <w:r>
+        <w:rPr/>
+      </w:r>
+      <w:r/>
+    </w:p>
+    <w:p>
+      <w:pPr>
+        <w:pStyle w:val="Bodytext"/>
         <w:rPr>
           <w:sz w:val="22"/>
           <w:sz w:val="22"/>
@@ -2081,7 +2021,14 @@
         </w:rPr>
       </w:pPr>
       <w:r>
-        <w:rPr/>
+        <w:rPr>
+          <w:rFonts w:eastAsia="Times New Roman" w:cs="Times New Roman"/>
+          <w:iCs/>
+          <w:color w:val="000000"/>
+          <w:sz w:val="22"/>
+          <w:szCs w:val="22"/>
+          <w:lang w:val="en-US" w:eastAsia="en-US" w:bidi="ar-SA"/>
+        </w:rPr>
       </w:r>
       <w:r>
         <mc:AlternateContent>
@@ -2090,12 +2037,12 @@
               <wp:anchor behindDoc="0" distT="0" distB="0" distL="0" distR="0" simplePos="0" locked="0" layoutInCell="1" allowOverlap="1" relativeHeight="17">
                 <wp:simplePos x="0" y="0"/>
                 <wp:positionH relativeFrom="column">
-                  <wp:posOffset>-240030</wp:posOffset>
+                  <wp:align>center</wp:align>
                 </wp:positionH>
                 <wp:positionV relativeFrom="paragraph">
-                  <wp:posOffset>177165</wp:posOffset>
+                  <wp:align>top</wp:align>
                 </wp:positionV>
-                <wp:extent cx="6296660" cy="3625215"/>
+                <wp:extent cx="5367655" cy="3960495"/>
                 <wp:effectExtent l="0" t="0" r="0" b="0"/>
                 <wp:wrapTopAndBottom/>
                 <wp:docPr id="1" name="Frame1"/>
@@ -2106,7 +2053,7 @@
                       <wps:spPr>
                         <a:xfrm>
                           <a:off x="0" y="0"/>
-                          <a:ext cx="6296660" cy="3625215"/>
+                          <a:ext cx="5367655" cy="3960495"/>
                         </a:xfrm>
                         <a:prstGeom prst="rect"/>
                       </wps:spPr>
@@ -2122,7 +2069,7 @@
                               <w:t xml:space="preserve">Illustration </w:t>
                               <w:drawing>
                                 <wp:inline distT="0" distB="0" distL="0" distR="0">
-                                  <wp:extent cx="5107940" cy="2868930"/>
+                                  <wp:extent cx="4965065" cy="2861945"/>
                                   <wp:effectExtent l="0" t="0" r="0" b="0"/>
                                   <wp:docPr id="2" name="Picture" descr=""/>
                                   <wp:cNvGraphicFramePr>
@@ -2139,6 +2086,7 @@
                                         </pic:nvPicPr>
                                         <pic:blipFill>
                                           <a:blip r:embed="rId2"/>
+                                          <a:srcRect l="5000" t="10033" r="9999" b="0"/>
                                           <a:stretch>
                                             <a:fillRect/>
                                           </a:stretch>
@@ -2146,7 +2094,7 @@
                                         <pic:spPr bwMode="auto">
                                           <a:xfrm>
                                             <a:off x="0" y="0"/>
-                                            <a:ext cx="5107940" cy="2868930"/>
+                                            <a:ext cx="4965065" cy="2861945"/>
                                           </a:xfrm>
                                           <a:prstGeom prst="rect">
                                             <a:avLst/>
@@ -2183,19 +2131,63 @@
                             </w:r>
                             <w:r>
                               <w:rPr/>
-                              <w:t xml:space="preserve">: Reference particle spin precession frequency </w:t>
+                              <w:t xml:space="preserve">: Reference particle spin precession frequency in the vertical plane as a function of the average E+B element tilt angle. The average tilt angle is linearly proportional to the net radial magnetic field. Linear dependence is thus in accordance with the T-BMT equation. </w:t>
                             </w:r>
                             <w:r>
                               <w:rPr/>
-                              <w:t>in the vertical plane</w:t>
+                              <w:t>Slope: 5.72</w:t>
+                            </w:r>
+                            <w:r>
+                              <w:rPr>
+                                <w:rFonts w:eastAsia="Times New Roman" w:cs="DejaVu Sans" w:ascii="DejaVu Sans" w:hAnsi="DejaVu Sans"/>
+                              </w:rPr>
+                              <w:t>·</w:t>
                             </w:r>
                             <w:r>
                               <w:rPr/>
-                              <w:t xml:space="preserve"> as a function of the average E+B element tilt angle. </w:t>
+                              <w:t>10</w:t>
+                            </w:r>
+                            <w:r>
+                              <w:rPr>
+                                <w:vertAlign w:val="superscript"/>
+                              </w:rPr>
+                              <w:t xml:space="preserve">6 </w:t>
+                            </w:r>
+                            <w:r>
+                              <w:rPr>
+                                <w:position w:val="0"/>
+                                <w:sz w:val="24"/>
+                                <w:vertAlign w:val="baseline"/>
+                              </w:rPr>
+                              <w:t>1/sec</w:t>
                             </w:r>
                             <w:r>
                               <w:rPr/>
-                              <w:t>The average tilt angle is linearly proportional to the net radial magnetic field. Linear dependence is thus in accordance with the T-BMT equation.</w:t>
+                              <w:t>, intercept 4.19</w:t>
+                            </w:r>
+                            <w:r>
+                              <w:rPr>
+                                <w:rFonts w:eastAsia="Times New Roman" w:cs="DejaVu Sans" w:ascii="DejaVu Sans" w:hAnsi="DejaVu Sans"/>
+                              </w:rPr>
+                              <w:t>·</w:t>
+                            </w:r>
+                            <w:r>
+                              <w:rPr/>
+                              <w:t>10</w:t>
+                            </w:r>
+                            <w:r>
+                              <w:rPr>
+                                <w:vertAlign w:val="superscript"/>
+                              </w:rPr>
+                              <w:t xml:space="preserve">-4 </w:t>
+                            </w:r>
+                            <w:r>
+                              <w:rPr>
+                                <w:position w:val="0"/>
+                                <w:sz w:val="24"/>
+                                <w:vertAlign w:val="baseline"/>
+                              </w:rPr>
+                              <w:t>rad/sec.</w:t>
                             </w:r>
                           </w:p>
                         </w:txbxContent>
@@ -2211,7 +2203,7 @@
           </mc:Choice>
           <mc:Fallback>
             <w:pict>
-              <v:rect style="position:absolute;width:495.8pt;height:285.45pt;mso-wrap-distance-left:0pt;mso-wrap-distance-right:0pt;mso-wrap-distance-top:0pt;mso-wrap-distance-bottom:0pt;margin-top:13.95pt;mso-position-vertical-relative:text;margin-left:-18.9pt;mso-position-horizontal-relative:text">
+              <v:rect style="position:absolute;width:422.65pt;height:311.85pt;mso-wrap-distance-left:0pt;mso-wrap-distance-right:0pt;mso-wrap-distance-top:0pt;mso-wrap-distance-bottom:0pt;margin-top:0pt;mso-position-vertical:top;mso-position-vertical-relative:text;margin-left:15.45pt;mso-position-horizontal:center;mso-position-horizontal-relative:text">
                 <v:textbox inset="0in,0in,0in,0in">
                   <w:txbxContent>
                     <w:p>
@@ -2224,7 +2216,7 @@
                         <w:t xml:space="preserve">Illustration </w:t>
                         <w:drawing>
                           <wp:inline distT="0" distB="0" distL="0" distR="0">
-                            <wp:extent cx="5107940" cy="2868930"/>
+                            <wp:extent cx="4965065" cy="2861945"/>
                             <wp:effectExtent l="0" t="0" r="0" b="0"/>
                             <wp:docPr id="3" name="Picture" descr=""/>
                             <wp:cNvGraphicFramePr>
@@ -2241,6 +2233,7 @@
                                   </pic:nvPicPr>
                                   <pic:blipFill>
                                     <a:blip r:embed="rId2"/>
+                                    <a:srcRect l="5000" t="10033" r="9999" b="0"/>
                                     <a:stretch>
                                       <a:fillRect/>
                                     </a:stretch>
@@ -2248,7 +2241,7 @@
                                   <pic:spPr bwMode="auto">
                                     <a:xfrm>
                                       <a:off x="0" y="0"/>
-                                      <a:ext cx="5107940" cy="2868930"/>
+                                      <a:ext cx="4965065" cy="2861945"/>
                                     </a:xfrm>
                                     <a:prstGeom prst="rect">
                                       <a:avLst/>
@@ -2285,19 +2278,63 @@
                       </w:r>
                       <w:r>
                         <w:rPr/>
-                        <w:t xml:space="preserve">: Reference particle spin precession frequency </w:t>
+                        <w:t xml:space="preserve">: Reference particle spin precession frequency in the vertical plane as a function of the average E+B element tilt angle. The average tilt angle is linearly proportional to the net radial magnetic field. Linear dependence is thus in accordance with the T-BMT equation. </w:t>
                       </w:r>
                       <w:r>
                         <w:rPr/>
-                        <w:t>in the vertical plane</w:t>
+                        <w:t>Slope: 5.72</w:t>
+                      </w:r>
+                      <w:r>
+                        <w:rPr>
+                          <w:rFonts w:eastAsia="Times New Roman" w:cs="DejaVu Sans" w:ascii="DejaVu Sans" w:hAnsi="DejaVu Sans"/>
+                        </w:rPr>
+                        <w:t>·</w:t>
                       </w:r>
                       <w:r>
                         <w:rPr/>
-                        <w:t xml:space="preserve"> as a function of the average E+B element tilt angle. </w:t>
+                        <w:t>10</w:t>
+                      </w:r>
+                      <w:r>
+                        <w:rPr>
+                          <w:vertAlign w:val="superscript"/>
+                        </w:rPr>
+                        <w:t xml:space="preserve">6 </w:t>
+                      </w:r>
+                      <w:r>
+                        <w:rPr>
+                          <w:position w:val="0"/>
+                          <w:sz w:val="24"/>
+                          <w:vertAlign w:val="baseline"/>
+                        </w:rPr>
+                        <w:t>1/sec</w:t>
                       </w:r>
                       <w:r>
                         <w:rPr/>
-                        <w:t>The average tilt angle is linearly proportional to the net radial magnetic field. Linear dependence is thus in accordance with the T-BMT equation.</w:t>
+                        <w:t>, intercept 4.19</w:t>
+                      </w:r>
+                      <w:r>
+                        <w:rPr>
+                          <w:rFonts w:eastAsia="Times New Roman" w:cs="DejaVu Sans" w:ascii="DejaVu Sans" w:hAnsi="DejaVu Sans"/>
+                        </w:rPr>
+                        <w:t>·</w:t>
+                      </w:r>
+                      <w:r>
+                        <w:rPr/>
+                        <w:t>10</w:t>
+                      </w:r>
+                      <w:r>
+                        <w:rPr>
+                          <w:vertAlign w:val="superscript"/>
+                        </w:rPr>
+                        <w:t xml:space="preserve">-4 </w:t>
+                      </w:r>
+                      <w:r>
+                        <w:rPr>
+                          <w:position w:val="0"/>
+                          <w:sz w:val="24"/>
+                          <w:vertAlign w:val="baseline"/>
+                        </w:rPr>
+                        <w:t>rad/sec.</w:t>
                       </w:r>
                     </w:p>
                   </w:txbxContent>
@@ -2315,7 +2352,9 @@
         <w:pStyle w:val="Bodytext"/>
         <w:rPr>
           <w:sz w:val="22"/>
-          <w:sz w:val="22"/>
+          <w:i w:val="false"/>
+          <w:sz w:val="22"/>
+          <w:i w:val="false"/>
           <w:szCs w:val="22"/>
           <w:iCs/>
           <w:rFonts w:ascii="Times" w:hAnsi="Times" w:eastAsia="Times New Roman" w:cs="Times New Roman"/>
@@ -2324,7 +2363,53 @@
         </w:rPr>
       </w:pPr>
       <w:r>
-        <w:rPr/>
+        <w:rPr>
+          <w:i w:val="false"/>
+        </w:rPr>
+      </w:r>
+      <w:r/>
+    </w:p>
+    <w:p>
+      <w:pPr>
+        <w:pStyle w:val="Bodytext"/>
+        <w:rPr>
+          <w:sz w:val="22"/>
+          <w:i w:val="false"/>
+          <w:sz w:val="22"/>
+          <w:i w:val="false"/>
+          <w:szCs w:val="22"/>
+          <w:iCs/>
+          <w:rFonts w:ascii="Times" w:hAnsi="Times" w:eastAsia="Times New Roman" w:cs="Times New Roman"/>
+          <w:color w:val="000000"/>
+          <w:lang w:val="en-US" w:eastAsia="en-US" w:bidi="ar-SA"/>
+        </w:rPr>
+      </w:pPr>
+      <w:r>
+        <w:rPr>
+          <w:i w:val="false"/>
+        </w:rPr>
+      </w:r>
+      <w:r/>
+    </w:p>
+    <w:p>
+      <w:pPr>
+        <w:pStyle w:val="Bodytext"/>
+        <w:rPr>
+          <w:sz w:val="22"/>
+          <w:i w:val="false"/>
+          <w:sz w:val="22"/>
+          <w:i w:val="false"/>
+          <w:szCs w:val="22"/>
+          <w:iCs/>
+          <w:rFonts w:ascii="Times" w:hAnsi="Times" w:eastAsia="Times New Roman" w:cs="Times New Roman"/>
+          <w:color w:val="000000"/>
+          <w:lang w:val="en-US" w:eastAsia="en-US" w:bidi="ar-SA"/>
+        </w:rPr>
+      </w:pPr>
+      <w:r>
+        <w:rPr>
+          <w:i w:val="false"/>
+        </w:rPr>
       </w:r>
       <w:r>
         <mc:AlternateContent>
@@ -2338,9 +2423,9 @@
                 <wp:positionV relativeFrom="paragraph">
                   <wp:align>top</wp:align>
                 </wp:positionV>
-                <wp:extent cx="5759450" cy="4037330"/>
+                <wp:extent cx="5054600" cy="3600450"/>
                 <wp:effectExtent l="0" t="0" r="0" b="0"/>
-                <wp:wrapSquare wrapText="largest"/>
+                <wp:wrapTopAndBottom/>
                 <wp:docPr id="4" name="Frame2"/>
                 <a:graphic xmlns:a="http://schemas.openxmlformats.org/drawingml/2006/main">
                   <a:graphicData uri="http://schemas.microsoft.com/office/word/2010/wordprocessingShape">
@@ -2349,7 +2434,7 @@
                       <wps:spPr>
                         <a:xfrm>
                           <a:off x="0" y="0"/>
-                          <a:ext cx="5759450" cy="4037330"/>
+                          <a:ext cx="5054600" cy="3600450"/>
                         </a:xfrm>
                         <a:prstGeom prst="rect"/>
                       </wps:spPr>
@@ -2365,7 +2450,7 @@
                               <w:t xml:space="preserve">Illustration </w:t>
                               <w:drawing>
                                 <wp:inline distT="0" distB="0" distL="0" distR="0">
-                                  <wp:extent cx="5759450" cy="3143250"/>
+                                  <wp:extent cx="4965065" cy="2706370"/>
                                   <wp:effectExtent l="0" t="0" r="0" b="0"/>
                                   <wp:docPr id="5" name="Picture" descr=""/>
                                   <wp:cNvGraphicFramePr>
@@ -2382,6 +2467,7 @@
                                         </pic:nvPicPr>
                                         <pic:blipFill>
                                           <a:blip r:embed="rId3"/>
+                                          <a:srcRect l="5000" t="15048" r="9999" b="0"/>
                                           <a:stretch>
                                             <a:fillRect/>
                                           </a:stretch>
@@ -2389,7 +2475,7 @@
                                         <pic:spPr bwMode="auto">
                                           <a:xfrm>
                                             <a:off x="0" y="0"/>
-                                            <a:ext cx="5759450" cy="3143250"/>
+                                            <a:ext cx="4965065" cy="2706370"/>
                                           </a:xfrm>
                                           <a:prstGeom prst="rect">
                                             <a:avLst/>
@@ -2426,7 +2512,15 @@
                             </w:r>
                             <w:r>
                               <w:rPr/>
-                              <w:t>: Decoherence in the vertical plane. Red line: frequency of the reference particle. At higher turn numbers this should become a chi-square distribution with the reference frequency baing the lowest. This isn't observed here due to the low number of synchrotron oscillations.</w:t>
+                              <w:t xml:space="preserve">:  Decoherence in the vertical plane. </w:t>
+                            </w:r>
+                            <w:r>
+                              <w:rPr/>
+                              <w:t>Dashed</w:t>
+                            </w:r>
+                            <w:r>
+                              <w:rPr/>
+                              <w:t xml:space="preserve"> line: frequency of the reference particle. At higher turn numbers this should become a chi-square distribution with the reference frequency being the lowest. This isn't observed here due to the low number of synchrotron oscillations.</w:t>
                             </w:r>
                           </w:p>
                         </w:txbxContent>
@@ -2442,7 +2536,7 @@
           </mc:Choice>
           <mc:Fallback>
             <w:pict>
-              <v:rect style="position:absolute;width:453.5pt;height:317.9pt;mso-wrap-distance-left:0pt;mso-wrap-distance-right:0pt;mso-wrap-distance-top:0pt;mso-wrap-distance-bottom:0pt;margin-top:-57.85pt;mso-position-vertical:top;mso-position-vertical-relative:text;margin-left:0pt;mso-position-horizontal:center;mso-position-horizontal-relative:text">
+              <v:rect style="position:absolute;width:398pt;height:283.5pt;mso-wrap-distance-left:0pt;mso-wrap-distance-right:0pt;mso-wrap-distance-top:0pt;mso-wrap-distance-bottom:0pt;margin-top:0pt;mso-position-vertical:top;mso-position-vertical-relative:text;margin-left:27.75pt;mso-position-horizontal:center;mso-position-horizontal-relative:text">
                 <v:textbox inset="0in,0in,0in,0in">
                   <w:txbxContent>
                     <w:p>
@@ -2455,7 +2549,7 @@
                         <w:t xml:space="preserve">Illustration </w:t>
                         <w:drawing>
                           <wp:inline distT="0" distB="0" distL="0" distR="0">
-                            <wp:extent cx="5759450" cy="3143250"/>
+                            <wp:extent cx="4965065" cy="2706370"/>
                             <wp:effectExtent l="0" t="0" r="0" b="0"/>
                             <wp:docPr id="6" name="Picture" descr=""/>
                             <wp:cNvGraphicFramePr>
@@ -2472,6 +2566,7 @@
                                   </pic:nvPicPr>
                                   <pic:blipFill>
                                     <a:blip r:embed="rId3"/>
+                                    <a:srcRect l="5000" t="15048" r="9999" b="0"/>
                                     <a:stretch>
                                       <a:fillRect/>
                                     </a:stretch>
@@ -2479,7 +2574,7 @@
                                   <pic:spPr bwMode="auto">
                                     <a:xfrm>
                                       <a:off x="0" y="0"/>
-                                      <a:ext cx="5759450" cy="3143250"/>
+                                      <a:ext cx="4965065" cy="2706370"/>
                                     </a:xfrm>
                                     <a:prstGeom prst="rect">
                                       <a:avLst/>
@@ -2516,12 +2611,20 @@
                       </w:r>
                       <w:r>
                         <w:rPr/>
-                        <w:t>: Decoherence in the vertical plane. Red line: frequency of the reference particle. At higher turn numbers this should become a chi-square distribution with the reference frequency baing the lowest. This isn't observed here due to the low number of synchrotron oscillations.</w:t>
+                        <w:t xml:space="preserve">:  Decoherence in the vertical plane. </w:t>
+                      </w:r>
+                      <w:r>
+                        <w:rPr/>
+                        <w:t>Dashed</w:t>
+                      </w:r>
+                      <w:r>
+                        <w:rPr/>
+                        <w:t xml:space="preserve"> line: frequency of the reference particle. At higher turn numbers this should become a chi-square distribution with the reference frequency being the lowest. This isn't observed here due to the low number of synchrotron oscillations.</w:t>
                       </w:r>
                     </w:p>
                   </w:txbxContent>
                 </v:textbox>
-                <w10:wrap type="square" side="largest"/>
+                <w10:wrap type="topAndBottom"/>
               </v:rect>
             </w:pict>
           </mc:Fallback>
@@ -2531,10 +2634,27 @@
     </w:p>
     <w:p>
       <w:pPr>
-        <w:pStyle w:val="Bodytext"/>
-        <w:rPr>
-          <w:i w:val="false"/>
-          <w:i w:val="false"/>
+        <w:pStyle w:val="Heading2"/>
+        <w:widowControl w:val="false"/>
+        <w:numPr>
+          <w:ilvl w:val="0"/>
+          <w:numId w:val="0"/>
+        </w:numPr>
+        <w:suppressAutoHyphens w:val="true"/>
+        <w:bidi w:val="0"/>
+        <w:spacing w:before="240" w:after="120"/>
+        <w:jc w:val="left"/>
+        <w:outlineLvl w:val="1"/>
+        <w:rPr>
+          <w:sz w:val="22"/>
+          <w:i/>
+          <w:sz w:val="22"/>
+          <w:i/>
+          <w:szCs w:val="20"/>
+          <w:iCs/>
+          <w:rFonts w:ascii="Times New Roman" w:hAnsi="Times New Roman" w:eastAsia="Times New Roman" w:cs="Times New Roman"/>
+          <w:color w:val="00000A"/>
+          <w:lang w:val="en-GB" w:eastAsia="en-GB" w:bidi="ar-SA"/>
         </w:rPr>
       </w:pPr>
       <w:r>
@@ -2552,9 +2672,9 @@
                 <wp:positionV relativeFrom="paragraph">
                   <wp:align>top</wp:align>
                 </wp:positionV>
-                <wp:extent cx="5759450" cy="3832860"/>
+                <wp:extent cx="5102225" cy="3395980"/>
                 <wp:effectExtent l="0" t="0" r="0" b="0"/>
-                <wp:wrapSquare wrapText="largest"/>
+                <wp:wrapTopAndBottom/>
                 <wp:docPr id="7" name="Frame3"/>
                 <a:graphic xmlns:a="http://schemas.openxmlformats.org/drawingml/2006/main">
                   <a:graphicData uri="http://schemas.microsoft.com/office/word/2010/wordprocessingShape">
@@ -2563,7 +2683,7 @@
                       <wps:spPr>
                         <a:xfrm>
                           <a:off x="0" y="0"/>
-                          <a:ext cx="5759450" cy="3832860"/>
+                          <a:ext cx="5102225" cy="3395980"/>
                         </a:xfrm>
                         <a:prstGeom prst="rect"/>
                       </wps:spPr>
@@ -2579,7 +2699,7 @@
                               <w:t xml:space="preserve">Illustration </w:t>
                               <w:drawing>
                                 <wp:inline distT="0" distB="0" distL="0" distR="0">
-                                  <wp:extent cx="5759450" cy="3143250"/>
+                                  <wp:extent cx="4965065" cy="2706370"/>
                                   <wp:effectExtent l="0" t="0" r="0" b="0"/>
                                   <wp:docPr id="8" name="Picture" descr=""/>
                                   <wp:cNvGraphicFramePr>
@@ -2596,6 +2716,7 @@
                                         </pic:nvPicPr>
                                         <pic:blipFill>
                                           <a:blip r:embed="rId4"/>
+                                          <a:srcRect l="5000" t="15048" r="9999" b="0"/>
                                           <a:stretch>
                                             <a:fillRect/>
                                           </a:stretch>
@@ -2603,7 +2724,7 @@
                                         <pic:spPr bwMode="auto">
                                           <a:xfrm>
                                             <a:off x="0" y="0"/>
-                                            <a:ext cx="5759450" cy="3143250"/>
+                                            <a:ext cx="4965065" cy="2706370"/>
                                           </a:xfrm>
                                           <a:prstGeom prst="rect">
                                             <a:avLst/>
@@ -2640,11 +2761,15 @@
                             </w:r>
                             <w:r>
                               <w:rPr/>
-                              <w:t xml:space="preserve">: Decoherence in the horizontal plane. Red line: reference particle. It can be observed that the frozen spin condition is fulfiled (reference frequency is zero), but decoherence in this plane is </w:t>
+                              <w:t xml:space="preserve">: Decoherence in the horizontal plane. </w:t>
                             </w:r>
                             <w:r>
                               <w:rPr/>
-                              <w:t>four orders of manitude higher.</w:t>
+                              <w:t>Dashed</w:t>
+                            </w:r>
+                            <w:r>
+                              <w:rPr/>
+                              <w:t xml:space="preserve"> line: reference particle. It can be observed that the frozen spin condition is fulfiled (reference frequency is zero), but decoherence in this plane is four orders of manitude higher.</w:t>
                             </w:r>
                           </w:p>
                         </w:txbxContent>
@@ -2660,7 +2785,7 @@
           </mc:Choice>
           <mc:Fallback>
             <w:pict>
-              <v:rect style="position:absolute;width:453.5pt;height:301.8pt;mso-wrap-distance-left:0pt;mso-wrap-distance-right:0pt;mso-wrap-distance-top:0pt;mso-wrap-distance-bottom:0pt;margin-top:0pt;mso-position-vertical:top;mso-position-vertical-relative:text;margin-left:0pt;mso-position-horizontal:center;mso-position-horizontal-relative:text">
+              <v:rect style="position:absolute;width:401.75pt;height:267.4pt;mso-wrap-distance-left:0pt;mso-wrap-distance-right:0pt;mso-wrap-distance-top:0pt;mso-wrap-distance-bottom:0pt;margin-top:0pt;mso-position-vertical:top;mso-position-vertical-relative:text;margin-left:25.9pt;mso-position-horizontal:center;mso-position-horizontal-relative:text">
                 <v:textbox inset="0in,0in,0in,0in">
                   <w:txbxContent>
                     <w:p>
@@ -2673,7 +2798,7 @@
                         <w:t xml:space="preserve">Illustration </w:t>
                         <w:drawing>
                           <wp:inline distT="0" distB="0" distL="0" distR="0">
-                            <wp:extent cx="5759450" cy="3143250"/>
+                            <wp:extent cx="4965065" cy="2706370"/>
                             <wp:effectExtent l="0" t="0" r="0" b="0"/>
                             <wp:docPr id="9" name="Picture" descr=""/>
                             <wp:cNvGraphicFramePr>
@@ -2690,6 +2815,7 @@
                                   </pic:nvPicPr>
                                   <pic:blipFill>
                                     <a:blip r:embed="rId4"/>
+                                    <a:srcRect l="5000" t="15048" r="9999" b="0"/>
                                     <a:stretch>
                                       <a:fillRect/>
                                     </a:stretch>
@@ -2697,7 +2823,7 @@
                                   <pic:spPr bwMode="auto">
                                     <a:xfrm>
                                       <a:off x="0" y="0"/>
-                                      <a:ext cx="5759450" cy="3143250"/>
+                                      <a:ext cx="4965065" cy="2706370"/>
                                     </a:xfrm>
                                     <a:prstGeom prst="rect">
                                       <a:avLst/>
@@ -2734,16 +2860,20 @@
                       </w:r>
                       <w:r>
                         <w:rPr/>
-                        <w:t xml:space="preserve">: Decoherence in the horizontal plane. Red line: reference particle. It can be observed that the frozen spin condition is fulfiled (reference frequency is zero), but decoherence in this plane is </w:t>
+                        <w:t xml:space="preserve">: Decoherence in the horizontal plane. </w:t>
                       </w:r>
                       <w:r>
                         <w:rPr/>
-                        <w:t>four orders of manitude higher.</w:t>
+                        <w:t>Dashed</w:t>
+                      </w:r>
+                      <w:r>
+                        <w:rPr/>
+                        <w:t xml:space="preserve"> line: reference particle. It can be observed that the frozen spin condition is fulfiled (reference frequency is zero), but decoherence in this plane is four orders of manitude higher.</w:t>
                       </w:r>
                     </w:p>
                   </w:txbxContent>
                 </v:textbox>
-                <w10:wrap type="square" side="largest"/>
+                <w10:wrap type="topAndBottom"/>
               </v:rect>
             </w:pict>
           </mc:Fallback>
@@ -2754,24 +2884,16 @@
     <w:p>
       <w:pPr>
         <w:pStyle w:val="Heading2"/>
-        <w:keepNext/>
         <w:widowControl w:val="false"/>
+        <w:numPr>
+          <w:ilvl w:val="0"/>
+          <w:numId w:val="0"/>
+        </w:numPr>
         <w:suppressAutoHyphens w:val="true"/>
         <w:bidi w:val="0"/>
         <w:spacing w:before="240" w:after="120"/>
         <w:jc w:val="left"/>
         <w:outlineLvl w:val="1"/>
-        <w:rPr>
-          <w:sz w:val="22"/>
-          <w:i/>
-          <w:sz w:val="22"/>
-          <w:i/>
-          <w:szCs w:val="20"/>
-          <w:iCs/>
-          <w:rFonts w:ascii="Times New Roman" w:hAnsi="Times New Roman" w:eastAsia="Times New Roman" w:cs="Times New Roman"/>
-          <w:color w:val="00000A"/>
-          <w:lang w:val="en-GB" w:eastAsia="en-GB" w:bidi="ar-SA"/>
-        </w:rPr>
       </w:pPr>
       <w:r>
         <w:rPr>
@@ -2811,6 +2933,367 @@
     </w:p>
     <w:p>
       <w:pPr>
+        <w:pStyle w:val="BodytextIndented"/>
+        <w:numPr>
+          <w:ilvl w:val="0"/>
+          <w:numId w:val="0"/>
+        </w:numPr>
+        <w:ind w:firstLine="284"/>
+        <w:outlineLvl w:val="1"/>
+      </w:pPr>
+      <w:r>
+        <w:rPr>
+          <w:rFonts w:eastAsia="Times New Roman" w:cs="Times New Roman"/>
+          <w:iCs/>
+          <w:color w:val="000000"/>
+          <w:sz w:val="22"/>
+          <w:szCs w:val="22"/>
+          <w:lang w:val="en-US" w:eastAsia="en-US" w:bidi="ar-SA"/>
+        </w:rPr>
+        <w:t>As an example, we estimate the run time required for a single decoherence test run, if an Runge-Kutta integrator is used with performance on the level of MSURK89. [4] MSURK89 is an 8-th order, Runge-Kutta-Verner, step-size adaptive integrator, with initial step size calibrated for optimal speed-precision ratio. Use of an 8-th order stepper yields better run times due to fewer required evaluations of the right hand side. That code requires approximately 1.23</w:t>
+      </w:r>
+      <w:r>
+        <w:rPr>
+          <w:rFonts w:eastAsia="Times New Roman" w:cs="Times New Roman" w:ascii="DejaVu Sans" w:hAnsi="DejaVu Sans"/>
+          <w:iCs/>
+          <w:color w:val="000000"/>
+          <w:sz w:val="22"/>
+          <w:szCs w:val="22"/>
+          <w:lang w:val="en-US" w:eastAsia="en-US" w:bidi="ar-SA"/>
+        </w:rPr>
+        <w:t>·</w:t>
+      </w:r>
+      <w:r>
+        <w:rPr>
+          <w:rFonts w:eastAsia="Times New Roman" w:cs="Times New Roman"/>
+          <w:iCs/>
+          <w:color w:val="000000"/>
+          <w:sz w:val="22"/>
+          <w:szCs w:val="22"/>
+          <w:lang w:val="en-US" w:eastAsia="en-US" w:bidi="ar-SA"/>
+        </w:rPr>
+        <w:t>10</w:t>
+      </w:r>
+      <w:r>
+        <w:rPr>
+          <w:rFonts w:eastAsia="Times New Roman" w:cs="Times New Roman"/>
+          <w:iCs/>
+          <w:color w:val="000000"/>
+          <w:sz w:val="22"/>
+          <w:szCs w:val="22"/>
+          <w:vertAlign w:val="superscript"/>
+          <w:lang w:val="en-US" w:eastAsia="en-US" w:bidi="ar-SA"/>
+        </w:rPr>
+        <w:t xml:space="preserve">-5 </w:t>
+      </w:r>
+      <w:r>
+        <w:rPr>
+          <w:rFonts w:eastAsia="Times New Roman" w:cs="Times New Roman"/>
+          <w:iCs/>
+          <w:color w:val="000000"/>
+          <w:position w:val="0"/>
+          <w:sz w:val="22"/>
+          <w:sz w:val="22"/>
+          <w:szCs w:val="22"/>
+          <w:vertAlign w:val="baseline"/>
+          <w:lang w:val="en-US" w:eastAsia="en-US" w:bidi="ar-SA"/>
+        </w:rPr>
+        <w:t>sec per homogenous dipole field per initial condition (the code is not vectorized), and 6.25</w:t>
+      </w:r>
+      <w:r>
+        <w:rPr>
+          <w:rFonts w:eastAsia="Times New Roman" w:cs="Times New Roman" w:ascii="DejaVu Sans" w:hAnsi="DejaVu Sans"/>
+          <w:iCs/>
+          <w:color w:val="000000"/>
+          <w:position w:val="0"/>
+          <w:sz w:val="22"/>
+          <w:sz w:val="22"/>
+          <w:szCs w:val="22"/>
+          <w:vertAlign w:val="baseline"/>
+          <w:lang w:val="en-US" w:eastAsia="en-US" w:bidi="ar-SA"/>
+        </w:rPr>
+        <w:t>·</w:t>
+      </w:r>
+      <w:r>
+        <w:rPr>
+          <w:rFonts w:eastAsia="Times New Roman" w:cs="Times New Roman"/>
+          <w:iCs/>
+          <w:color w:val="000000"/>
+          <w:position w:val="0"/>
+          <w:sz w:val="22"/>
+          <w:sz w:val="22"/>
+          <w:szCs w:val="22"/>
+          <w:vertAlign w:val="baseline"/>
+          <w:lang w:val="en-US" w:eastAsia="en-US" w:bidi="ar-SA"/>
+        </w:rPr>
+        <w:t>10</w:t>
+      </w:r>
+      <w:r>
+        <w:rPr>
+          <w:rFonts w:eastAsia="Times New Roman" w:cs="Times New Roman"/>
+          <w:iCs/>
+          <w:color w:val="000000"/>
+          <w:sz w:val="22"/>
+          <w:szCs w:val="22"/>
+          <w:vertAlign w:val="superscript"/>
+          <w:lang w:val="en-US" w:eastAsia="en-US" w:bidi="ar-SA"/>
+        </w:rPr>
+        <w:t>-5</w:t>
+      </w:r>
+      <w:r>
+        <w:rPr>
+          <w:rFonts w:eastAsia="Times New Roman" w:cs="Times New Roman"/>
+          <w:iCs/>
+          <w:color w:val="000000"/>
+          <w:position w:val="0"/>
+          <w:sz w:val="22"/>
+          <w:sz w:val="22"/>
+          <w:szCs w:val="22"/>
+          <w:vertAlign w:val="baseline"/>
+          <w:lang w:val="en-US" w:eastAsia="en-US" w:bidi="ar-SA"/>
+        </w:rPr>
+        <w:t xml:space="preserve"> sec per cylindrical deflector per initial condition. An FS lattice design we used in simulations contains 20 E+B cylindrical deflectors, out of 397 elements. MSURK89 would </w:t>
+      </w:r>
+      <w:r>
+        <w:rPr>
+          <w:rFonts w:eastAsia="Times New Roman" w:cs="Times New Roman"/>
+          <w:iCs/>
+          <w:color w:val="000000"/>
+          <w:position w:val="0"/>
+          <w:sz w:val="22"/>
+          <w:sz w:val="22"/>
+          <w:szCs w:val="22"/>
+          <w:vertAlign w:val="baseline"/>
+          <w:lang w:val="en-US" w:eastAsia="en-US" w:bidi="ar-SA"/>
+        </w:rPr>
+        <w:t>thus</w:t>
+      </w:r>
+      <w:r>
+        <w:rPr>
+          <w:rFonts w:eastAsia="Times New Roman" w:cs="Times New Roman"/>
+          <w:iCs/>
+          <w:color w:val="000000"/>
+          <w:position w:val="0"/>
+          <w:sz w:val="22"/>
+          <w:sz w:val="22"/>
+          <w:szCs w:val="22"/>
+          <w:vertAlign w:val="baseline"/>
+          <w:lang w:val="en-US" w:eastAsia="en-US" w:bidi="ar-SA"/>
+        </w:rPr>
+        <w:t xml:space="preserve"> take 5.88</w:t>
+      </w:r>
+      <w:r>
+        <w:rPr>
+          <w:rFonts w:eastAsia="Times New Roman" w:cs="Times New Roman" w:ascii="DejaVu Sans" w:hAnsi="DejaVu Sans"/>
+          <w:iCs/>
+          <w:color w:val="000000"/>
+          <w:position w:val="0"/>
+          <w:sz w:val="22"/>
+          <w:sz w:val="22"/>
+          <w:szCs w:val="22"/>
+          <w:vertAlign w:val="baseline"/>
+          <w:lang w:val="en-US" w:eastAsia="en-US" w:bidi="ar-SA"/>
+        </w:rPr>
+        <w:t>·</w:t>
+      </w:r>
+      <w:r>
+        <w:rPr>
+          <w:rFonts w:eastAsia="Times New Roman" w:cs="Times New Roman"/>
+          <w:iCs/>
+          <w:color w:val="000000"/>
+          <w:position w:val="0"/>
+          <w:sz w:val="22"/>
+          <w:sz w:val="22"/>
+          <w:szCs w:val="22"/>
+          <w:vertAlign w:val="baseline"/>
+          <w:lang w:val="en-US" w:eastAsia="en-US" w:bidi="ar-SA"/>
+        </w:rPr>
+        <w:t>10</w:t>
+      </w:r>
+      <w:r>
+        <w:rPr>
+          <w:rFonts w:eastAsia="Times New Roman" w:cs="Times New Roman"/>
+          <w:iCs/>
+          <w:color w:val="000000"/>
+          <w:sz w:val="22"/>
+          <w:szCs w:val="22"/>
+          <w:vertAlign w:val="superscript"/>
+          <w:lang w:val="en-US" w:eastAsia="en-US" w:bidi="ar-SA"/>
+        </w:rPr>
+        <w:t>-3</w:t>
+      </w:r>
+      <w:r>
+        <w:rPr>
+          <w:rFonts w:eastAsia="Times New Roman" w:cs="Times New Roman"/>
+          <w:iCs/>
+          <w:color w:val="000000"/>
+          <w:position w:val="0"/>
+          <w:sz w:val="22"/>
+          <w:sz w:val="22"/>
+          <w:szCs w:val="22"/>
+          <w:vertAlign w:val="baseline"/>
+          <w:lang w:val="en-US" w:eastAsia="en-US" w:bidi="ar-SA"/>
+        </w:rPr>
+        <w:t xml:space="preserve"> sec/turn to track </w:t>
+      </w:r>
+      <w:r>
+        <w:rPr>
+          <w:rFonts w:eastAsia="Times New Roman" w:cs="Times New Roman"/>
+          <w:iCs/>
+          <w:color w:val="000000"/>
+          <w:position w:val="0"/>
+          <w:sz w:val="22"/>
+          <w:sz w:val="22"/>
+          <w:szCs w:val="22"/>
+          <w:vertAlign w:val="baseline"/>
+          <w:lang w:val="en-US" w:eastAsia="en-US" w:bidi="ar-SA"/>
+        </w:rPr>
+        <w:t>one</w:t>
+      </w:r>
+      <w:r>
+        <w:rPr>
+          <w:rFonts w:eastAsia="Times New Roman" w:cs="Times New Roman"/>
+          <w:iCs/>
+          <w:color w:val="000000"/>
+          <w:position w:val="0"/>
+          <w:sz w:val="22"/>
+          <w:sz w:val="22"/>
+          <w:szCs w:val="22"/>
+          <w:vertAlign w:val="baseline"/>
+          <w:lang w:val="en-US" w:eastAsia="en-US" w:bidi="ar-SA"/>
+        </w:rPr>
+        <w:t xml:space="preserve"> particle </w:t>
+      </w:r>
+      <w:r>
+        <w:rPr>
+          <w:rFonts w:eastAsia="Times New Roman" w:cs="Times New Roman"/>
+          <w:iCs/>
+          <w:color w:val="000000"/>
+          <w:position w:val="0"/>
+          <w:sz w:val="22"/>
+          <w:sz w:val="22"/>
+          <w:szCs w:val="22"/>
+          <w:vertAlign w:val="baseline"/>
+          <w:lang w:val="en-US" w:eastAsia="en-US" w:bidi="ar-SA"/>
+        </w:rPr>
+        <w:t>through a single realization of the lattice</w:t>
+      </w:r>
+      <w:r>
+        <w:rPr>
+          <w:rFonts w:eastAsia="Times New Roman" w:cs="Times New Roman"/>
+          <w:iCs/>
+          <w:color w:val="000000"/>
+          <w:position w:val="0"/>
+          <w:sz w:val="22"/>
+          <w:sz w:val="22"/>
+          <w:szCs w:val="22"/>
+          <w:vertAlign w:val="baseline"/>
+          <w:lang w:val="en-US" w:eastAsia="en-US" w:bidi="ar-SA"/>
+        </w:rPr>
+        <w:t xml:space="preserve">, </w:t>
+      </w:r>
+      <w:r>
+        <w:rPr>
+          <w:rFonts w:eastAsia="Times New Roman" w:cs="Times New Roman"/>
+          <w:iCs/>
+          <w:color w:val="000000"/>
+          <w:position w:val="0"/>
+          <w:sz w:val="22"/>
+          <w:sz w:val="22"/>
+          <w:szCs w:val="22"/>
+          <w:vertAlign w:val="baseline"/>
+          <w:lang w:val="en-US" w:eastAsia="en-US" w:bidi="ar-SA"/>
+        </w:rPr>
+        <w:t>20,000 turns would take</w:t>
+      </w:r>
+      <w:r>
+        <w:rPr>
+          <w:rFonts w:eastAsia="Times New Roman" w:cs="Times New Roman"/>
+          <w:iCs/>
+          <w:color w:val="000000"/>
+          <w:position w:val="0"/>
+          <w:sz w:val="22"/>
+          <w:sz w:val="22"/>
+          <w:szCs w:val="22"/>
+          <w:vertAlign w:val="baseline"/>
+          <w:lang w:val="en-US" w:eastAsia="en-US" w:bidi="ar-SA"/>
+        </w:rPr>
+        <w:t xml:space="preserve"> 117.6 </w:t>
+      </w:r>
+      <w:r>
+        <w:rPr>
+          <w:rFonts w:eastAsia="Times New Roman" w:cs="Times New Roman"/>
+          <w:iCs/>
+          <w:color w:val="000000"/>
+          <w:position w:val="0"/>
+          <w:sz w:val="22"/>
+          <w:sz w:val="22"/>
+          <w:szCs w:val="22"/>
+          <w:vertAlign w:val="baseline"/>
+          <w:lang w:val="en-US" w:eastAsia="en-US" w:bidi="ar-SA"/>
+        </w:rPr>
+        <w:t>se</w:t>
+      </w:r>
+      <w:r>
+        <w:rPr>
+          <w:rFonts w:eastAsia="Times New Roman" w:cs="Times New Roman"/>
+          <w:iCs/>
+          <w:color w:val="000000"/>
+          <w:position w:val="0"/>
+          <w:sz w:val="22"/>
+          <w:sz w:val="22"/>
+          <w:szCs w:val="22"/>
+          <w:vertAlign w:val="baseline"/>
+          <w:lang w:val="en-US" w:eastAsia="en-US" w:bidi="ar-SA"/>
+        </w:rPr>
+        <w:t xml:space="preserve">conds, and </w:t>
+      </w:r>
+      <w:r>
+        <w:rPr>
+          <w:rFonts w:eastAsia="Times New Roman" w:cs="Times New Roman"/>
+          <w:iCs/>
+          <w:color w:val="000000"/>
+          <w:position w:val="0"/>
+          <w:sz w:val="22"/>
+          <w:sz w:val="22"/>
+          <w:szCs w:val="22"/>
+          <w:vertAlign w:val="baseline"/>
+          <w:lang w:val="en-US" w:eastAsia="en-US" w:bidi="ar-SA"/>
+        </w:rPr>
+        <w:t>an ensemble of 1,000 particles would further require</w:t>
+      </w:r>
+      <w:r>
+        <w:rPr>
+          <w:rFonts w:eastAsia="Times New Roman" w:cs="Times New Roman"/>
+          <w:iCs/>
+          <w:color w:val="000000"/>
+          <w:position w:val="0"/>
+          <w:sz w:val="22"/>
+          <w:sz w:val="22"/>
+          <w:szCs w:val="22"/>
+          <w:vertAlign w:val="baseline"/>
+          <w:lang w:val="en-US" w:eastAsia="en-US" w:bidi="ar-SA"/>
+        </w:rPr>
+        <w:t xml:space="preserve"> 32.7 hours </w:t>
+      </w:r>
+      <w:r>
+        <w:rPr>
+          <w:rFonts w:eastAsia="Times New Roman" w:cs="Times New Roman"/>
+          <w:iCs/>
+          <w:color w:val="000000"/>
+          <w:position w:val="0"/>
+          <w:sz w:val="22"/>
+          <w:sz w:val="22"/>
+          <w:szCs w:val="22"/>
+          <w:vertAlign w:val="baseline"/>
+          <w:lang w:val="en-US" w:eastAsia="en-US" w:bidi="ar-SA"/>
+        </w:rPr>
+        <w:t xml:space="preserve">of run time. In order to give certainty bounds on the MDM precession frequency, one has to repeat this experiment a reasonable number of times. Unless the code is massively vectorized, using technologies like OpenCL, the use of an integrator for this type of analysis is not a tenable option; use of mapping methods, like COSY INFINITY [4] should be preferred. </w:t>
+      </w:r>
+      <w:r/>
+    </w:p>
+    <w:p>
+      <w:pPr>
         <w:pStyle w:val="Sectionnonumber"/>
       </w:pPr>
       <w:r>
@@ -3007,7 +3490,29 @@
           <w:szCs w:val="22"/>
           <w:lang w:eastAsia="en-US"/>
         </w:rPr>
-        <w:t>Fermilab thesis, pp 157—165.</w:t>
+        <w:t>Fermilab thesis, pp 15</w:t>
+      </w:r>
+      <w:r>
+        <w:rPr>
+          <w:i w:val="false"/>
+          <w:iCs w:val="false"/>
+          <w:color w:val="000000"/>
+          <w:sz w:val="22"/>
+          <w:szCs w:val="22"/>
+          <w:lang w:eastAsia="en-US"/>
+        </w:rPr>
+        <w:t>6</w:t>
+      </w:r>
+      <w:r>
+        <w:rPr>
+          <w:i w:val="false"/>
+          <w:iCs w:val="false"/>
+          <w:color w:val="000000"/>
+          <w:sz w:val="22"/>
+          <w:szCs w:val="22"/>
+          <w:lang w:eastAsia="en-US"/>
+        </w:rPr>
+        <w:t>—165.</w:t>
       </w:r>
       <w:r/>
     </w:p>
@@ -4002,6 +4507,24 @@
       <w:rFonts w:ascii="OpenSymbol" w:hAnsi="OpenSymbol" w:eastAsia="OpenSymbol" w:cs="OpenSymbol"/>
     </w:rPr>
   </w:style>
+  <w:style w:type="character" w:styleId="ListLabel6">
+    <w:name w:val="ListLabel 6"/>
+    <w:rPr>
+      <w:i/>
+    </w:rPr>
+  </w:style>
+  <w:style w:type="character" w:styleId="ListLabel7">
+    <w:name w:val="ListLabel 7"/>
+    <w:rPr>
+      <w:rFonts w:cs="Symbol"/>
+    </w:rPr>
+  </w:style>
+  <w:style w:type="character" w:styleId="ListLabel8">
+    <w:name w:val="ListLabel 8"/>
+    <w:rPr>
+      <w:rFonts w:cs="OpenSymbol"/>
+    </w:rPr>
+  </w:style>
   <w:style w:type="paragraph" w:styleId="Heading">
     <w:name w:val="Heading"/>
     <w:basedOn w:val="Normal"/>
@@ -4365,6 +4888,12 @@
   </w:style>
   <w:style w:type="paragraph" w:styleId="TableContents">
     <w:name w:val="Table Contents"/>
+    <w:basedOn w:val="Normal"/>
+    <w:pPr/>
+    <w:rPr/>
+  </w:style>
+  <w:style w:type="paragraph" w:styleId="FrameContents">
+    <w:name w:val="Frame Contents"/>
     <w:basedOn w:val="Normal"/>
     <w:pPr/>
     <w:rPr/>

</xml_diff>

<commit_message>
minor corrections; TODO: fix equations
</commit_message>
<xml_diff>
--- a/Reports/LaPlas18/Spin-orbital_dynamics_Aksentev.docx
+++ b/Reports/LaPlas18/Spin-orbital_dynamics_Aksentev.docx
@@ -266,6 +266,7 @@
     <w:p>
       <w:pPr>
         <w:pStyle w:val="Bodytext"/>
+        <w:jc w:val="center"/>
       </w:pPr>
       <w:r>
         <w:rPr/>
@@ -355,6 +356,7 @@
     <w:p>
       <w:pPr>
         <w:pStyle w:val="Bodytext"/>
+        <w:jc w:val="center"/>
       </w:pPr>
       <w:r>
         <w:rPr/>
@@ -768,6 +770,7 @@
     <w:p>
       <w:pPr>
         <w:pStyle w:val="BodytextIndented"/>
+        <w:jc w:val="center"/>
       </w:pPr>
       <w:r>
         <w:rPr/>
@@ -891,6 +894,7 @@
     <w:p>
       <w:pPr>
         <w:pStyle w:val="BodytextIndented"/>
+        <w:jc w:val="center"/>
       </w:pPr>
       <w:r>
         <w:rPr/>
@@ -970,6 +974,7 @@
     <w:p>
       <w:pPr>
         <w:pStyle w:val="BodytextIndented"/>
+        <w:jc w:val="center"/>
       </w:pPr>
       <w:r>
         <w:rPr/>
@@ -1239,10 +1244,16 @@
               <w:rPr>
                 <w:rFonts w:ascii="Cambria Math" w:hAnsi="Cambria Math"/>
               </w:rPr>
-              <m:t xml:space="preserve">2,</m:t>
+              <m:t xml:space="preserve">2</m:t>
             </m:r>
           </m:sup>
         </m:sSup>
+        <m:r>
+          <w:rPr>
+            <w:rFonts w:ascii="Cambria Math" w:hAnsi="Cambria Math"/>
+          </w:rPr>
+          <m:t xml:space="preserve">,</m:t>
+        </m:r>
       </m:oMath>
       <w:r>
         <w:rPr>
@@ -1570,7 +1581,15 @@
       </w:r>
       <w:r>
         <w:rPr/>
-        <w:t>The first term in (2) is averaged out as a result of synchrotron oscillation; the orbit-lengthening-related decoherence effect is mitigated by the introduction of sextupole fields.</w:t>
+        <w:t xml:space="preserve">The first term in </w:t>
+      </w:r>
+      <w:r>
+        <w:rPr/>
+        <w:t>equation</w:t>
+      </w:r>
+      <w:r>
+        <w:rPr/>
+        <w:t xml:space="preserve"> (2) is averaged out as a result of synchrotron oscillation; the orbit-lengthening-related decoherence effect is mitigated by the introduction of sextupole fields.</w:t>
       </w:r>
       <w:r/>
     </w:p>
@@ -1998,12 +2017,21 @@
           <w:numId w:val="0"/>
         </w:numPr>
         <w:rPr>
+          <w:sz w:val="22"/>
           <w:i w:val="false"/>
+          <w:sz w:val="22"/>
           <w:i w:val="false"/>
-        </w:rPr>
-      </w:pPr>
-      <w:r>
-        <w:rPr/>
+          <w:szCs w:val="22"/>
+          <w:iCs/>
+          <w:rFonts w:ascii="Times" w:hAnsi="Times" w:eastAsia="Times New Roman" w:cs="Times New Roman"/>
+          <w:color w:val="000000"/>
+          <w:lang w:val="en-US" w:eastAsia="en-US" w:bidi="ar-SA"/>
+        </w:rPr>
+      </w:pPr>
+      <w:r>
+        <w:rPr>
+          <w:i w:val="false"/>
+        </w:rPr>
       </w:r>
       <w:r/>
     </w:p>
@@ -2034,7 +2062,7 @@
         <mc:AlternateContent>
           <mc:Choice Requires="wps">
             <w:drawing>
-              <wp:anchor behindDoc="0" distT="0" distB="0" distL="0" distR="0" simplePos="0" locked="0" layoutInCell="1" allowOverlap="1" relativeHeight="17">
+              <wp:anchor behindDoc="0" distT="0" distB="0" distL="0" distR="0" simplePos="0" locked="0" layoutInCell="1" allowOverlap="1" relativeHeight="2">
                 <wp:simplePos x="0" y="0"/>
                 <wp:positionH relativeFrom="column">
                   <wp:align>center</wp:align>
@@ -2042,7 +2070,7 @@
                 <wp:positionV relativeFrom="paragraph">
                   <wp:align>top</wp:align>
                 </wp:positionV>
-                <wp:extent cx="5367655" cy="3960495"/>
+                <wp:extent cx="5367655" cy="4109720"/>
                 <wp:effectExtent l="0" t="0" r="0" b="0"/>
                 <wp:wrapTopAndBottom/>
                 <wp:docPr id="1" name="Frame1"/>
@@ -2053,7 +2081,7 @@
                       <wps:spPr>
                         <a:xfrm>
                           <a:off x="0" y="0"/>
-                          <a:ext cx="5367655" cy="3960495"/>
+                          <a:ext cx="5367655" cy="4109720"/>
                         </a:xfrm>
                         <a:prstGeom prst="rect"/>
                       </wps:spPr>
@@ -2067,6 +2095,9 @@
                             <w:r>
                               <w:rPr/>
                               <w:t xml:space="preserve">Illustration </w:t>
+                            </w:r>
+                            <w:r>
+                              <w:rPr/>
                               <w:drawing>
                                 <wp:inline distT="0" distB="0" distL="0" distR="0">
                                   <wp:extent cx="4965065" cy="2861945"/>
@@ -2086,7 +2117,7 @@
                                         </pic:nvPicPr>
                                         <pic:blipFill>
                                           <a:blip r:embed="rId2"/>
-                                          <a:srcRect l="5000" t="10033" r="9999" b="0"/>
+                                          <a:srcRect l="4998" t="10025" r="9999" b="0"/>
                                           <a:stretch>
                                             <a:fillRect/>
                                           </a:stretch>
@@ -2131,11 +2162,7 @@
                             </w:r>
                             <w:r>
                               <w:rPr/>
-                              <w:t xml:space="preserve">: Reference particle spin precession frequency in the vertical plane as a function of the average E+B element tilt angle. The average tilt angle is linearly proportional to the net radial magnetic field. Linear dependence is thus in accordance with the T-BMT equation. </w:t>
-                            </w:r>
-                            <w:r>
-                              <w:rPr/>
-                              <w:t>Slope: 5.72</w:t>
+                              <w:t>: Reference particle spin precession frequency in the vertical plane as a function of the average E+B element tilt angle. The average tilt angle is linearly proportional to the net radial magnetic field. Linear dependence is thus in accordance with the T-BMT equation. Slope: 5.72</w:t>
                             </w:r>
                             <w:r>
                               <w:rPr>
@@ -2156,6 +2183,7 @@
                             <w:r>
                               <w:rPr>
                                 <w:position w:val="0"/>
+                                <w:sz w:val="24"/>
                                 <w:sz w:val="24"/>
                                 <w:vertAlign w:val="baseline"/>
                               </w:rPr>
@@ -2185,6 +2213,7 @@
                               <w:rPr>
                                 <w:position w:val="0"/>
                                 <w:sz w:val="24"/>
+                                <w:sz w:val="24"/>
                                 <w:vertAlign w:val="baseline"/>
                               </w:rPr>
                               <w:t>rad/sec.</w:t>
@@ -2192,8 +2221,8 @@
                           </w:p>
                         </w:txbxContent>
                       </wps:txbx>
-                      <wps:bodyPr anchor="t" lIns="0" tIns="0" rIns="0" bIns="0">
-                        <a:noAutofit/>
+                      <wps:bodyPr anchor="t" lIns="53975" tIns="53975" rIns="53975" bIns="53975">
+                        <a:spAutoFit/>
                       </wps:bodyPr>
                     </wps:wsp>
                   </a:graphicData>
@@ -2203,8 +2232,8 @@
           </mc:Choice>
           <mc:Fallback>
             <w:pict>
-              <v:rect style="position:absolute;width:422.65pt;height:311.85pt;mso-wrap-distance-left:0pt;mso-wrap-distance-right:0pt;mso-wrap-distance-top:0pt;mso-wrap-distance-bottom:0pt;margin-top:0pt;mso-position-vertical:top;mso-position-vertical-relative:text;margin-left:15.45pt;mso-position-horizontal:center;mso-position-horizontal-relative:text">
-                <v:textbox inset="0in,0in,0in,0in">
+              <v:rect stroked="f" strokeweight="0pt" style="position:absolute;width:422.65pt;height:323.6pt;mso-wrap-distance-left:0pt;mso-wrap-distance-right:0pt;mso-wrap-distance-top:0pt;mso-wrap-distance-bottom:0pt;margin-top:0pt;mso-position-vertical:top;mso-position-vertical-relative:text;margin-left:15.45pt;mso-position-horizontal:center;mso-position-horizontal-relative:text">
+                <v:textbox inset="0.0590277777777778in,0.0590277777777778in,0.0590277777777778in,0.0590277777777778in">
                   <w:txbxContent>
                     <w:p>
                       <w:pPr>
@@ -2214,6 +2243,9 @@
                       <w:r>
                         <w:rPr/>
                         <w:t xml:space="preserve">Illustration </w:t>
+                      </w:r>
+                      <w:r>
+                        <w:rPr/>
                         <w:drawing>
                           <wp:inline distT="0" distB="0" distL="0" distR="0">
                             <wp:extent cx="4965065" cy="2861945"/>
@@ -2233,7 +2265,7 @@
                                   </pic:nvPicPr>
                                   <pic:blipFill>
                                     <a:blip r:embed="rId2"/>
-                                    <a:srcRect l="5000" t="10033" r="9999" b="0"/>
+                                    <a:srcRect l="4998" t="10025" r="9999" b="0"/>
                                     <a:stretch>
                                       <a:fillRect/>
                                     </a:stretch>
@@ -2278,11 +2310,7 @@
                       </w:r>
                       <w:r>
                         <w:rPr/>
-                        <w:t xml:space="preserve">: Reference particle spin precession frequency in the vertical plane as a function of the average E+B element tilt angle. The average tilt angle is linearly proportional to the net radial magnetic field. Linear dependence is thus in accordance with the T-BMT equation. </w:t>
-                      </w:r>
-                      <w:r>
-                        <w:rPr/>
-                        <w:t>Slope: 5.72</w:t>
+                        <w:t>: Reference particle spin precession frequency in the vertical plane as a function of the average E+B element tilt angle. The average tilt angle is linearly proportional to the net radial magnetic field. Linear dependence is thus in accordance with the T-BMT equation. Slope: 5.72</w:t>
                       </w:r>
                       <w:r>
                         <w:rPr>
@@ -2303,6 +2331,7 @@
                       <w:r>
                         <w:rPr>
                           <w:position w:val="0"/>
+                          <w:sz w:val="24"/>
                           <w:sz w:val="24"/>
                           <w:vertAlign w:val="baseline"/>
                         </w:rPr>
@@ -2332,6 +2361,7 @@
                         <w:rPr>
                           <w:position w:val="0"/>
                           <w:sz w:val="24"/>
+                          <w:sz w:val="24"/>
                           <w:vertAlign w:val="baseline"/>
                         </w:rPr>
                         <w:t>rad/sec.</w:t>
@@ -2364,7 +2394,13 @@
       </w:pPr>
       <w:r>
         <w:rPr>
+          <w:rFonts w:eastAsia="Times New Roman" w:cs="Times New Roman"/>
           <w:i w:val="false"/>
+          <w:iCs/>
+          <w:color w:val="000000"/>
+          <w:sz w:val="22"/>
+          <w:szCs w:val="22"/>
+          <w:lang w:val="en-US" w:eastAsia="en-US" w:bidi="ar-SA"/>
         </w:rPr>
       </w:r>
       <w:r/>
@@ -2386,7 +2422,13 @@
       </w:pPr>
       <w:r>
         <w:rPr>
+          <w:rFonts w:eastAsia="Times New Roman" w:cs="Times New Roman"/>
           <w:i w:val="false"/>
+          <w:iCs/>
+          <w:color w:val="000000"/>
+          <w:sz w:val="22"/>
+          <w:szCs w:val="22"/>
+          <w:lang w:val="en-US" w:eastAsia="en-US" w:bidi="ar-SA"/>
         </w:rPr>
       </w:r>
       <w:r/>
@@ -2408,14 +2450,20 @@
       </w:pPr>
       <w:r>
         <w:rPr>
+          <w:rFonts w:eastAsia="Times New Roman" w:cs="Times New Roman"/>
           <w:i w:val="false"/>
+          <w:iCs/>
+          <w:color w:val="000000"/>
+          <w:sz w:val="22"/>
+          <w:szCs w:val="22"/>
+          <w:lang w:val="en-US" w:eastAsia="en-US" w:bidi="ar-SA"/>
         </w:rPr>
       </w:r>
       <w:r>
         <mc:AlternateContent>
           <mc:Choice Requires="wps">
             <w:drawing>
-              <wp:anchor behindDoc="0" distT="0" distB="0" distL="0" distR="0" simplePos="0" locked="0" layoutInCell="1" allowOverlap="1" relativeHeight="19">
+              <wp:anchor behindDoc="0" distT="0" distB="0" distL="0" distR="0" simplePos="0" locked="0" layoutInCell="1" allowOverlap="1" relativeHeight="3">
                 <wp:simplePos x="0" y="0"/>
                 <wp:positionH relativeFrom="column">
                   <wp:align>center</wp:align>
@@ -2423,7 +2471,7 @@
                 <wp:positionV relativeFrom="paragraph">
                   <wp:align>top</wp:align>
                 </wp:positionV>
-                <wp:extent cx="5054600" cy="3600450"/>
+                <wp:extent cx="5054600" cy="3954145"/>
                 <wp:effectExtent l="0" t="0" r="0" b="0"/>
                 <wp:wrapTopAndBottom/>
                 <wp:docPr id="4" name="Frame2"/>
@@ -2434,7 +2482,7 @@
                       <wps:spPr>
                         <a:xfrm>
                           <a:off x="0" y="0"/>
-                          <a:ext cx="5054600" cy="3600450"/>
+                          <a:ext cx="5054600" cy="3954145"/>
                         </a:xfrm>
                         <a:prstGeom prst="rect"/>
                       </wps:spPr>
@@ -2448,6 +2496,9 @@
                             <w:r>
                               <w:rPr/>
                               <w:t xml:space="preserve">Illustration </w:t>
+                            </w:r>
+                            <w:r>
+                              <w:rPr/>
                               <w:drawing>
                                 <wp:inline distT="0" distB="0" distL="0" distR="0">
                                   <wp:extent cx="4965065" cy="2706370"/>
@@ -2467,7 +2518,7 @@
                                         </pic:nvPicPr>
                                         <pic:blipFill>
                                           <a:blip r:embed="rId3"/>
-                                          <a:srcRect l="5000" t="15048" r="9999" b="0"/>
+                                          <a:srcRect l="4998" t="15048" r="9999" b="0"/>
                                           <a:stretch>
                                             <a:fillRect/>
                                           </a:stretch>
@@ -2512,21 +2563,13 @@
                             </w:r>
                             <w:r>
                               <w:rPr/>
-                              <w:t xml:space="preserve">:  Decoherence in the vertical plane. </w:t>
-                            </w:r>
-                            <w:r>
-                              <w:rPr/>
-                              <w:t>Dashed</w:t>
-                            </w:r>
-                            <w:r>
-                              <w:rPr/>
-                              <w:t xml:space="preserve"> line: frequency of the reference particle. At higher turn numbers this should become a chi-square distribution with the reference frequency being the lowest. This isn't observed here due to the low number of synchrotron oscillations.</w:t>
+                              <w:t>:  Decoherence in the vertical plane. Dashed line: frequency of the reference particle. At higher turn numbers this should become a chi-square distribution with the reference frequency being the lowest. This isn't observed here due to the low number of synchrotron oscillations.</w:t>
                             </w:r>
                           </w:p>
                         </w:txbxContent>
                       </wps:txbx>
-                      <wps:bodyPr anchor="t" lIns="0" tIns="0" rIns="0" bIns="0">
-                        <a:noAutofit/>
+                      <wps:bodyPr anchor="t" lIns="53975" tIns="53975" rIns="53975" bIns="53975">
+                        <a:spAutoFit/>
                       </wps:bodyPr>
                     </wps:wsp>
                   </a:graphicData>
@@ -2536,8 +2579,8 @@
           </mc:Choice>
           <mc:Fallback>
             <w:pict>
-              <v:rect style="position:absolute;width:398pt;height:283.5pt;mso-wrap-distance-left:0pt;mso-wrap-distance-right:0pt;mso-wrap-distance-top:0pt;mso-wrap-distance-bottom:0pt;margin-top:0pt;mso-position-vertical:top;mso-position-vertical-relative:text;margin-left:27.75pt;mso-position-horizontal:center;mso-position-horizontal-relative:text">
-                <v:textbox inset="0in,0in,0in,0in">
+              <v:rect stroked="f" strokeweight="0pt" style="position:absolute;width:398pt;height:311.35pt;mso-wrap-distance-left:0pt;mso-wrap-distance-right:0pt;mso-wrap-distance-top:0pt;mso-wrap-distance-bottom:0pt;margin-top:0pt;mso-position-vertical:top;mso-position-vertical-relative:text;margin-left:27.75pt;mso-position-horizontal:center;mso-position-horizontal-relative:text">
+                <v:textbox inset="0.0590277777777778in,0.0590277777777778in,0.0590277777777778in,0.0590277777777778in">
                   <w:txbxContent>
                     <w:p>
                       <w:pPr>
@@ -2547,6 +2590,9 @@
                       <w:r>
                         <w:rPr/>
                         <w:t xml:space="preserve">Illustration </w:t>
+                      </w:r>
+                      <w:r>
+                        <w:rPr/>
                         <w:drawing>
                           <wp:inline distT="0" distB="0" distL="0" distR="0">
                             <wp:extent cx="4965065" cy="2706370"/>
@@ -2566,7 +2612,7 @@
                                   </pic:nvPicPr>
                                   <pic:blipFill>
                                     <a:blip r:embed="rId3"/>
-                                    <a:srcRect l="5000" t="15048" r="9999" b="0"/>
+                                    <a:srcRect l="4998" t="15048" r="9999" b="0"/>
                                     <a:stretch>
                                       <a:fillRect/>
                                     </a:stretch>
@@ -2611,15 +2657,7 @@
                       </w:r>
                       <w:r>
                         <w:rPr/>
-                        <w:t xml:space="preserve">:  Decoherence in the vertical plane. </w:t>
-                      </w:r>
-                      <w:r>
-                        <w:rPr/>
-                        <w:t>Dashed</w:t>
-                      </w:r>
-                      <w:r>
-                        <w:rPr/>
-                        <w:t xml:space="preserve"> line: frequency of the reference particle. At higher turn numbers this should become a chi-square distribution with the reference frequency being the lowest. This isn't observed here due to the low number of synchrotron oscillations.</w:t>
+                        <w:t>:  Decoherence in the vertical plane. Dashed line: frequency of the reference particle. At higher turn numbers this should become a chi-square distribution with the reference frequency being the lowest. This isn't observed here due to the low number of synchrotron oscillations.</w:t>
                       </w:r>
                     </w:p>
                   </w:txbxContent>
@@ -2658,13 +2696,21 @@
         </w:rPr>
       </w:pPr>
       <w:r>
-        <w:rPr/>
+        <w:rPr>
+          <w:rFonts w:eastAsia="Times New Roman" w:cs="Times New Roman" w:ascii="Times New Roman" w:hAnsi="Times New Roman"/>
+          <w:i/>
+          <w:iCs/>
+          <w:color w:val="00000A"/>
+          <w:sz w:val="22"/>
+          <w:szCs w:val="20"/>
+          <w:lang w:val="en-GB" w:eastAsia="en-GB" w:bidi="ar-SA"/>
+        </w:rPr>
       </w:r>
       <w:r>
         <mc:AlternateContent>
           <mc:Choice Requires="wps">
             <w:drawing>
-              <wp:anchor behindDoc="0" distT="0" distB="0" distL="0" distR="0" simplePos="0" locked="0" layoutInCell="1" allowOverlap="1" relativeHeight="21">
+              <wp:anchor behindDoc="0" distT="0" distB="0" distL="0" distR="0" simplePos="0" locked="0" layoutInCell="1" allowOverlap="1" relativeHeight="4">
                 <wp:simplePos x="0" y="0"/>
                 <wp:positionH relativeFrom="column">
                   <wp:align>center</wp:align>
@@ -2672,7 +2718,7 @@
                 <wp:positionV relativeFrom="paragraph">
                   <wp:align>top</wp:align>
                 </wp:positionV>
-                <wp:extent cx="5102225" cy="3395980"/>
+                <wp:extent cx="5102225" cy="3749675"/>
                 <wp:effectExtent l="0" t="0" r="0" b="0"/>
                 <wp:wrapTopAndBottom/>
                 <wp:docPr id="7" name="Frame3"/>
@@ -2683,7 +2729,7 @@
                       <wps:spPr>
                         <a:xfrm>
                           <a:off x="0" y="0"/>
-                          <a:ext cx="5102225" cy="3395980"/>
+                          <a:ext cx="5102225" cy="3749675"/>
                         </a:xfrm>
                         <a:prstGeom prst="rect"/>
                       </wps:spPr>
@@ -2697,6 +2743,9 @@
                             <w:r>
                               <w:rPr/>
                               <w:t xml:space="preserve">Illustration </w:t>
+                            </w:r>
+                            <w:r>
+                              <w:rPr/>
                               <w:drawing>
                                 <wp:inline distT="0" distB="0" distL="0" distR="0">
                                   <wp:extent cx="4965065" cy="2706370"/>
@@ -2716,7 +2765,7 @@
                                         </pic:nvPicPr>
                                         <pic:blipFill>
                                           <a:blip r:embed="rId4"/>
-                                          <a:srcRect l="5000" t="15048" r="9999" b="0"/>
+                                          <a:srcRect l="4998" t="15048" r="9999" b="0"/>
                                           <a:stretch>
                                             <a:fillRect/>
                                           </a:stretch>
@@ -2761,21 +2810,13 @@
                             </w:r>
                             <w:r>
                               <w:rPr/>
-                              <w:t xml:space="preserve">: Decoherence in the horizontal plane. </w:t>
-                            </w:r>
-                            <w:r>
-                              <w:rPr/>
-                              <w:t>Dashed</w:t>
-                            </w:r>
-                            <w:r>
-                              <w:rPr/>
-                              <w:t xml:space="preserve"> line: reference particle. It can be observed that the frozen spin condition is fulfiled (reference frequency is zero), but decoherence in this plane is four orders of manitude higher.</w:t>
+                              <w:t>: Decoherence in the horizontal plane. Dashed line: reference particle. It can be observed that the frozen spin condition is fulfiled (reference frequency is zero), but decoherence in this plane is four orders of manitude higher.</w:t>
                             </w:r>
                           </w:p>
                         </w:txbxContent>
                       </wps:txbx>
-                      <wps:bodyPr anchor="t" lIns="0" tIns="0" rIns="0" bIns="0">
-                        <a:noAutofit/>
+                      <wps:bodyPr anchor="t" lIns="53975" tIns="53975" rIns="53975" bIns="53975">
+                        <a:spAutoFit/>
                       </wps:bodyPr>
                     </wps:wsp>
                   </a:graphicData>
@@ -2785,8 +2826,8 @@
           </mc:Choice>
           <mc:Fallback>
             <w:pict>
-              <v:rect style="position:absolute;width:401.75pt;height:267.4pt;mso-wrap-distance-left:0pt;mso-wrap-distance-right:0pt;mso-wrap-distance-top:0pt;mso-wrap-distance-bottom:0pt;margin-top:0pt;mso-position-vertical:top;mso-position-vertical-relative:text;margin-left:25.9pt;mso-position-horizontal:center;mso-position-horizontal-relative:text">
-                <v:textbox inset="0in,0in,0in,0in">
+              <v:rect stroked="f" strokeweight="0pt" style="position:absolute;width:401.75pt;height:295.25pt;mso-wrap-distance-left:0pt;mso-wrap-distance-right:0pt;mso-wrap-distance-top:0pt;mso-wrap-distance-bottom:0pt;margin-top:0pt;mso-position-vertical:top;mso-position-vertical-relative:text;margin-left:25.9pt;mso-position-horizontal:center;mso-position-horizontal-relative:text">
+                <v:textbox inset="0.0590277777777778in,0.0590277777777778in,0.0590277777777778in,0.0590277777777778in">
                   <w:txbxContent>
                     <w:p>
                       <w:pPr>
@@ -2796,6 +2837,9 @@
                       <w:r>
                         <w:rPr/>
                         <w:t xml:space="preserve">Illustration </w:t>
+                      </w:r>
+                      <w:r>
+                        <w:rPr/>
                         <w:drawing>
                           <wp:inline distT="0" distB="0" distL="0" distR="0">
                             <wp:extent cx="4965065" cy="2706370"/>
@@ -2815,7 +2859,7 @@
                                   </pic:nvPicPr>
                                   <pic:blipFill>
                                     <a:blip r:embed="rId4"/>
-                                    <a:srcRect l="5000" t="15048" r="9999" b="0"/>
+                                    <a:srcRect l="4998" t="15048" r="9999" b="0"/>
                                     <a:stretch>
                                       <a:fillRect/>
                                     </a:stretch>
@@ -2860,15 +2904,7 @@
                       </w:r>
                       <w:r>
                         <w:rPr/>
-                        <w:t xml:space="preserve">: Decoherence in the horizontal plane. </w:t>
-                      </w:r>
-                      <w:r>
-                        <w:rPr/>
-                        <w:t>Dashed</w:t>
-                      </w:r>
-                      <w:r>
-                        <w:rPr/>
-                        <w:t xml:space="preserve"> line: reference particle. It can be observed that the frozen spin condition is fulfiled (reference frequency is zero), but decoherence in this plane is four orders of manitude higher.</w:t>
+                        <w:t>: Decoherence in the horizontal plane. Dashed line: reference particle. It can be observed that the frozen spin condition is fulfiled (reference frequency is zero), but decoherence in this plane is four orders of manitude higher.</w:t>
                       </w:r>
                     </w:p>
                   </w:txbxContent>
@@ -3052,11 +3088,11 @@
           <w:vertAlign w:val="baseline"/>
           <w:lang w:val="en-US" w:eastAsia="en-US" w:bidi="ar-SA"/>
         </w:rPr>
-        <w:t xml:space="preserve"> sec per cylindrical deflector per initial condition. An FS lattice design we used in simulations contains 20 E+B cylindrical deflectors, out of 397 elements. MSURK89 would </w:t>
-      </w:r>
-      <w:r>
-        <w:rPr>
-          <w:rFonts w:eastAsia="Times New Roman" w:cs="Times New Roman"/>
+        <w:t xml:space="preserve"> sec per cylindrical deflector per initial condition. An FS lattice design we used in simulations contains 20 E+B cylindrical deflectors, out of 397 elements. MSURK89 would thus take 5.88</w:t>
+      </w:r>
+      <w:r>
+        <w:rPr>
+          <w:rFonts w:eastAsia="Times New Roman" w:cs="Times New Roman" w:ascii="DejaVu Sans" w:hAnsi="DejaVu Sans"/>
           <w:iCs/>
           <w:color w:val="000000"/>
           <w:position w:val="0"/>
@@ -3066,7 +3102,7 @@
           <w:vertAlign w:val="baseline"/>
           <w:lang w:val="en-US" w:eastAsia="en-US" w:bidi="ar-SA"/>
         </w:rPr>
-        <w:t>thus</w:t>
+        <w:t>·</w:t>
       </w:r>
       <w:r>
         <w:rPr>
@@ -3080,11 +3116,23 @@
           <w:vertAlign w:val="baseline"/>
           <w:lang w:val="en-US" w:eastAsia="en-US" w:bidi="ar-SA"/>
         </w:rPr>
-        <w:t xml:space="preserve"> take 5.88</w:t>
-      </w:r>
-      <w:r>
-        <w:rPr>
-          <w:rFonts w:eastAsia="Times New Roman" w:cs="Times New Roman" w:ascii="DejaVu Sans" w:hAnsi="DejaVu Sans"/>
+        <w:t>10</w:t>
+      </w:r>
+      <w:r>
+        <w:rPr>
+          <w:rFonts w:eastAsia="Times New Roman" w:cs="Times New Roman"/>
+          <w:iCs/>
+          <w:color w:val="000000"/>
+          <w:sz w:val="22"/>
+          <w:szCs w:val="22"/>
+          <w:vertAlign w:val="superscript"/>
+          <w:lang w:val="en-US" w:eastAsia="en-US" w:bidi="ar-SA"/>
+        </w:rPr>
+        <w:t>-3</w:t>
+      </w:r>
+      <w:r>
+        <w:rPr>
+          <w:rFonts w:eastAsia="Times New Roman" w:cs="Times New Roman"/>
           <w:iCs/>
           <w:color w:val="000000"/>
           <w:position w:val="0"/>
@@ -3094,201 +3142,7 @@
           <w:vertAlign w:val="baseline"/>
           <w:lang w:val="en-US" w:eastAsia="en-US" w:bidi="ar-SA"/>
         </w:rPr>
-        <w:t>·</w:t>
-      </w:r>
-      <w:r>
-        <w:rPr>
-          <w:rFonts w:eastAsia="Times New Roman" w:cs="Times New Roman"/>
-          <w:iCs/>
-          <w:color w:val="000000"/>
-          <w:position w:val="0"/>
-          <w:sz w:val="22"/>
-          <w:sz w:val="22"/>
-          <w:szCs w:val="22"/>
-          <w:vertAlign w:val="baseline"/>
-          <w:lang w:val="en-US" w:eastAsia="en-US" w:bidi="ar-SA"/>
-        </w:rPr>
-        <w:t>10</w:t>
-      </w:r>
-      <w:r>
-        <w:rPr>
-          <w:rFonts w:eastAsia="Times New Roman" w:cs="Times New Roman"/>
-          <w:iCs/>
-          <w:color w:val="000000"/>
-          <w:sz w:val="22"/>
-          <w:szCs w:val="22"/>
-          <w:vertAlign w:val="superscript"/>
-          <w:lang w:val="en-US" w:eastAsia="en-US" w:bidi="ar-SA"/>
-        </w:rPr>
-        <w:t>-3</w:t>
-      </w:r>
-      <w:r>
-        <w:rPr>
-          <w:rFonts w:eastAsia="Times New Roman" w:cs="Times New Roman"/>
-          <w:iCs/>
-          <w:color w:val="000000"/>
-          <w:position w:val="0"/>
-          <w:sz w:val="22"/>
-          <w:sz w:val="22"/>
-          <w:szCs w:val="22"/>
-          <w:vertAlign w:val="baseline"/>
-          <w:lang w:val="en-US" w:eastAsia="en-US" w:bidi="ar-SA"/>
-        </w:rPr>
-        <w:t xml:space="preserve"> sec/turn to track </w:t>
-      </w:r>
-      <w:r>
-        <w:rPr>
-          <w:rFonts w:eastAsia="Times New Roman" w:cs="Times New Roman"/>
-          <w:iCs/>
-          <w:color w:val="000000"/>
-          <w:position w:val="0"/>
-          <w:sz w:val="22"/>
-          <w:sz w:val="22"/>
-          <w:szCs w:val="22"/>
-          <w:vertAlign w:val="baseline"/>
-          <w:lang w:val="en-US" w:eastAsia="en-US" w:bidi="ar-SA"/>
-        </w:rPr>
-        <w:t>one</w:t>
-      </w:r>
-      <w:r>
-        <w:rPr>
-          <w:rFonts w:eastAsia="Times New Roman" w:cs="Times New Roman"/>
-          <w:iCs/>
-          <w:color w:val="000000"/>
-          <w:position w:val="0"/>
-          <w:sz w:val="22"/>
-          <w:sz w:val="22"/>
-          <w:szCs w:val="22"/>
-          <w:vertAlign w:val="baseline"/>
-          <w:lang w:val="en-US" w:eastAsia="en-US" w:bidi="ar-SA"/>
-        </w:rPr>
-        <w:t xml:space="preserve"> particle </w:t>
-      </w:r>
-      <w:r>
-        <w:rPr>
-          <w:rFonts w:eastAsia="Times New Roman" w:cs="Times New Roman"/>
-          <w:iCs/>
-          <w:color w:val="000000"/>
-          <w:position w:val="0"/>
-          <w:sz w:val="22"/>
-          <w:sz w:val="22"/>
-          <w:szCs w:val="22"/>
-          <w:vertAlign w:val="baseline"/>
-          <w:lang w:val="en-US" w:eastAsia="en-US" w:bidi="ar-SA"/>
-        </w:rPr>
-        <w:t>through a single realization of the lattice</w:t>
-      </w:r>
-      <w:r>
-        <w:rPr>
-          <w:rFonts w:eastAsia="Times New Roman" w:cs="Times New Roman"/>
-          <w:iCs/>
-          <w:color w:val="000000"/>
-          <w:position w:val="0"/>
-          <w:sz w:val="22"/>
-          <w:sz w:val="22"/>
-          <w:szCs w:val="22"/>
-          <w:vertAlign w:val="baseline"/>
-          <w:lang w:val="en-US" w:eastAsia="en-US" w:bidi="ar-SA"/>
-        </w:rPr>
-        <w:t xml:space="preserve">, </w:t>
-      </w:r>
-      <w:r>
-        <w:rPr>
-          <w:rFonts w:eastAsia="Times New Roman" w:cs="Times New Roman"/>
-          <w:iCs/>
-          <w:color w:val="000000"/>
-          <w:position w:val="0"/>
-          <w:sz w:val="22"/>
-          <w:sz w:val="22"/>
-          <w:szCs w:val="22"/>
-          <w:vertAlign w:val="baseline"/>
-          <w:lang w:val="en-US" w:eastAsia="en-US" w:bidi="ar-SA"/>
-        </w:rPr>
-        <w:t>20,000 turns would take</w:t>
-      </w:r>
-      <w:r>
-        <w:rPr>
-          <w:rFonts w:eastAsia="Times New Roman" w:cs="Times New Roman"/>
-          <w:iCs/>
-          <w:color w:val="000000"/>
-          <w:position w:val="0"/>
-          <w:sz w:val="22"/>
-          <w:sz w:val="22"/>
-          <w:szCs w:val="22"/>
-          <w:vertAlign w:val="baseline"/>
-          <w:lang w:val="en-US" w:eastAsia="en-US" w:bidi="ar-SA"/>
-        </w:rPr>
-        <w:t xml:space="preserve"> 117.6 </w:t>
-      </w:r>
-      <w:r>
-        <w:rPr>
-          <w:rFonts w:eastAsia="Times New Roman" w:cs="Times New Roman"/>
-          <w:iCs/>
-          <w:color w:val="000000"/>
-          <w:position w:val="0"/>
-          <w:sz w:val="22"/>
-          <w:sz w:val="22"/>
-          <w:szCs w:val="22"/>
-          <w:vertAlign w:val="baseline"/>
-          <w:lang w:val="en-US" w:eastAsia="en-US" w:bidi="ar-SA"/>
-        </w:rPr>
-        <w:t>se</w:t>
-      </w:r>
-      <w:r>
-        <w:rPr>
-          <w:rFonts w:eastAsia="Times New Roman" w:cs="Times New Roman"/>
-          <w:iCs/>
-          <w:color w:val="000000"/>
-          <w:position w:val="0"/>
-          <w:sz w:val="22"/>
-          <w:sz w:val="22"/>
-          <w:szCs w:val="22"/>
-          <w:vertAlign w:val="baseline"/>
-          <w:lang w:val="en-US" w:eastAsia="en-US" w:bidi="ar-SA"/>
-        </w:rPr>
-        <w:t xml:space="preserve">conds, and </w:t>
-      </w:r>
-      <w:r>
-        <w:rPr>
-          <w:rFonts w:eastAsia="Times New Roman" w:cs="Times New Roman"/>
-          <w:iCs/>
-          <w:color w:val="000000"/>
-          <w:position w:val="0"/>
-          <w:sz w:val="22"/>
-          <w:sz w:val="22"/>
-          <w:szCs w:val="22"/>
-          <w:vertAlign w:val="baseline"/>
-          <w:lang w:val="en-US" w:eastAsia="en-US" w:bidi="ar-SA"/>
-        </w:rPr>
-        <w:t>an ensemble of 1,000 particles would further require</w:t>
-      </w:r>
-      <w:r>
-        <w:rPr>
-          <w:rFonts w:eastAsia="Times New Roman" w:cs="Times New Roman"/>
-          <w:iCs/>
-          <w:color w:val="000000"/>
-          <w:position w:val="0"/>
-          <w:sz w:val="22"/>
-          <w:sz w:val="22"/>
-          <w:szCs w:val="22"/>
-          <w:vertAlign w:val="baseline"/>
-          <w:lang w:val="en-US" w:eastAsia="en-US" w:bidi="ar-SA"/>
-        </w:rPr>
-        <w:t xml:space="preserve"> 32.7 hours </w:t>
-      </w:r>
-      <w:r>
-        <w:rPr>
-          <w:rFonts w:eastAsia="Times New Roman" w:cs="Times New Roman"/>
-          <w:iCs/>
-          <w:color w:val="000000"/>
-          <w:position w:val="0"/>
-          <w:sz w:val="22"/>
-          <w:sz w:val="22"/>
-          <w:szCs w:val="22"/>
-          <w:vertAlign w:val="baseline"/>
-          <w:lang w:val="en-US" w:eastAsia="en-US" w:bidi="ar-SA"/>
-        </w:rPr>
-        <w:t xml:space="preserve">of run time. In order to give certainty bounds on the MDM precession frequency, one has to repeat this experiment a reasonable number of times. Unless the code is massively vectorized, using technologies like OpenCL, the use of an integrator for this type of analysis is not a tenable option; use of mapping methods, like COSY INFINITY [4] should be preferred. </w:t>
+        <w:t xml:space="preserve"> sec/turn to track one particle through a single realization of the lattice, 20,000 turns would take 117.6 seconds, and an ensemble of 1,000 particles would further require 32.7 hours of run time. In order to give certainty bounds on the MDM precession frequency, one has to repeat this experiment a reasonable number of times. Unless the code is massively vectorized, using technologies like OpenCL, the use of an integrator for this type of analysis is not a tenable option; use of mapping methods, like COSY INFINITY [4] should be preferred. </w:t>
       </w:r>
       <w:r/>
     </w:p>
@@ -3490,29 +3344,7 @@
           <w:szCs w:val="22"/>
           <w:lang w:eastAsia="en-US"/>
         </w:rPr>
-        <w:t>Fermilab thesis, pp 15</w:t>
-      </w:r>
-      <w:r>
-        <w:rPr>
-          <w:i w:val="false"/>
-          <w:iCs w:val="false"/>
-          <w:color w:val="000000"/>
-          <w:sz w:val="22"/>
-          <w:szCs w:val="22"/>
-          <w:lang w:eastAsia="en-US"/>
-        </w:rPr>
-        <w:t>6</w:t>
-      </w:r>
-      <w:r>
-        <w:rPr>
-          <w:i w:val="false"/>
-          <w:iCs w:val="false"/>
-          <w:color w:val="000000"/>
-          <w:sz w:val="22"/>
-          <w:szCs w:val="22"/>
-          <w:lang w:eastAsia="en-US"/>
-        </w:rPr>
-        <w:t>—165.</w:t>
+        <w:t>Fermilab thesis, pp 156—165.</w:t>
       </w:r>
       <w:r/>
     </w:p>
@@ -4521,6 +4353,24 @@
   </w:style>
   <w:style w:type="character" w:styleId="ListLabel8">
     <w:name w:val="ListLabel 8"/>
+    <w:rPr>
+      <w:rFonts w:cs="OpenSymbol"/>
+    </w:rPr>
+  </w:style>
+  <w:style w:type="character" w:styleId="ListLabel9">
+    <w:name w:val="ListLabel 9"/>
+    <w:rPr>
+      <w:i/>
+    </w:rPr>
+  </w:style>
+  <w:style w:type="character" w:styleId="ListLabel10">
+    <w:name w:val="ListLabel 10"/>
+    <w:rPr>
+      <w:rFonts w:cs="Symbol"/>
+    </w:rPr>
+  </w:style>
+  <w:style w:type="character" w:styleId="ListLabel11">
+    <w:name w:val="ListLabel 11"/>
     <w:rPr>
       <w:rFonts w:cs="OpenSymbol"/>
     </w:rPr>

</xml_diff>

<commit_message>
After checking with Eremey
</commit_message>
<xml_diff>
--- a/Reports/LaPlas18/Spin-orbital_dynamics_Aksentev.docx
+++ b/Reports/LaPlas18/Spin-orbital_dynamics_Aksentev.docx
@@ -173,7 +173,15 @@
       </w:pPr>
       <w:r>
         <w:rPr/>
-        <w:t xml:space="preserve">There exist two design approaches to the problem of measuring the deuteron Electric Dipole Moment (dEDM) inside a storage ring: the Frozen Spin (FS) lattice, and the Quasi-Frozen Spin (QFS) lattice. </w:t>
+        <w:t>There exist two design approaches to the problem of measuri</w:t>
+      </w:r>
+      <w:r>
+        <w:rPr/>
+        <w:t>спас</w:t>
+      </w:r>
+      <w:r>
+        <w:rPr/>
+        <w:t xml:space="preserve">ng the deuteron Electric Dipole Moment (dEDM) inside a storage ring: the Frozen Spin (FS) lattice, and the Quasi-Frozen Spin (QFS) lattice. </w:t>
       </w:r>
       <w:r/>
     </w:p>
@@ -2004,38 +2012,6 @@
     <w:p>
       <w:pPr>
         <w:pStyle w:val="Bodytext"/>
-        <w:numPr>
-          <w:ilvl w:val="0"/>
-          <w:numId w:val="0"/>
-        </w:numPr>
-        <w:rPr>
-          <w:sz w:val="22"/>
-          <w:i w:val="false"/>
-          <w:sz w:val="22"/>
-          <w:i w:val="false"/>
-          <w:szCs w:val="22"/>
-          <w:iCs/>
-          <w:rFonts w:ascii="Times" w:hAnsi="Times" w:eastAsia="Times New Roman" w:cs="Times New Roman"/>
-          <w:color w:val="000000"/>
-          <w:lang w:val="en-US" w:eastAsia="en-US" w:bidi="ar-SA"/>
-        </w:rPr>
-      </w:pPr>
-      <w:r>
-        <w:rPr>
-          <w:rFonts w:eastAsia="Times New Roman" w:cs="Times New Roman"/>
-          <w:i w:val="false"/>
-          <w:iCs/>
-          <w:color w:val="000000"/>
-          <w:sz w:val="22"/>
-          <w:szCs w:val="22"/>
-          <w:lang w:val="en-US" w:eastAsia="en-US" w:bidi="ar-SA"/>
-        </w:rPr>
-      </w:r>
-      <w:r/>
-    </w:p>
-    <w:p>
-      <w:pPr>
-        <w:pStyle w:val="Bodytext"/>
         <w:rPr>
           <w:sz w:val="22"/>
           <w:sz w:val="22"/>
@@ -2068,7 +2044,7 @@
                 <wp:positionV relativeFrom="paragraph">
                   <wp:align>top</wp:align>
                 </wp:positionV>
-                <wp:extent cx="5367655" cy="4109720"/>
+                <wp:extent cx="5294630" cy="3848100"/>
                 <wp:effectExtent l="0" t="0" r="0" b="0"/>
                 <wp:wrapTopAndBottom/>
                 <wp:docPr id="1" name="Frame1"/>
@@ -2079,7 +2055,7 @@
                       <wps:spPr>
                         <a:xfrm>
                           <a:off x="0" y="0"/>
-                          <a:ext cx="5367655" cy="4109720"/>
+                          <a:ext cx="5294630" cy="3848100"/>
                         </a:xfrm>
                         <a:prstGeom prst="rect"/>
                       </wps:spPr>
@@ -2098,7 +2074,7 @@
                               <w:rPr/>
                               <w:drawing>
                                 <wp:inline distT="0" distB="0" distL="0" distR="0">
-                                  <wp:extent cx="4965065" cy="2861945"/>
+                                  <wp:extent cx="4582795" cy="2641600"/>
                                   <wp:effectExtent l="0" t="0" r="0" b="0"/>
                                   <wp:docPr id="2" name="Picture" descr=""/>
                                   <wp:cNvGraphicFramePr>
@@ -2123,7 +2099,7 @@
                                         <pic:spPr bwMode="auto">
                                           <a:xfrm>
                                             <a:off x="0" y="0"/>
-                                            <a:ext cx="4965065" cy="2861945"/>
+                                            <a:ext cx="4582795" cy="2641600"/>
                                           </a:xfrm>
                                           <a:prstGeom prst="rect">
                                             <a:avLst/>
@@ -2230,7 +2206,7 @@
           </mc:Choice>
           <mc:Fallback>
             <w:pict>
-              <v:rect stroked="f" strokeweight="0pt" style="position:absolute;width:422.65pt;height:323.6pt;mso-wrap-distance-left:0pt;mso-wrap-distance-right:0pt;mso-wrap-distance-top:0pt;mso-wrap-distance-bottom:0pt;margin-top:0pt;mso-position-vertical:top;mso-position-vertical-relative:text;margin-left:15.45pt;mso-position-horizontal:center;mso-position-horizontal-relative:text">
+              <v:rect stroked="f" strokeweight="0pt" style="position:absolute;width:416.9pt;height:303pt;mso-wrap-distance-left:0pt;mso-wrap-distance-right:0pt;mso-wrap-distance-top:0pt;mso-wrap-distance-bottom:0pt;margin-top:0pt;mso-position-vertical:top;mso-position-vertical-relative:text;margin-left:18.3pt;mso-position-horizontal:center;mso-position-horizontal-relative:text">
                 <v:textbox inset="0.0590277777777778in,0.0590277777777778in,0.0590277777777778in,0.0590277777777778in">
                   <w:txbxContent>
                     <w:p>
@@ -2246,7 +2222,7 @@
                         <w:rPr/>
                         <w:drawing>
                           <wp:inline distT="0" distB="0" distL="0" distR="0">
-                            <wp:extent cx="4965065" cy="2861945"/>
+                            <wp:extent cx="4582795" cy="2641600"/>
                             <wp:effectExtent l="0" t="0" r="0" b="0"/>
                             <wp:docPr id="3" name="Picture" descr=""/>
                             <wp:cNvGraphicFramePr>
@@ -2271,7 +2247,7 @@
                                   <pic:spPr bwMode="auto">
                                     <a:xfrm>
                                       <a:off x="0" y="0"/>
-                                      <a:ext cx="4965065" cy="2861945"/>
+                                      <a:ext cx="4582795" cy="2641600"/>
                                     </a:xfrm>
                                     <a:prstGeom prst="rect">
                                       <a:avLst/>
@@ -2429,34 +2405,6 @@
           <w:lang w:val="en-US" w:eastAsia="en-US" w:bidi="ar-SA"/>
         </w:rPr>
       </w:r>
-      <w:r/>
-    </w:p>
-    <w:p>
-      <w:pPr>
-        <w:pStyle w:val="Bodytext"/>
-        <w:rPr>
-          <w:sz w:val="22"/>
-          <w:i w:val="false"/>
-          <w:sz w:val="22"/>
-          <w:i w:val="false"/>
-          <w:szCs w:val="22"/>
-          <w:iCs/>
-          <w:rFonts w:ascii="Times" w:hAnsi="Times" w:eastAsia="Times New Roman" w:cs="Times New Roman"/>
-          <w:color w:val="000000"/>
-          <w:lang w:val="en-US" w:eastAsia="en-US" w:bidi="ar-SA"/>
-        </w:rPr>
-      </w:pPr>
-      <w:r>
-        <w:rPr>
-          <w:rFonts w:eastAsia="Times New Roman" w:cs="Times New Roman"/>
-          <w:i w:val="false"/>
-          <w:iCs/>
-          <w:color w:val="000000"/>
-          <w:sz w:val="22"/>
-          <w:szCs w:val="22"/>
-          <w:lang w:val="en-US" w:eastAsia="en-US" w:bidi="ar-SA"/>
-        </w:rPr>
-      </w:r>
       <w:r>
         <mc:AlternateContent>
           <mc:Choice Requires="wps">
@@ -2469,7 +2417,7 @@
                 <wp:positionV relativeFrom="paragraph">
                   <wp:align>top</wp:align>
                 </wp:positionV>
-                <wp:extent cx="5054600" cy="3954145"/>
+                <wp:extent cx="5292090" cy="3430905"/>
                 <wp:effectExtent l="0" t="0" r="0" b="0"/>
                 <wp:wrapTopAndBottom/>
                 <wp:docPr id="4" name="Frame2"/>
@@ -2480,7 +2428,7 @@
                       <wps:spPr>
                         <a:xfrm>
                           <a:off x="0" y="0"/>
-                          <a:ext cx="5054600" cy="3954145"/>
+                          <a:ext cx="5292090" cy="3430905"/>
                         </a:xfrm>
                         <a:prstGeom prst="rect"/>
                       </wps:spPr>
@@ -2499,7 +2447,7 @@
                               <w:rPr/>
                               <w:drawing>
                                 <wp:inline distT="0" distB="0" distL="0" distR="0">
-                                  <wp:extent cx="4965065" cy="2706370"/>
+                                  <wp:extent cx="4347210" cy="2142490"/>
                                   <wp:effectExtent l="0" t="0" r="0" b="0"/>
                                   <wp:docPr id="5" name="Picture" descr=""/>
                                   <wp:cNvGraphicFramePr>
@@ -2524,7 +2472,7 @@
                                         <pic:spPr bwMode="auto">
                                           <a:xfrm>
                                             <a:off x="0" y="0"/>
-                                            <a:ext cx="4965065" cy="2706370"/>
+                                            <a:ext cx="4347210" cy="2142490"/>
                                           </a:xfrm>
                                           <a:prstGeom prst="rect">
                                             <a:avLst/>
@@ -2577,7 +2525,7 @@
           </mc:Choice>
           <mc:Fallback>
             <w:pict>
-              <v:rect stroked="f" strokeweight="0pt" style="position:absolute;width:398pt;height:311.35pt;mso-wrap-distance-left:0pt;mso-wrap-distance-right:0pt;mso-wrap-distance-top:0pt;mso-wrap-distance-bottom:0pt;margin-top:0pt;mso-position-vertical:top;mso-position-vertical-relative:text;margin-left:27.75pt;mso-position-horizontal:center;mso-position-horizontal-relative:text">
+              <v:rect stroked="f" strokeweight="0pt" style="position:absolute;width:416.7pt;height:270.15pt;mso-wrap-distance-left:0pt;mso-wrap-distance-right:0pt;mso-wrap-distance-top:0pt;mso-wrap-distance-bottom:0pt;margin-top:0pt;mso-position-vertical:top;mso-position-vertical-relative:text;margin-left:18.4pt;mso-position-horizontal:center;mso-position-horizontal-relative:text">
                 <v:textbox inset="0.0590277777777778in,0.0590277777777778in,0.0590277777777778in,0.0590277777777778in">
                   <w:txbxContent>
                     <w:p>
@@ -2593,7 +2541,7 @@
                         <w:rPr/>
                         <w:drawing>
                           <wp:inline distT="0" distB="0" distL="0" distR="0">
-                            <wp:extent cx="4965065" cy="2706370"/>
+                            <wp:extent cx="4347210" cy="2142490"/>
                             <wp:effectExtent l="0" t="0" r="0" b="0"/>
                             <wp:docPr id="6" name="Picture" descr=""/>
                             <wp:cNvGraphicFramePr>
@@ -2618,7 +2566,7 @@
                                   <pic:spPr bwMode="auto">
                                     <a:xfrm>
                                       <a:off x="0" y="0"/>
-                                      <a:ext cx="4965065" cy="2706370"/>
+                                      <a:ext cx="4347210" cy="2142490"/>
                                     </a:xfrm>
                                     <a:prstGeom prst="rect">
                                       <a:avLst/>
@@ -2716,7 +2664,7 @@
                 <wp:positionV relativeFrom="paragraph">
                   <wp:align>top</wp:align>
                 </wp:positionV>
-                <wp:extent cx="5102225" cy="3749675"/>
+                <wp:extent cx="5450205" cy="4095115"/>
                 <wp:effectExtent l="0" t="0" r="0" b="0"/>
                 <wp:wrapTopAndBottom/>
                 <wp:docPr id="7" name="Frame3"/>
@@ -2727,7 +2675,7 @@
                       <wps:spPr>
                         <a:xfrm>
                           <a:off x="0" y="0"/>
-                          <a:ext cx="5102225" cy="3749675"/>
+                          <a:ext cx="5450205" cy="4095115"/>
                         </a:xfrm>
                         <a:prstGeom prst="rect"/>
                       </wps:spPr>
@@ -2746,7 +2694,7 @@
                               <w:rPr/>
                               <w:drawing>
                                 <wp:inline distT="0" distB="0" distL="0" distR="0">
-                                  <wp:extent cx="4965065" cy="2706370"/>
+                                  <wp:extent cx="4682490" cy="2677795"/>
                                   <wp:effectExtent l="0" t="0" r="0" b="0"/>
                                   <wp:docPr id="8" name="Picture" descr=""/>
                                   <wp:cNvGraphicFramePr>
@@ -2771,7 +2719,7 @@
                                         <pic:spPr bwMode="auto">
                                           <a:xfrm>
                                             <a:off x="0" y="0"/>
-                                            <a:ext cx="4965065" cy="2706370"/>
+                                            <a:ext cx="4682490" cy="2677795"/>
                                           </a:xfrm>
                                           <a:prstGeom prst="rect">
                                             <a:avLst/>
@@ -2824,7 +2772,7 @@
           </mc:Choice>
           <mc:Fallback>
             <w:pict>
-              <v:rect stroked="f" strokeweight="0pt" style="position:absolute;width:401.75pt;height:295.25pt;mso-wrap-distance-left:0pt;mso-wrap-distance-right:0pt;mso-wrap-distance-top:0pt;mso-wrap-distance-bottom:0pt;margin-top:0pt;mso-position-vertical:top;mso-position-vertical-relative:text;margin-left:25.9pt;mso-position-horizontal:center;mso-position-horizontal-relative:text">
+              <v:rect stroked="f" strokeweight="0pt" style="position:absolute;width:429.15pt;height:322.45pt;mso-wrap-distance-left:0pt;mso-wrap-distance-right:0pt;mso-wrap-distance-top:0pt;mso-wrap-distance-bottom:0pt;margin-top:0pt;mso-position-vertical:top;mso-position-vertical-relative:text;margin-left:12.2pt;mso-position-horizontal:center;mso-position-horizontal-relative:text">
                 <v:textbox inset="0.0590277777777778in,0.0590277777777778in,0.0590277777777778in,0.0590277777777778in">
                   <w:txbxContent>
                     <w:p>
@@ -2840,7 +2788,7 @@
                         <w:rPr/>
                         <w:drawing>
                           <wp:inline distT="0" distB="0" distL="0" distR="0">
-                            <wp:extent cx="4965065" cy="2706370"/>
+                            <wp:extent cx="4682490" cy="2677795"/>
                             <wp:effectExtent l="0" t="0" r="0" b="0"/>
                             <wp:docPr id="9" name="Picture" descr=""/>
                             <wp:cNvGraphicFramePr>
@@ -2865,7 +2813,7 @@
                                   <pic:spPr bwMode="auto">
                                     <a:xfrm>
                                       <a:off x="0" y="0"/>
-                                      <a:ext cx="4965065" cy="2706370"/>
+                                      <a:ext cx="4682490" cy="2677795"/>
                                     </a:xfrm>
                                     <a:prstGeom prst="rect">
                                       <a:avLst/>
@@ -2961,15 +2909,7 @@
       </w:pPr>
       <w:r>
         <w:rPr/>
-        <w:t xml:space="preserve">As was observed at the end of section 2, the linear decoherence terms vanish as a result of synchrotron oscillations. This averaging out, however, requires a significant number of synchrotron oscillations to have occurred. As the ratio of synchrotron to revolution frequencies is significantly less than </w:t>
-      </w:r>
-      <w:r>
-        <w:rPr/>
-        <w:t>unity</w:t>
-      </w:r>
-      <w:r>
-        <w:rPr/>
-        <w:t xml:space="preserve">, any reasonable simulation must track the initial particle ensemble for thousands of revolutions in the accelerator. This poses a significant problem in terms of run time, not only to any interpreted code, but also to any code using a conventional Runge-Kutta integrator in general. </w:t>
+        <w:t xml:space="preserve">As was observed at the end of section 2, the linear decoherence terms vanish as a result of synchrotron oscillations. This averaging out, however, requires a significant number of synchrotron oscillations to have occurred. As the ratio of synchrotron to revolution frequencies is significantly less than unity, any reasonable simulation must track the initial particle ensemble for thousands of revolutions in the accelerator. This poses a significant problem in terms of run time, not only to any interpreted code, but also to any code using a conventional Runge-Kutta integrator in general. </w:t>
       </w:r>
       <w:r/>
     </w:p>
@@ -3026,7 +2966,31 @@
           <w:vertAlign w:val="superscript"/>
           <w:lang w:val="en-US" w:eastAsia="en-US" w:bidi="ar-SA"/>
         </w:rPr>
-        <w:t xml:space="preserve">-5 </w:t>
+        <w:t>-</w:t>
+      </w:r>
+      <w:r>
+        <w:rPr>
+          <w:rFonts w:eastAsia="Times New Roman" w:cs="Times New Roman"/>
+          <w:iCs/>
+          <w:color w:val="000000"/>
+          <w:sz w:val="22"/>
+          <w:szCs w:val="22"/>
+          <w:vertAlign w:val="superscript"/>
+          <w:lang w:val="en-US" w:eastAsia="en-US" w:bidi="ar-SA"/>
+        </w:rPr>
+        <w:t>4</w:t>
+      </w:r>
+      <w:r>
+        <w:rPr>
+          <w:rFonts w:eastAsia="Times New Roman" w:cs="Times New Roman"/>
+          <w:iCs/>
+          <w:color w:val="000000"/>
+          <w:sz w:val="22"/>
+          <w:szCs w:val="22"/>
+          <w:vertAlign w:val="superscript"/>
+          <w:lang w:val="en-US" w:eastAsia="en-US" w:bidi="ar-SA"/>
+        </w:rPr>
+        <w:t xml:space="preserve"> </w:t>
       </w:r>
       <w:r>
         <w:rPr>
@@ -3040,7 +3004,7 @@
           <w:vertAlign w:val="baseline"/>
           <w:lang w:val="en-US" w:eastAsia="en-US" w:bidi="ar-SA"/>
         </w:rPr>
-        <w:t>sec per homogenous dipole field per initial condition (the code is not vectorized), and 6.25</w:t>
+        <w:t>sec per homogenous dipole field, and 6.25</w:t>
       </w:r>
       <w:r>
         <w:rPr>
@@ -3080,7 +3044,19 @@
           <w:vertAlign w:val="superscript"/>
           <w:lang w:val="en-US" w:eastAsia="en-US" w:bidi="ar-SA"/>
         </w:rPr>
-        <w:t>-5</w:t>
+        <w:t>-</w:t>
+      </w:r>
+      <w:r>
+        <w:rPr>
+          <w:rFonts w:eastAsia="Times New Roman" w:cs="Times New Roman"/>
+          <w:iCs/>
+          <w:color w:val="000000"/>
+          <w:sz w:val="22"/>
+          <w:szCs w:val="22"/>
+          <w:vertAlign w:val="superscript"/>
+          <w:lang w:val="en-US" w:eastAsia="en-US" w:bidi="ar-SA"/>
+        </w:rPr>
+        <w:t>4</w:t>
       </w:r>
       <w:r>
         <w:rPr>
@@ -3094,11 +3070,11 @@
           <w:vertAlign w:val="baseline"/>
           <w:lang w:val="en-US" w:eastAsia="en-US" w:bidi="ar-SA"/>
         </w:rPr>
-        <w:t xml:space="preserve"> sec per cylindrical deflector per initial condition. An FS lattice design we used in simulations contains 20 E+B cylindrical deflectors, out of 397 elements. MSURK89 would thus take 5.88</w:t>
-      </w:r>
-      <w:r>
-        <w:rPr>
-          <w:rFonts w:eastAsia="Times New Roman" w:cs="Times New Roman" w:ascii="DejaVu Sans" w:hAnsi="DejaVu Sans"/>
+        <w:t xml:space="preserve"> sec per </w:t>
+      </w:r>
+      <w:r>
+        <w:rPr>
+          <w:rFonts w:eastAsia="Times New Roman" w:cs="Times New Roman"/>
           <w:iCs/>
           <w:color w:val="000000"/>
           <w:position w:val="0"/>
@@ -3108,7 +3084,7 @@
           <w:vertAlign w:val="baseline"/>
           <w:lang w:val="en-US" w:eastAsia="en-US" w:bidi="ar-SA"/>
         </w:rPr>
-        <w:t>·</w:t>
+        <w:t>spherical</w:t>
       </w:r>
       <w:r>
         <w:rPr>
@@ -3122,6 +3098,62 @@
           <w:vertAlign w:val="baseline"/>
           <w:lang w:val="en-US" w:eastAsia="en-US" w:bidi="ar-SA"/>
         </w:rPr>
+        <w:t xml:space="preserve"> deflector </w:t>
+      </w:r>
+      <w:r>
+        <w:rPr>
+          <w:rFonts w:eastAsia="Times New Roman" w:cs="Times New Roman"/>
+          <w:iCs/>
+          <w:color w:val="000000"/>
+          <w:position w:val="0"/>
+          <w:sz w:val="22"/>
+          <w:sz w:val="22"/>
+          <w:szCs w:val="22"/>
+          <w:vertAlign w:val="baseline"/>
+          <w:lang w:val="en-US" w:eastAsia="en-US" w:bidi="ar-SA"/>
+        </w:rPr>
+        <w:t>(tracking was performed for 10 initial conditions simultaneously)</w:t>
+      </w:r>
+      <w:r>
+        <w:rPr>
+          <w:rFonts w:eastAsia="Times New Roman" w:cs="Times New Roman"/>
+          <w:iCs/>
+          <w:color w:val="000000"/>
+          <w:position w:val="0"/>
+          <w:sz w:val="22"/>
+          <w:sz w:val="22"/>
+          <w:szCs w:val="22"/>
+          <w:vertAlign w:val="baseline"/>
+          <w:lang w:val="en-US" w:eastAsia="en-US" w:bidi="ar-SA"/>
+        </w:rPr>
+        <w:t>. An FS lattice design we used in simulations contains 20 E+B cylindrical deflectors, out of 397 elements. MSURK89 would thus take 5.88</w:t>
+      </w:r>
+      <w:r>
+        <w:rPr>
+          <w:rFonts w:eastAsia="Times New Roman" w:cs="Times New Roman" w:ascii="DejaVu Sans" w:hAnsi="DejaVu Sans"/>
+          <w:iCs/>
+          <w:color w:val="000000"/>
+          <w:position w:val="0"/>
+          <w:sz w:val="22"/>
+          <w:sz w:val="22"/>
+          <w:szCs w:val="22"/>
+          <w:vertAlign w:val="baseline"/>
+          <w:lang w:val="en-US" w:eastAsia="en-US" w:bidi="ar-SA"/>
+        </w:rPr>
+        <w:t>·</w:t>
+      </w:r>
+      <w:r>
+        <w:rPr>
+          <w:rFonts w:eastAsia="Times New Roman" w:cs="Times New Roman"/>
+          <w:iCs/>
+          <w:color w:val="000000"/>
+          <w:position w:val="0"/>
+          <w:sz w:val="22"/>
+          <w:sz w:val="22"/>
+          <w:szCs w:val="22"/>
+          <w:vertAlign w:val="baseline"/>
+          <w:lang w:val="en-US" w:eastAsia="en-US" w:bidi="ar-SA"/>
+        </w:rPr>
         <w:t>10</w:t>
       </w:r>
       <w:r>
@@ -3134,7 +3166,19 @@
           <w:vertAlign w:val="superscript"/>
           <w:lang w:val="en-US" w:eastAsia="en-US" w:bidi="ar-SA"/>
         </w:rPr>
-        <w:t>-3</w:t>
+        <w:t>-</w:t>
+      </w:r>
+      <w:r>
+        <w:rPr>
+          <w:rFonts w:eastAsia="Times New Roman" w:cs="Times New Roman"/>
+          <w:iCs/>
+          <w:color w:val="000000"/>
+          <w:sz w:val="22"/>
+          <w:szCs w:val="22"/>
+          <w:vertAlign w:val="superscript"/>
+          <w:lang w:val="en-US" w:eastAsia="en-US" w:bidi="ar-SA"/>
+        </w:rPr>
+        <w:t>2</w:t>
       </w:r>
       <w:r>
         <w:rPr>
@@ -3148,7 +3192,175 @@
           <w:vertAlign w:val="baseline"/>
           <w:lang w:val="en-US" w:eastAsia="en-US" w:bidi="ar-SA"/>
         </w:rPr>
-        <w:t xml:space="preserve"> sec/turn to track one particle through a single realization of the lattice, 20,000 turns would take 117.6 seconds, and an ensemble of 1,000 particles would further require 32.7 hours of run time. In order to give certainty bounds on the MDM precession frequency, one has to repeat this experiment a reasonable number of times. Unless the code is massively vectorized, using technologies like OpenCL, the use of an integrator for this type of analysis is not a tenable option; use of mapping methods, like COSY INFINITY [4] should be preferred. </w:t>
+        <w:t xml:space="preserve"> sec/turn to track </w:t>
+      </w:r>
+      <w:r>
+        <w:rPr>
+          <w:rFonts w:eastAsia="Times New Roman" w:cs="Times New Roman"/>
+          <w:iCs/>
+          <w:color w:val="000000"/>
+          <w:position w:val="0"/>
+          <w:sz w:val="22"/>
+          <w:sz w:val="22"/>
+          <w:szCs w:val="22"/>
+          <w:vertAlign w:val="baseline"/>
+          <w:lang w:val="en-US" w:eastAsia="en-US" w:bidi="ar-SA"/>
+        </w:rPr>
+        <w:t>ten</w:t>
+      </w:r>
+      <w:r>
+        <w:rPr>
+          <w:rFonts w:eastAsia="Times New Roman" w:cs="Times New Roman"/>
+          <w:iCs/>
+          <w:color w:val="000000"/>
+          <w:position w:val="0"/>
+          <w:sz w:val="22"/>
+          <w:sz w:val="22"/>
+          <w:szCs w:val="22"/>
+          <w:vertAlign w:val="baseline"/>
+          <w:lang w:val="en-US" w:eastAsia="en-US" w:bidi="ar-SA"/>
+        </w:rPr>
+        <w:t xml:space="preserve"> particle</w:t>
+      </w:r>
+      <w:r>
+        <w:rPr>
+          <w:rFonts w:eastAsia="Times New Roman" w:cs="Times New Roman"/>
+          <w:iCs/>
+          <w:color w:val="000000"/>
+          <w:position w:val="0"/>
+          <w:sz w:val="22"/>
+          <w:sz w:val="22"/>
+          <w:szCs w:val="22"/>
+          <w:vertAlign w:val="baseline"/>
+          <w:lang w:val="en-US" w:eastAsia="en-US" w:bidi="ar-SA"/>
+        </w:rPr>
+        <w:t>s</w:t>
+      </w:r>
+      <w:r>
+        <w:rPr>
+          <w:rFonts w:eastAsia="Times New Roman" w:cs="Times New Roman"/>
+          <w:iCs/>
+          <w:color w:val="000000"/>
+          <w:position w:val="0"/>
+          <w:sz w:val="22"/>
+          <w:sz w:val="22"/>
+          <w:szCs w:val="22"/>
+          <w:vertAlign w:val="baseline"/>
+          <w:lang w:val="en-US" w:eastAsia="en-US" w:bidi="ar-SA"/>
+        </w:rPr>
+        <w:t xml:space="preserve"> through a single realization of the lattice, 20,000 turns would take 1176 seconds, and an ensemble of 1,000 particles would further require </w:t>
+      </w:r>
+      <w:r>
+        <w:rPr>
+          <w:rFonts w:eastAsia="Times New Roman" w:cs="Times New Roman"/>
+          <w:iCs/>
+          <w:color w:val="000000"/>
+          <w:position w:val="0"/>
+          <w:sz w:val="22"/>
+          <w:sz w:val="22"/>
+          <w:szCs w:val="22"/>
+          <w:vertAlign w:val="baseline"/>
+          <w:lang w:val="en-US" w:eastAsia="en-US" w:bidi="ar-SA"/>
+        </w:rPr>
+        <w:t>20</w:t>
+      </w:r>
+      <w:r>
+        <w:rPr>
+          <w:rFonts w:eastAsia="Times New Roman" w:cs="Times New Roman"/>
+          <w:iCs/>
+          <w:color w:val="000000"/>
+          <w:position w:val="0"/>
+          <w:sz w:val="22"/>
+          <w:sz w:val="22"/>
+          <w:szCs w:val="22"/>
+          <w:vertAlign w:val="baseline"/>
+          <w:lang w:val="en-US" w:eastAsia="en-US" w:bidi="ar-SA"/>
+        </w:rPr>
+        <w:t>.</w:t>
+      </w:r>
+      <w:r>
+        <w:rPr>
+          <w:rFonts w:eastAsia="Times New Roman" w:cs="Times New Roman"/>
+          <w:iCs/>
+          <w:color w:val="000000"/>
+          <w:position w:val="0"/>
+          <w:sz w:val="22"/>
+          <w:sz w:val="22"/>
+          <w:szCs w:val="22"/>
+          <w:vertAlign w:val="baseline"/>
+          <w:lang w:val="en-US" w:eastAsia="en-US" w:bidi="ar-SA"/>
+        </w:rPr>
+        <w:t>4</w:t>
+      </w:r>
+      <w:r>
+        <w:rPr>
+          <w:rFonts w:eastAsia="Times New Roman" w:cs="Times New Roman"/>
+          <w:iCs/>
+          <w:color w:val="000000"/>
+          <w:position w:val="0"/>
+          <w:sz w:val="22"/>
+          <w:sz w:val="22"/>
+          <w:szCs w:val="22"/>
+          <w:vertAlign w:val="baseline"/>
+          <w:lang w:val="en-US" w:eastAsia="en-US" w:bidi="ar-SA"/>
+        </w:rPr>
+        <w:t xml:space="preserve"> hours of run time </w:t>
+      </w:r>
+      <w:r>
+        <w:rPr>
+          <w:rFonts w:eastAsia="Times New Roman" w:cs="Times New Roman"/>
+          <w:iCs/>
+          <w:color w:val="000000"/>
+          <w:position w:val="0"/>
+          <w:sz w:val="22"/>
+          <w:sz w:val="22"/>
+          <w:szCs w:val="22"/>
+          <w:vertAlign w:val="baseline"/>
+          <w:lang w:val="en-US" w:eastAsia="en-US" w:bidi="ar-SA"/>
+        </w:rPr>
+        <w:t>on a 16-core machine</w:t>
+      </w:r>
+      <w:r>
+        <w:rPr>
+          <w:rFonts w:eastAsia="Times New Roman" w:cs="Times New Roman"/>
+          <w:iCs/>
+          <w:color w:val="000000"/>
+          <w:position w:val="0"/>
+          <w:sz w:val="22"/>
+          <w:sz w:val="22"/>
+          <w:szCs w:val="22"/>
+          <w:vertAlign w:val="baseline"/>
+          <w:lang w:val="en-US" w:eastAsia="en-US" w:bidi="ar-SA"/>
+        </w:rPr>
+        <w:t xml:space="preserve">. In order to give certainty bounds on the MDM precession frequency, one has to repeat this experiment a reasonable number of times. Unless the code is massively vectorized, using technologies like OpenCL, the use of a </w:t>
+      </w:r>
+      <w:r>
+        <w:rPr>
+          <w:rFonts w:eastAsia="Times New Roman" w:cs="Times New Roman"/>
+          <w:iCs/>
+          <w:color w:val="000000"/>
+          <w:position w:val="0"/>
+          <w:sz w:val="22"/>
+          <w:sz w:val="22"/>
+          <w:szCs w:val="22"/>
+          <w:vertAlign w:val="baseline"/>
+          <w:lang w:val="en-US" w:eastAsia="en-US" w:bidi="ar-SA"/>
+        </w:rPr>
+        <w:t>conventional</w:t>
+      </w:r>
+      <w:r>
+        <w:rPr>
+          <w:rFonts w:eastAsia="Times New Roman" w:cs="Times New Roman"/>
+          <w:iCs/>
+          <w:color w:val="000000"/>
+          <w:position w:val="0"/>
+          <w:sz w:val="22"/>
+          <w:sz w:val="22"/>
+          <w:szCs w:val="22"/>
+          <w:vertAlign w:val="baseline"/>
+          <w:lang w:val="en-US" w:eastAsia="en-US" w:bidi="ar-SA"/>
+        </w:rPr>
+        <w:t xml:space="preserve"> integrator for this type of analysis is not a tenable option; use of mapping methods, like COSY INFINITY [4] should be preferred. </w:t>
       </w:r>
       <w:r/>
     </w:p>
@@ -4395,6 +4607,24 @@
   </w:style>
   <w:style w:type="character" w:styleId="ListLabel14">
     <w:name w:val="ListLabel 14"/>
+    <w:rPr>
+      <w:rFonts w:cs="OpenSymbol"/>
+    </w:rPr>
+  </w:style>
+  <w:style w:type="character" w:styleId="ListLabel15">
+    <w:name w:val="ListLabel 15"/>
+    <w:rPr>
+      <w:i/>
+    </w:rPr>
+  </w:style>
+  <w:style w:type="character" w:styleId="ListLabel16">
+    <w:name w:val="ListLabel 16"/>
+    <w:rPr>
+      <w:rFonts w:cs="Symbol"/>
+    </w:rPr>
+  </w:style>
+  <w:style w:type="character" w:styleId="ListLabel17">
+    <w:name w:val="ListLabel 17"/>
     <w:rPr>
       <w:rFonts w:cs="OpenSymbol"/>
     </w:rPr>

</xml_diff>

<commit_message>
Added clarification as to the nature of the tracking code
</commit_message>
<xml_diff>
--- a/Reports/LaPlas18/Spin-orbital_dynamics_Aksentev.docx
+++ b/Reports/LaPlas18/Spin-orbital_dynamics_Aksentev.docx
@@ -1597,7 +1597,17 @@
           <w:szCs w:val="22"/>
           <w:lang w:val="en-US" w:eastAsia="en-US"/>
         </w:rPr>
-        <w:t>3. ODE integrator</w:t>
+        <w:t xml:space="preserve">3. </w:t>
+      </w:r>
+      <w:r>
+        <w:rPr>
+          <w:iCs/>
+          <w:color w:val="000000"/>
+          <w:sz w:val="22"/>
+          <w:szCs w:val="22"/>
+          <w:lang w:val="en-US" w:eastAsia="en-US"/>
+        </w:rPr>
+        <w:t>Tracking code</w:t>
       </w:r>
       <w:r/>
     </w:p>
@@ -1613,7 +1623,7 @@
           <w:szCs w:val="22"/>
           <w:lang w:val="en-US" w:eastAsia="en-US"/>
         </w:rPr>
-        <w:t xml:space="preserve">For the analysis of the lattice designs a tracking code was written in python, utilizing a conventional  integrator </w:t>
+        <w:t>For the analysis of the lattice designs a</w:t>
       </w:r>
       <w:r>
         <w:rPr>
@@ -1623,7 +1633,7 @@
           <w:szCs w:val="22"/>
           <w:lang w:val="en-US" w:eastAsia="en-US"/>
         </w:rPr>
-        <w:t>LSODA</w:t>
+        <w:t xml:space="preserve"> </w:t>
       </w:r>
       <w:r>
         <w:rPr>
@@ -1633,7 +1643,7 @@
           <w:szCs w:val="22"/>
           <w:lang w:val="en-US" w:eastAsia="en-US"/>
         </w:rPr>
-        <w:t xml:space="preserve"> from Scipy's </w:t>
+        <w:t xml:space="preserve">tracking code was written in python. </w:t>
       </w:r>
       <w:r>
         <w:rPr>
@@ -1643,7 +1653,7 @@
           <w:szCs w:val="22"/>
           <w:lang w:val="en-US" w:eastAsia="en-US"/>
         </w:rPr>
-        <w:t>Integrate</w:t>
+        <w:t xml:space="preserve">Tracking is performed via element by element integration of the equations of motion, </w:t>
       </w:r>
       <w:r>
         <w:rPr>
@@ -1653,7 +1663,27 @@
           <w:szCs w:val="22"/>
           <w:lang w:val="en-US" w:eastAsia="en-US"/>
         </w:rPr>
-        <w:t xml:space="preserve"> package. Major elements used in the construction of a lattice, such as the magnetic dipole, quadrupole, electric cylindrical deflector and Wien filter are implemented, with two ways to simulate element positioning error: 1) via the computation of a tilt matrix, which is applied to the computed field vector at run time (which is the more general, but computationally inefficient approach), and 2) customized tilting of E+B and quadrupole elements. The computation of the right-hand side of the system of ODEs is vectorized, due to the use of Numpy arrays.</w:t>
+        <w:t>utilizing a conventional  integrator LSODA from Scipy's Integrate package.</w:t>
+      </w:r>
+      <w:r>
+        <w:rPr>
+          <w:iCs/>
+          <w:color w:val="000000"/>
+          <w:sz w:val="22"/>
+          <w:szCs w:val="22"/>
+          <w:lang w:val="en-US" w:eastAsia="en-US"/>
+        </w:rPr>
+        <w:t xml:space="preserve"> </w:t>
+      </w:r>
+      <w:r>
+        <w:rPr>
+          <w:iCs/>
+          <w:color w:val="000000"/>
+          <w:sz w:val="22"/>
+          <w:szCs w:val="22"/>
+          <w:lang w:val="en-US" w:eastAsia="en-US"/>
+        </w:rPr>
+        <w:t>Major elements used in the construction of a lattice, such as the magnetic dipole, quadrupole, electric cylindrical deflector and Wien filter are implemented, with two ways to simulate element positioning error: 1) via the computation of a tilt matrix, which is applied to the computed field vector at run time (which is the more general, but computationally inefficient approach), and 2) customized tilting of E+B and quadrupole elements. The computation of the right-hand side of the system of ODEs is vectorized, due to the use of Numpy arrays.</w:t>
       </w:r>
       <w:r/>
     </w:p>
@@ -2076,7 +2106,7 @@
                 <wp:positionV relativeFrom="paragraph">
                   <wp:align>top</wp:align>
                 </wp:positionV>
-                <wp:extent cx="5605145" cy="3716655"/>
+                <wp:extent cx="5605145" cy="3759200"/>
                 <wp:effectExtent l="0" t="0" r="0" b="0"/>
                 <wp:wrapTopAndBottom/>
                 <wp:docPr id="1" name="Frame1"/>
@@ -2087,7 +2117,7 @@
                       <wps:spPr>
                         <a:xfrm>
                           <a:off x="0" y="0"/>
-                          <a:ext cx="5605145" cy="3716655"/>
+                          <a:ext cx="5605145" cy="3759200"/>
                         </a:xfrm>
                         <a:prstGeom prst="rect"/>
                       </wps:spPr>
@@ -2101,6 +2131,9 @@
                             <w:r>
                               <w:rPr/>
                               <w:t>I</w:t>
+                            </w:r>
+                            <w:r>
+                              <w:rPr/>
                               <w:drawing>
                                 <wp:inline distT="0" distB="0" distL="0" distR="0">
                                   <wp:extent cx="4700270" cy="2715895"/>
@@ -2120,7 +2153,7 @@
                                         </pic:nvPicPr>
                                         <pic:blipFill>
                                           <a:blip r:embed="rId2"/>
-                                          <a:srcRect l="5000" t="10033" r="9999" b="0"/>
+                                          <a:srcRect l="4998" t="10025" r="9999" b="0"/>
                                           <a:stretch>
                                             <a:fillRect/>
                                           </a:stretch>
@@ -2239,7 +2272,7 @@
           </mc:Choice>
           <mc:Fallback>
             <w:pict>
-              <v:rect stroked="f" strokeweight="0pt" style="position:absolute;width:441.35pt;height:292.65pt;mso-wrap-distance-left:0pt;mso-wrap-distance-right:0pt;mso-wrap-distance-top:0pt;mso-wrap-distance-bottom:0pt;margin-top:0pt;mso-position-vertical:top;mso-position-vertical-relative:text;margin-left:6.1pt;mso-position-horizontal:center;mso-position-horizontal-relative:text">
+              <v:rect stroked="f" strokeweight="0pt" style="position:absolute;width:441.35pt;height:296pt;mso-wrap-distance-left:0pt;mso-wrap-distance-right:0pt;mso-wrap-distance-top:0pt;mso-wrap-distance-bottom:0pt;margin-top:0pt;mso-position-vertical:top;mso-position-vertical-relative:text;margin-left:6.1pt;mso-position-horizontal:center;mso-position-horizontal-relative:text">
                 <v:textbox inset="0.0590277777777778in,0.0590277777777778in,0.0590277777777778in,0.0590277777777778in">
                   <w:txbxContent>
                     <w:p>
@@ -2250,6 +2283,9 @@
                       <w:r>
                         <w:rPr/>
                         <w:t>I</w:t>
+                      </w:r>
+                      <w:r>
+                        <w:rPr/>
                         <w:drawing>
                           <wp:inline distT="0" distB="0" distL="0" distR="0">
                             <wp:extent cx="4700270" cy="2715895"/>
@@ -2269,7 +2305,7 @@
                                   </pic:nvPicPr>
                                   <pic:blipFill>
                                     <a:blip r:embed="rId2"/>
-                                    <a:srcRect l="5000" t="10033" r="9999" b="0"/>
+                                    <a:srcRect l="4998" t="10025" r="9999" b="0"/>
                                     <a:stretch>
                                       <a:fillRect/>
                                     </a:stretch>
@@ -2451,7 +2487,7 @@
                 <wp:positionV relativeFrom="paragraph">
                   <wp:align>top</wp:align>
                 </wp:positionV>
-                <wp:extent cx="5673725" cy="3633470"/>
+                <wp:extent cx="5673725" cy="4346575"/>
                 <wp:effectExtent l="0" t="0" r="0" b="0"/>
                 <wp:wrapTopAndBottom/>
                 <wp:docPr id="4" name="Frame2"/>
@@ -2462,7 +2498,7 @@
                       <wps:spPr>
                         <a:xfrm>
                           <a:off x="0" y="0"/>
-                          <a:ext cx="5673725" cy="3633470"/>
+                          <a:ext cx="5673725" cy="4346575"/>
                         </a:xfrm>
                         <a:prstGeom prst="rect"/>
                       </wps:spPr>
@@ -2476,6 +2512,9 @@
                             <w:r>
                               <w:rPr/>
                               <w:t xml:space="preserve">Illustration </w:t>
+                            </w:r>
+                            <w:r>
+                              <w:rPr/>
                               <w:drawing>
                                 <wp:inline distT="0" distB="0" distL="0" distR="0">
                                   <wp:extent cx="4956175" cy="2697480"/>
@@ -2495,7 +2534,7 @@
                                         </pic:nvPicPr>
                                         <pic:blipFill>
                                           <a:blip r:embed="rId3"/>
-                                          <a:srcRect l="5000" t="10033" r="9999" b="0"/>
+                                          <a:srcRect l="4998" t="10025" r="9999" b="0"/>
                                           <a:stretch>
                                             <a:fillRect/>
                                           </a:stretch>
@@ -2556,7 +2595,7 @@
           </mc:Choice>
           <mc:Fallback>
             <w:pict>
-              <v:rect stroked="f" strokeweight="0pt" style="position:absolute;width:446.75pt;height:286.1pt;mso-wrap-distance-left:0pt;mso-wrap-distance-right:0pt;mso-wrap-distance-top:0pt;mso-wrap-distance-bottom:0pt;margin-top:0pt;mso-position-vertical:top;mso-position-vertical-relative:text;margin-left:3.4pt;mso-position-horizontal:center;mso-position-horizontal-relative:text">
+              <v:rect stroked="f" strokeweight="0pt" style="position:absolute;width:446.75pt;height:342.25pt;mso-wrap-distance-left:0pt;mso-wrap-distance-right:0pt;mso-wrap-distance-top:0pt;mso-wrap-distance-bottom:0pt;margin-top:0pt;mso-position-vertical:top;mso-position-vertical-relative:text;margin-left:3.4pt;mso-position-horizontal:center;mso-position-horizontal-relative:text">
                 <v:textbox inset="0.0590277777777778in,0.0590277777777778in,0.0590277777777778in,0.0590277777777778in">
                   <w:txbxContent>
                     <w:p>
@@ -2567,6 +2606,9 @@
                       <w:r>
                         <w:rPr/>
                         <w:t xml:space="preserve">Illustration </w:t>
+                      </w:r>
+                      <w:r>
+                        <w:rPr/>
                         <w:drawing>
                           <wp:inline distT="0" distB="0" distL="0" distR="0">
                             <wp:extent cx="4956175" cy="2697480"/>
@@ -2586,7 +2628,7 @@
                                   </pic:nvPicPr>
                                   <pic:blipFill>
                                     <a:blip r:embed="rId3"/>
-                                    <a:srcRect l="5000" t="10033" r="9999" b="0"/>
+                                    <a:srcRect l="4998" t="10025" r="9999" b="0"/>
                                     <a:stretch>
                                       <a:fillRect/>
                                     </a:stretch>
@@ -2684,7 +2726,7 @@
         <mc:AlternateContent>
           <mc:Choice Requires="wps">
             <w:drawing>
-              <wp:anchor behindDoc="0" distT="0" distB="0" distL="0" distR="0" simplePos="0" locked="0" layoutInCell="1" allowOverlap="1" relativeHeight="21">
+              <wp:anchor behindDoc="0" distT="0" distB="0" distL="0" distR="0" simplePos="0" locked="0" layoutInCell="1" allowOverlap="1" relativeHeight="4">
                 <wp:simplePos x="0" y="0"/>
                 <wp:positionH relativeFrom="column">
                   <wp:align>center</wp:align>
@@ -2692,7 +2734,7 @@
                 <wp:positionV relativeFrom="paragraph">
                   <wp:align>top</wp:align>
                 </wp:positionV>
-                <wp:extent cx="5578475" cy="3478530"/>
+                <wp:extent cx="5578475" cy="3513455"/>
                 <wp:effectExtent l="0" t="0" r="0" b="0"/>
                 <wp:wrapTopAndBottom/>
                 <wp:docPr id="7" name="Frame3"/>
@@ -2703,7 +2745,7 @@
                       <wps:spPr>
                         <a:xfrm>
                           <a:off x="0" y="0"/>
-                          <a:ext cx="5578475" cy="3478530"/>
+                          <a:ext cx="5578475" cy="3513455"/>
                         </a:xfrm>
                         <a:prstGeom prst="rect"/>
                       </wps:spPr>
@@ -2717,6 +2759,9 @@
                             <w:r>
                               <w:rPr/>
                               <w:t xml:space="preserve">Illustration </w:t>
+                            </w:r>
+                            <w:r>
+                              <w:rPr/>
                               <w:drawing>
                                 <wp:inline distT="0" distB="0" distL="0" distR="0">
                                   <wp:extent cx="4627245" cy="2674620"/>
@@ -2736,7 +2781,7 @@
                                         </pic:nvPicPr>
                                         <pic:blipFill>
                                           <a:blip r:embed="rId4"/>
-                                          <a:srcRect l="5000" t="10033" r="9999" b="0"/>
+                                          <a:srcRect l="4998" t="10025" r="9999" b="0"/>
                                           <a:stretch>
                                             <a:fillRect/>
                                           </a:stretch>
@@ -2797,7 +2842,7 @@
           </mc:Choice>
           <mc:Fallback>
             <w:pict>
-              <v:rect stroked="f" strokeweight="0pt" style="position:absolute;width:439.25pt;height:273.9pt;mso-wrap-distance-left:0pt;mso-wrap-distance-right:0pt;mso-wrap-distance-top:0pt;mso-wrap-distance-bottom:0pt;margin-top:0pt;mso-position-vertical:top;mso-position-vertical-relative:text;margin-left:7.15pt;mso-position-horizontal:center;mso-position-horizontal-relative:text">
+              <v:rect stroked="f" strokeweight="0pt" style="position:absolute;width:439.25pt;height:276.65pt;mso-wrap-distance-left:0pt;mso-wrap-distance-right:0pt;mso-wrap-distance-top:0pt;mso-wrap-distance-bottom:0pt;margin-top:0pt;mso-position-vertical:top;mso-position-vertical-relative:text;margin-left:7.15pt;mso-position-horizontal:center;mso-position-horizontal-relative:text">
                 <v:textbox inset="0.0590277777777778in,0.0590277777777778in,0.0590277777777778in,0.0590277777777778in">
                   <w:txbxContent>
                     <w:p>
@@ -2808,6 +2853,9 @@
                       <w:r>
                         <w:rPr/>
                         <w:t xml:space="preserve">Illustration </w:t>
+                      </w:r>
+                      <w:r>
+                        <w:rPr/>
                         <w:drawing>
                           <wp:inline distT="0" distB="0" distL="0" distR="0">
                             <wp:extent cx="4627245" cy="2674620"/>
@@ -2827,7 +2875,7 @@
                                   </pic:nvPicPr>
                                   <pic:blipFill>
                                     <a:blip r:embed="rId4"/>
-                                    <a:srcRect l="5000" t="10033" r="9999" b="0"/>
+                                    <a:srcRect l="4998" t="10025" r="9999" b="0"/>
                                     <a:stretch>
                                       <a:fillRect/>
                                     </a:stretch>
@@ -2922,15 +2970,15 @@
       </w:pPr>
       <w:r>
         <w:rPr/>
-        <w:t>As was observed at the end of section 2, the linear decoherence terms vanish as a result of synchrotron oscillations. This averaging out, however, requires a significant number of synchrotron oscillations to have occurred. As the ratio of synchrotron to revolution frequencies is significantly less than unity, any reasonable simulation must track the initial particle ensemble for thousands of revolutions in the accelerator. This poses a significant problem in terms of run time, not only to any interpreted code, but also to any code using conventional integrat</w:t>
+        <w:t xml:space="preserve">As was observed at the end of section 2, the linear decoherence terms vanish as a result of synchrotron oscillations. This averaging out, however, requires a significant number of synchrotron oscillations to have occurred. As the ratio of synchrotron to revolution frequencies is significantly less than unity, any reasonable simulation must track the initial particle ensemble for </w:t>
       </w:r>
       <w:r>
         <w:rPr/>
-        <w:t>ion</w:t>
+        <w:t xml:space="preserve">tens of </w:t>
       </w:r>
       <w:r>
         <w:rPr/>
-        <w:t xml:space="preserve"> in general. </w:t>
+        <w:t xml:space="preserve">thousands of revolutions in the accelerator. This poses a significant problem in terms of run time, not only to any interpreted code, but also to any code using conventional integration in general. </w:t>
       </w:r>
       <w:r/>
     </w:p>
@@ -4392,6 +4440,24 @@
   </w:style>
   <w:style w:type="character" w:styleId="ListLabel20">
     <w:name w:val="ListLabel 20"/>
+    <w:rPr>
+      <w:rFonts w:cs="OpenSymbol"/>
+    </w:rPr>
+  </w:style>
+  <w:style w:type="character" w:styleId="ListLabel21">
+    <w:name w:val="ListLabel 21"/>
+    <w:rPr>
+      <w:i/>
+    </w:rPr>
+  </w:style>
+  <w:style w:type="character" w:styleId="ListLabel22">
+    <w:name w:val="ListLabel 22"/>
+    <w:rPr>
+      <w:rFonts w:cs="Symbol"/>
+    </w:rPr>
+  </w:style>
+  <w:style w:type="character" w:styleId="ListLabel23">
+    <w:name w:val="ListLabel 23"/>
     <w:rPr>
       <w:rFonts w:cs="OpenSymbol"/>
     </w:rPr>

</xml_diff>